<commit_message>
Alteração no tópico definição do projeto e incremento
</commit_message>
<xml_diff>
--- a/Monografia/TCC_EventHub.docx
+++ b/Monografia/TCC_EventHub.docx
@@ -27,21 +27,7 @@
         <w:rPr>
           <w:b/>
         </w:rPr>
-        <w:t xml:space="preserve">Faculdade de Tecnologia de Jundiaí – “Deputado Ary </w:t>
-      </w:r>
-      <w:proofErr w:type="spellStart"/>
-      <w:r>
-        <w:rPr>
-          <w:b/>
-        </w:rPr>
-        <w:t>Fossen</w:t>
-      </w:r>
-      <w:proofErr w:type="spellEnd"/>
-      <w:r>
-        <w:rPr>
-          <w:b/>
-        </w:rPr>
-        <w:t>”</w:t>
+        <w:t>Faculdade de Tecnologia de Jundiaí – “Deputado Ary Fossen”</w:t>
       </w:r>
     </w:p>
     <w:p>
@@ -83,41 +69,15 @@
         <w:jc w:val="center"/>
       </w:pPr>
       <w:r>
-        <w:t xml:space="preserve">Guilherme </w:t>
-      </w:r>
-      <w:proofErr w:type="spellStart"/>
-      <w:r>
-        <w:t>Massao</w:t>
-      </w:r>
-      <w:proofErr w:type="spellEnd"/>
-      <w:r>
-        <w:t xml:space="preserve"> </w:t>
-      </w:r>
-      <w:proofErr w:type="spellStart"/>
-      <w:r>
-        <w:t>Imada</w:t>
-      </w:r>
-      <w:proofErr w:type="spellEnd"/>
-      <w:r>
-        <w:t xml:space="preserve"> </w:t>
-      </w:r>
-      <w:proofErr w:type="spellStart"/>
-      <w:r>
-        <w:t>Sakaguti</w:t>
-      </w:r>
-      <w:proofErr w:type="spellEnd"/>
+        <w:t>Guilherme Massao Imada Sakaguti</w:t>
+      </w:r>
     </w:p>
     <w:p>
       <w:pPr>
         <w:jc w:val="center"/>
       </w:pPr>
-      <w:proofErr w:type="spellStart"/>
-      <w:r>
-        <w:t>Gléber</w:t>
-      </w:r>
-      <w:proofErr w:type="spellEnd"/>
-      <w:r>
-        <w:t xml:space="preserve"> Michel Alves Schiavo</w:t>
+      <w:r>
+        <w:t>Gléber Michel Alves Schiavo</w:t>
       </w:r>
     </w:p>
     <w:p>
@@ -133,15 +93,7 @@
         <w:jc w:val="center"/>
       </w:pPr>
       <w:r>
-        <w:t xml:space="preserve">Matheus </w:t>
-      </w:r>
-      <w:proofErr w:type="spellStart"/>
-      <w:r>
-        <w:t>Bio</w:t>
-      </w:r>
-      <w:proofErr w:type="spellEnd"/>
-      <w:r>
-        <w:t xml:space="preserve"> Salles</w:t>
+        <w:t>Matheus Bio Salles</w:t>
       </w:r>
     </w:p>
     <w:p/>
@@ -167,27 +119,7 @@
           <w:szCs w:val="28"/>
           <w:highlight w:val="white"/>
         </w:rPr>
-        <w:t xml:space="preserve">Compartilhamento e Divulgação de Eventos – </w:t>
-      </w:r>
-      <w:proofErr w:type="spellStart"/>
-      <w:r>
-        <w:rPr>
-          <w:b/>
-          <w:sz w:val="28"/>
-          <w:szCs w:val="28"/>
-          <w:highlight w:val="white"/>
-        </w:rPr>
-        <w:t>Event</w:t>
-      </w:r>
-      <w:proofErr w:type="spellEnd"/>
-      <w:r>
-        <w:rPr>
-          <w:b/>
-          <w:sz w:val="28"/>
-          <w:szCs w:val="28"/>
-          <w:highlight w:val="white"/>
-        </w:rPr>
-        <w:t xml:space="preserve"> Hub</w:t>
+        <w:t>Compartilhamento e Divulgação de Eventos – Event Hub</w:t>
       </w:r>
     </w:p>
     <w:p/>
@@ -252,41 +184,15 @@
         <w:jc w:val="center"/>
       </w:pPr>
       <w:r>
-        <w:t xml:space="preserve">Guilherme </w:t>
-      </w:r>
-      <w:proofErr w:type="spellStart"/>
-      <w:r>
-        <w:t>Massao</w:t>
-      </w:r>
-      <w:proofErr w:type="spellEnd"/>
-      <w:r>
-        <w:t xml:space="preserve"> </w:t>
-      </w:r>
-      <w:proofErr w:type="spellStart"/>
-      <w:r>
-        <w:t>Imada</w:t>
-      </w:r>
-      <w:proofErr w:type="spellEnd"/>
-      <w:r>
-        <w:t xml:space="preserve"> </w:t>
-      </w:r>
-      <w:proofErr w:type="spellStart"/>
-      <w:r>
-        <w:t>Sakaguti</w:t>
-      </w:r>
-      <w:proofErr w:type="spellEnd"/>
+        <w:t>Guilherme Massao Imada Sakaguti</w:t>
+      </w:r>
     </w:p>
     <w:p>
       <w:pPr>
         <w:jc w:val="center"/>
       </w:pPr>
-      <w:proofErr w:type="spellStart"/>
-      <w:r>
-        <w:t>Gléber</w:t>
-      </w:r>
-      <w:proofErr w:type="spellEnd"/>
-      <w:r>
-        <w:t xml:space="preserve"> Michel Alves Schiavo</w:t>
+      <w:r>
+        <w:t>Gléber Michel Alves Schiavo</w:t>
       </w:r>
     </w:p>
     <w:p>
@@ -302,15 +208,7 @@
         <w:jc w:val="center"/>
       </w:pPr>
       <w:r>
-        <w:t xml:space="preserve">Matheus </w:t>
-      </w:r>
-      <w:proofErr w:type="spellStart"/>
-      <w:r>
-        <w:t>Bio</w:t>
-      </w:r>
-      <w:proofErr w:type="spellEnd"/>
-      <w:r>
-        <w:t xml:space="preserve"> Salles</w:t>
+        <w:t>Matheus Bio Salles</w:t>
       </w:r>
     </w:p>
     <w:p>
@@ -363,15 +261,7 @@
         </w:rPr>
       </w:pPr>
       <w:r>
-        <w:t xml:space="preserve">                                                         Trabalho de Graduação apresentado à Faculdade de Tecnologia de Jundiaí - “Deputado Ary </w:t>
-      </w:r>
-      <w:proofErr w:type="spellStart"/>
-      <w:r>
-        <w:t>Fossen</w:t>
-      </w:r>
-      <w:proofErr w:type="spellEnd"/>
-      <w:r>
-        <w:t xml:space="preserve">” como requisito parcial para a obtenção do título de Tecnólogo em Análise e Desenvolvimento de Sistemas, sob a orientação </w:t>
+        <w:t xml:space="preserve">                                                         Trabalho de Graduação apresentado à Faculdade de Tecnologia de Jundiaí - “Deputado Ary Fossen” como requisito parcial para a obtenção do título de Tecnólogo em Análise e Desenvolvimento de Sistemas, sob a orientação </w:t>
       </w:r>
       <w:r>
         <w:rPr>
@@ -583,23 +473,7 @@
           <w:sz w:val="20"/>
           <w:szCs w:val="20"/>
         </w:rPr>
-        <w:t xml:space="preserve">Só é verdadeiramente digno da liberdade, bem como da </w:t>
-      </w:r>
-      <w:proofErr w:type="gramStart"/>
-      <w:r>
-        <w:rPr>
-          <w:sz w:val="20"/>
-          <w:szCs w:val="20"/>
-        </w:rPr>
-        <w:t>vida,  aquele</w:t>
-      </w:r>
-      <w:proofErr w:type="gramEnd"/>
-      <w:r>
-        <w:rPr>
-          <w:sz w:val="20"/>
-          <w:szCs w:val="20"/>
-        </w:rPr>
-        <w:t xml:space="preserve"> que se empenha em conquistá-la.</w:t>
+        <w:t>Só é verdadeiramente digno da liberdade, bem como da vida,  aquele que se empenha em conquistá-la.</w:t>
       </w:r>
     </w:p>
     <w:p>
@@ -626,29 +500,13 @@
       </w:pPr>
       <w:r>
         <w:lastRenderedPageBreak/>
-        <w:t xml:space="preserve">SOARES, Rodrigo; SCHIAVO, </w:t>
-      </w:r>
-      <w:proofErr w:type="spellStart"/>
-      <w:r>
-        <w:t>Gléber</w:t>
-      </w:r>
-      <w:proofErr w:type="spellEnd"/>
-      <w:r>
-        <w:t xml:space="preserve">; SAKAGUTI, Guilherme; SALLES, Matheus; FURQUIM, Fábio. </w:t>
-      </w:r>
-      <w:proofErr w:type="spellStart"/>
+        <w:t xml:space="preserve">SOARES, Rodrigo; SCHIAVO, Gléber; SAKAGUTI, Guilherme; SALLES, Matheus; FURQUIM, Fábio. </w:t>
+      </w:r>
       <w:r>
         <w:rPr>
           <w:b/>
         </w:rPr>
-        <w:t>Event</w:t>
-      </w:r>
-      <w:proofErr w:type="spellEnd"/>
-      <w:r>
-        <w:rPr>
-          <w:b/>
-        </w:rPr>
-        <w:t xml:space="preserve"> Hub, </w:t>
+        <w:t xml:space="preserve">Event Hub, </w:t>
       </w:r>
       <w:r>
         <w:rPr>
@@ -688,15 +546,7 @@
         <w:t>Análise e Desenvolvimento de Sistemas</w:t>
       </w:r>
       <w:r>
-        <w:t xml:space="preserve">. Faculdade de Tecnologia de Jundiaí - “Deputado Ary </w:t>
-      </w:r>
-      <w:proofErr w:type="spellStart"/>
-      <w:r>
-        <w:t>Fossen</w:t>
-      </w:r>
-      <w:proofErr w:type="spellEnd"/>
-      <w:r>
-        <w:t xml:space="preserve">”. Centro Estadual de Educação Tecnológica Paula Souza. Jundiaí. </w:t>
+        <w:t xml:space="preserve">. Faculdade de Tecnologia de Jundiaí - “Deputado Ary Fossen”. Centro Estadual de Educação Tecnológica Paula Souza. Jundiaí. </w:t>
       </w:r>
       <w:r>
         <w:rPr>
@@ -837,41 +687,7 @@
         </w:rPr>
       </w:pPr>
       <w:r>
-        <w:t>O “</w:t>
-      </w:r>
-      <w:proofErr w:type="spellStart"/>
-      <w:r>
-        <w:t>Event</w:t>
-      </w:r>
-      <w:proofErr w:type="spellEnd"/>
-      <w:r>
-        <w:t xml:space="preserve"> Hub” é uma aplicação web criada e desenvolvida com o objetivo de tornar o compartilhamento e a divulgação de eventos em mídias sociais de forma automática, otimizada e rápida, de tal forma que não haja a necessidade de </w:t>
-      </w:r>
-      <w:proofErr w:type="gramStart"/>
-      <w:r>
-        <w:t>fazer  individualmente</w:t>
-      </w:r>
-      <w:proofErr w:type="gramEnd"/>
-      <w:r>
-        <w:t xml:space="preserve">. Através dela é possível criar um evento no Google Agenda com todos os dados preenchidos pelo usuário e divulgá-lo nas redes sociais, no caso o Twitter. Dentro do sistema também é possível visualizar eventos criados por outras pessoas, com isso o sistema se torna uma corrente de compartilhamentos, em que pessoas podem se inscrever nos eventos criados pelo usuário </w:t>
-      </w:r>
-      <w:proofErr w:type="gramStart"/>
-      <w:r>
-        <w:t>e também</w:t>
-      </w:r>
-      <w:proofErr w:type="gramEnd"/>
-      <w:r>
-        <w:t xml:space="preserve"> se inscrever em eventos criados por outras pessoas. Podendo realizar todas as ações descritas sem sair da aplicação. O principal público alvo são as pessoas que desejam divulgar ou criar eventos de forma facilitada e integrada, seguido pelas pessoas que estão </w:t>
-      </w:r>
-      <w:proofErr w:type="spellStart"/>
-      <w:proofErr w:type="gramStart"/>
-      <w:r>
-        <w:t>a</w:t>
-      </w:r>
-      <w:proofErr w:type="spellEnd"/>
-      <w:proofErr w:type="gramEnd"/>
-      <w:r>
-        <w:t xml:space="preserve"> procura de eventos que lhes interessem. </w:t>
+        <w:t xml:space="preserve">O “Event Hub” é uma aplicação web criada e desenvolvida com o objetivo de tornar o compartilhamento e a divulgação de eventos em mídias sociais de forma automática, otimizada e rápida, de tal forma que não haja a necessidade de fazer  individualmente. Através dela é possível criar um evento no Google Agenda com todos os dados preenchidos pelo usuário e divulgá-lo nas redes sociais, no caso o Twitter. Dentro do sistema também é possível visualizar eventos criados por outras pessoas, com isso o sistema se torna uma corrente de compartilhamentos, em que pessoas podem se inscrever nos eventos criados pelo usuário e também se inscrever em eventos criados por outras pessoas. Podendo realizar todas as ações descritas sem sair da aplicação. O principal público alvo são as pessoas que desejam divulgar ou criar eventos de forma facilitada e integrada, seguido pelas pessoas que estão a procura de eventos que lhes interessem. </w:t>
       </w:r>
     </w:p>
     <w:p>
@@ -892,18 +708,8 @@
         </w:rPr>
         <w:t xml:space="preserve">Palavras-chave: </w:t>
       </w:r>
-      <w:proofErr w:type="spellStart"/>
-      <w:proofErr w:type="gramStart"/>
-      <w:r>
-        <w:t>Compartilhar.Social.Web.Evento</w:t>
-      </w:r>
-      <w:proofErr w:type="gramEnd"/>
-      <w:r>
-        <w:t>.Divulgação</w:t>
-      </w:r>
-      <w:proofErr w:type="spellEnd"/>
-      <w:r>
-        <w:t>.</w:t>
+      <w:r>
+        <w:t>Compartilhar.Social.Web.Evento.Divulgação.</w:t>
       </w:r>
     </w:p>
     <w:p>
@@ -915,89 +721,15 @@
       </w:r>
       <w:r>
         <w:lastRenderedPageBreak/>
-        <w:t xml:space="preserve">SOARES, Rodrigo; SCHIAVO, </w:t>
-      </w:r>
-      <w:proofErr w:type="spellStart"/>
-      <w:r>
-        <w:t>Gléber</w:t>
-      </w:r>
-      <w:proofErr w:type="spellEnd"/>
-      <w:r>
-        <w:t xml:space="preserve">; SAKAGUTI, Guilherme; SALLES, Matheus; FURQUIM, Fábio. </w:t>
-      </w:r>
-      <w:proofErr w:type="spellStart"/>
+        <w:t xml:space="preserve">SOARES, Rodrigo; SCHIAVO, Gléber; SAKAGUTI, Guilherme; SALLES, Matheus; FURQUIM, Fábio. </w:t>
+      </w:r>
       <w:r>
         <w:rPr>
           <w:b/>
           <w:highlight w:val="white"/>
         </w:rPr>
-        <w:t>Event</w:t>
-      </w:r>
-      <w:proofErr w:type="spellEnd"/>
-      <w:r>
-        <w:rPr>
-          <w:b/>
-          <w:highlight w:val="white"/>
-        </w:rPr>
-        <w:t xml:space="preserve"> Hub, </w:t>
-      </w:r>
-      <w:proofErr w:type="spellStart"/>
-      <w:r>
-        <w:rPr>
-          <w:b/>
-          <w:highlight w:val="white"/>
-        </w:rPr>
-        <w:t>event</w:t>
-      </w:r>
-      <w:proofErr w:type="spellEnd"/>
-      <w:r>
-        <w:rPr>
-          <w:b/>
-          <w:highlight w:val="white"/>
-        </w:rPr>
-        <w:t xml:space="preserve"> </w:t>
-      </w:r>
-      <w:proofErr w:type="spellStart"/>
-      <w:r>
-        <w:rPr>
-          <w:b/>
-          <w:highlight w:val="white"/>
-        </w:rPr>
-        <w:t>sharing</w:t>
-      </w:r>
-      <w:proofErr w:type="spellEnd"/>
-      <w:r>
-        <w:rPr>
-          <w:b/>
-          <w:highlight w:val="white"/>
-        </w:rPr>
-        <w:t xml:space="preserve"> </w:t>
-      </w:r>
-      <w:proofErr w:type="spellStart"/>
-      <w:r>
-        <w:rPr>
-          <w:b/>
-          <w:highlight w:val="white"/>
-        </w:rPr>
-        <w:t>and</w:t>
-      </w:r>
-      <w:proofErr w:type="spellEnd"/>
-      <w:r>
-        <w:rPr>
-          <w:b/>
-          <w:highlight w:val="white"/>
-        </w:rPr>
-        <w:t xml:space="preserve"> </w:t>
-      </w:r>
-      <w:proofErr w:type="spellStart"/>
-      <w:r>
-        <w:rPr>
-          <w:b/>
-          <w:highlight w:val="white"/>
-        </w:rPr>
-        <w:t>disclosure</w:t>
-      </w:r>
-      <w:proofErr w:type="spellEnd"/>
+        <w:t>Event Hub, event sharing and disclosure</w:t>
+      </w:r>
       <w:r>
         <w:t xml:space="preserve">. </w:t>
       </w:r>
@@ -1020,71 +752,7 @@
         <w:t xml:space="preserve"> p.</w:t>
       </w:r>
       <w:r>
-        <w:t xml:space="preserve"> </w:t>
-      </w:r>
-      <w:proofErr w:type="spellStart"/>
-      <w:r>
-        <w:t>End-of-course</w:t>
-      </w:r>
-      <w:proofErr w:type="spellEnd"/>
-      <w:r>
-        <w:t xml:space="preserve"> </w:t>
-      </w:r>
-      <w:proofErr w:type="spellStart"/>
-      <w:r>
-        <w:t>paper</w:t>
-      </w:r>
-      <w:proofErr w:type="spellEnd"/>
-      <w:r>
-        <w:t xml:space="preserve"> in </w:t>
-      </w:r>
-      <w:proofErr w:type="spellStart"/>
-      <w:r>
-        <w:t>Technologist</w:t>
-      </w:r>
-      <w:proofErr w:type="spellEnd"/>
-      <w:r>
-        <w:t xml:space="preserve"> </w:t>
-      </w:r>
-      <w:proofErr w:type="spellStart"/>
-      <w:r>
-        <w:t>Degree</w:t>
-      </w:r>
-      <w:proofErr w:type="spellEnd"/>
-      <w:r>
-        <w:t xml:space="preserve"> in </w:t>
-      </w:r>
-      <w:proofErr w:type="spellStart"/>
-      <w:r>
-        <w:t>Analysis</w:t>
-      </w:r>
-      <w:proofErr w:type="spellEnd"/>
-      <w:r>
-        <w:t xml:space="preserve"> </w:t>
-      </w:r>
-      <w:proofErr w:type="spellStart"/>
-      <w:r>
-        <w:t>and</w:t>
-      </w:r>
-      <w:proofErr w:type="spellEnd"/>
-      <w:r>
-        <w:t xml:space="preserve"> systems </w:t>
-      </w:r>
-      <w:proofErr w:type="spellStart"/>
-      <w:r>
-        <w:t>development</w:t>
-      </w:r>
-      <w:proofErr w:type="spellEnd"/>
-      <w:r>
-        <w:t xml:space="preserve">. Faculdade de Tecnologia de Jundiaí - “Deputado Ary </w:t>
-      </w:r>
-      <w:proofErr w:type="spellStart"/>
-      <w:r>
-        <w:t>Fossen</w:t>
-      </w:r>
-      <w:proofErr w:type="spellEnd"/>
-      <w:r>
-        <w:t xml:space="preserve">”. Centro Estadual de Educação Tecnológica Paula Souza. Jundiaí. </w:t>
+        <w:t xml:space="preserve"> End-of-course paper in Technologist Degree in Analysis and systems development. Faculdade de Tecnologia de Jundiaí - “Deputado Ary Fossen”. Centro Estadual de Educação Tecnológica Paula Souza. Jundiaí. </w:t>
       </w:r>
       <w:r>
         <w:rPr>
@@ -1207,895 +875,7 @@
         <w:spacing w:line="240" w:lineRule="auto"/>
       </w:pPr>
       <w:r>
-        <w:t>“</w:t>
-      </w:r>
-      <w:proofErr w:type="spellStart"/>
-      <w:r>
-        <w:t>Event</w:t>
-      </w:r>
-      <w:proofErr w:type="spellEnd"/>
-      <w:r>
-        <w:t xml:space="preserve"> Hub” </w:t>
-      </w:r>
-      <w:proofErr w:type="spellStart"/>
-      <w:r>
-        <w:t>is</w:t>
-      </w:r>
-      <w:proofErr w:type="spellEnd"/>
-      <w:r>
-        <w:t xml:space="preserve"> a web </w:t>
-      </w:r>
-      <w:proofErr w:type="spellStart"/>
-      <w:r>
-        <w:t>application</w:t>
-      </w:r>
-      <w:proofErr w:type="spellEnd"/>
-      <w:r>
-        <w:t xml:space="preserve"> </w:t>
-      </w:r>
-      <w:proofErr w:type="spellStart"/>
-      <w:r>
-        <w:t>designed</w:t>
-      </w:r>
-      <w:proofErr w:type="spellEnd"/>
-      <w:r>
-        <w:t xml:space="preserve"> </w:t>
-      </w:r>
-      <w:proofErr w:type="spellStart"/>
-      <w:r>
-        <w:t>and</w:t>
-      </w:r>
-      <w:proofErr w:type="spellEnd"/>
-      <w:r>
-        <w:t xml:space="preserve"> </w:t>
-      </w:r>
-      <w:proofErr w:type="spellStart"/>
-      <w:r>
-        <w:t>developed</w:t>
-      </w:r>
-      <w:proofErr w:type="spellEnd"/>
-      <w:r>
-        <w:t xml:space="preserve"> </w:t>
-      </w:r>
-      <w:proofErr w:type="spellStart"/>
-      <w:r>
-        <w:t>to</w:t>
-      </w:r>
-      <w:proofErr w:type="spellEnd"/>
-      <w:r>
-        <w:t xml:space="preserve"> make </w:t>
-      </w:r>
-      <w:proofErr w:type="spellStart"/>
-      <w:r>
-        <w:t>sharing</w:t>
-      </w:r>
-      <w:proofErr w:type="spellEnd"/>
-      <w:r>
-        <w:t xml:space="preserve"> </w:t>
-      </w:r>
-      <w:proofErr w:type="spellStart"/>
-      <w:r>
-        <w:t>and</w:t>
-      </w:r>
-      <w:proofErr w:type="spellEnd"/>
-      <w:r>
-        <w:t xml:space="preserve"> </w:t>
-      </w:r>
-      <w:proofErr w:type="spellStart"/>
-      <w:r>
-        <w:t>publicizing</w:t>
-      </w:r>
-      <w:proofErr w:type="spellEnd"/>
-      <w:r>
-        <w:t xml:space="preserve"> </w:t>
-      </w:r>
-      <w:proofErr w:type="spellStart"/>
-      <w:r>
-        <w:t>events</w:t>
-      </w:r>
-      <w:proofErr w:type="spellEnd"/>
-      <w:r>
-        <w:t xml:space="preserve"> </w:t>
-      </w:r>
-      <w:proofErr w:type="spellStart"/>
-      <w:r>
-        <w:t>on</w:t>
-      </w:r>
-      <w:proofErr w:type="spellEnd"/>
-      <w:r>
-        <w:t xml:space="preserve"> social media. Making it </w:t>
-      </w:r>
-      <w:proofErr w:type="spellStart"/>
-      <w:r>
-        <w:t>automatic</w:t>
-      </w:r>
-      <w:proofErr w:type="spellEnd"/>
-      <w:r>
-        <w:t xml:space="preserve">, </w:t>
-      </w:r>
-      <w:proofErr w:type="spellStart"/>
-      <w:r>
-        <w:t>optimized</w:t>
-      </w:r>
-      <w:proofErr w:type="spellEnd"/>
-      <w:r>
-        <w:t xml:space="preserve"> </w:t>
-      </w:r>
-      <w:proofErr w:type="spellStart"/>
-      <w:r>
-        <w:t>and</w:t>
-      </w:r>
-      <w:proofErr w:type="spellEnd"/>
-      <w:r>
-        <w:t xml:space="preserve"> fast, in </w:t>
-      </w:r>
-      <w:proofErr w:type="spellStart"/>
-      <w:r>
-        <w:t>such</w:t>
-      </w:r>
-      <w:proofErr w:type="spellEnd"/>
-      <w:r>
-        <w:t xml:space="preserve"> a </w:t>
-      </w:r>
-      <w:proofErr w:type="spellStart"/>
-      <w:r>
-        <w:t>way</w:t>
-      </w:r>
-      <w:proofErr w:type="spellEnd"/>
-      <w:r>
-        <w:t xml:space="preserve"> </w:t>
-      </w:r>
-      <w:proofErr w:type="spellStart"/>
-      <w:r>
-        <w:t>that</w:t>
-      </w:r>
-      <w:proofErr w:type="spellEnd"/>
-      <w:r>
-        <w:t xml:space="preserve"> </w:t>
-      </w:r>
-      <w:proofErr w:type="spellStart"/>
-      <w:r>
-        <w:t>there</w:t>
-      </w:r>
-      <w:proofErr w:type="spellEnd"/>
-      <w:r>
-        <w:t xml:space="preserve"> </w:t>
-      </w:r>
-      <w:proofErr w:type="spellStart"/>
-      <w:r>
-        <w:t>is</w:t>
-      </w:r>
-      <w:proofErr w:type="spellEnd"/>
-      <w:r>
-        <w:t xml:space="preserve"> no </w:t>
-      </w:r>
-      <w:proofErr w:type="spellStart"/>
-      <w:r>
-        <w:t>need</w:t>
-      </w:r>
-      <w:proofErr w:type="spellEnd"/>
-      <w:r>
-        <w:t xml:space="preserve"> </w:t>
-      </w:r>
-      <w:proofErr w:type="spellStart"/>
-      <w:r>
-        <w:t>to</w:t>
-      </w:r>
-      <w:proofErr w:type="spellEnd"/>
-      <w:r>
-        <w:t xml:space="preserve"> do it </w:t>
-      </w:r>
-      <w:proofErr w:type="spellStart"/>
-      <w:r>
-        <w:t>individually</w:t>
-      </w:r>
-      <w:proofErr w:type="spellEnd"/>
-      <w:r>
-        <w:t xml:space="preserve">. </w:t>
-      </w:r>
-      <w:proofErr w:type="spellStart"/>
-      <w:r>
-        <w:t>Through</w:t>
-      </w:r>
-      <w:proofErr w:type="spellEnd"/>
-      <w:r>
-        <w:t xml:space="preserve"> it </w:t>
-      </w:r>
-      <w:proofErr w:type="spellStart"/>
-      <w:r>
-        <w:t>is</w:t>
-      </w:r>
-      <w:proofErr w:type="spellEnd"/>
-      <w:r>
-        <w:t xml:space="preserve"> </w:t>
-      </w:r>
-      <w:proofErr w:type="spellStart"/>
-      <w:r>
-        <w:t>possible</w:t>
-      </w:r>
-      <w:proofErr w:type="spellEnd"/>
-      <w:r>
-        <w:t xml:space="preserve"> </w:t>
-      </w:r>
-      <w:proofErr w:type="spellStart"/>
-      <w:r>
-        <w:t>to</w:t>
-      </w:r>
-      <w:proofErr w:type="spellEnd"/>
-      <w:r>
-        <w:t xml:space="preserve"> </w:t>
-      </w:r>
-      <w:proofErr w:type="spellStart"/>
-      <w:r>
-        <w:t>create</w:t>
-      </w:r>
-      <w:proofErr w:type="spellEnd"/>
-      <w:r>
-        <w:t xml:space="preserve"> </w:t>
-      </w:r>
-      <w:proofErr w:type="spellStart"/>
-      <w:r>
-        <w:t>an</w:t>
-      </w:r>
-      <w:proofErr w:type="spellEnd"/>
-      <w:r>
-        <w:t xml:space="preserve"> </w:t>
-      </w:r>
-      <w:proofErr w:type="spellStart"/>
-      <w:r>
-        <w:t>event</w:t>
-      </w:r>
-      <w:proofErr w:type="spellEnd"/>
-      <w:r>
-        <w:t xml:space="preserve"> in Google </w:t>
-      </w:r>
-      <w:proofErr w:type="spellStart"/>
-      <w:r>
-        <w:t>Calendar</w:t>
-      </w:r>
-      <w:proofErr w:type="spellEnd"/>
-      <w:r>
-        <w:t xml:space="preserve"> </w:t>
-      </w:r>
-      <w:proofErr w:type="spellStart"/>
-      <w:r>
-        <w:t>with</w:t>
-      </w:r>
-      <w:proofErr w:type="spellEnd"/>
-      <w:r>
-        <w:t xml:space="preserve"> </w:t>
-      </w:r>
-      <w:proofErr w:type="spellStart"/>
-      <w:r>
-        <w:t>all</w:t>
-      </w:r>
-      <w:proofErr w:type="spellEnd"/>
-      <w:r>
-        <w:t xml:space="preserve"> data </w:t>
-      </w:r>
-      <w:proofErr w:type="spellStart"/>
-      <w:r>
-        <w:t>filled</w:t>
-      </w:r>
-      <w:proofErr w:type="spellEnd"/>
-      <w:r>
-        <w:t xml:space="preserve"> in </w:t>
-      </w:r>
-      <w:proofErr w:type="spellStart"/>
-      <w:r>
-        <w:t>by</w:t>
-      </w:r>
-      <w:proofErr w:type="spellEnd"/>
-      <w:r>
-        <w:t xml:space="preserve"> </w:t>
-      </w:r>
-      <w:proofErr w:type="spellStart"/>
-      <w:r>
-        <w:t>the</w:t>
-      </w:r>
-      <w:proofErr w:type="spellEnd"/>
-      <w:r>
-        <w:t xml:space="preserve"> </w:t>
-      </w:r>
-      <w:proofErr w:type="spellStart"/>
-      <w:r>
-        <w:t>user</w:t>
-      </w:r>
-      <w:proofErr w:type="spellEnd"/>
-      <w:r>
-        <w:t xml:space="preserve"> </w:t>
-      </w:r>
-      <w:proofErr w:type="spellStart"/>
-      <w:r>
-        <w:t>and</w:t>
-      </w:r>
-      <w:proofErr w:type="spellEnd"/>
-      <w:r>
-        <w:t xml:space="preserve"> </w:t>
-      </w:r>
-      <w:proofErr w:type="spellStart"/>
-      <w:r>
-        <w:t>posted</w:t>
-      </w:r>
-      <w:proofErr w:type="spellEnd"/>
-      <w:r>
-        <w:t xml:space="preserve"> </w:t>
-      </w:r>
-      <w:proofErr w:type="spellStart"/>
-      <w:r>
-        <w:t>on</w:t>
-      </w:r>
-      <w:proofErr w:type="spellEnd"/>
-      <w:r>
-        <w:t xml:space="preserve"> social networks, in </w:t>
-      </w:r>
-      <w:proofErr w:type="spellStart"/>
-      <w:r>
-        <w:t>this</w:t>
-      </w:r>
-      <w:proofErr w:type="spellEnd"/>
-      <w:r>
-        <w:t xml:space="preserve"> case Twitter. </w:t>
-      </w:r>
-      <w:proofErr w:type="spellStart"/>
-      <w:r>
-        <w:t>Within</w:t>
-      </w:r>
-      <w:proofErr w:type="spellEnd"/>
-      <w:r>
-        <w:t xml:space="preserve"> </w:t>
-      </w:r>
-      <w:proofErr w:type="spellStart"/>
-      <w:r>
-        <w:t>the</w:t>
-      </w:r>
-      <w:proofErr w:type="spellEnd"/>
-      <w:r>
-        <w:t xml:space="preserve"> system it </w:t>
-      </w:r>
-      <w:proofErr w:type="spellStart"/>
-      <w:r>
-        <w:t>is</w:t>
-      </w:r>
-      <w:proofErr w:type="spellEnd"/>
-      <w:r>
-        <w:t xml:space="preserve"> </w:t>
-      </w:r>
-      <w:proofErr w:type="spellStart"/>
-      <w:r>
-        <w:t>also</w:t>
-      </w:r>
-      <w:proofErr w:type="spellEnd"/>
-      <w:r>
-        <w:t xml:space="preserve"> </w:t>
-      </w:r>
-      <w:proofErr w:type="spellStart"/>
-      <w:r>
-        <w:t>possible</w:t>
-      </w:r>
-      <w:proofErr w:type="spellEnd"/>
-      <w:r>
-        <w:t xml:space="preserve"> </w:t>
-      </w:r>
-      <w:proofErr w:type="spellStart"/>
-      <w:r>
-        <w:t>to</w:t>
-      </w:r>
-      <w:proofErr w:type="spellEnd"/>
-      <w:r>
-        <w:t xml:space="preserve"> </w:t>
-      </w:r>
-      <w:proofErr w:type="spellStart"/>
-      <w:r>
-        <w:t>view</w:t>
-      </w:r>
-      <w:proofErr w:type="spellEnd"/>
-      <w:r>
-        <w:t xml:space="preserve"> </w:t>
-      </w:r>
-      <w:proofErr w:type="spellStart"/>
-      <w:r>
-        <w:t>events</w:t>
-      </w:r>
-      <w:proofErr w:type="spellEnd"/>
-      <w:r>
-        <w:t xml:space="preserve"> </w:t>
-      </w:r>
-      <w:proofErr w:type="spellStart"/>
-      <w:r>
-        <w:t>created</w:t>
-      </w:r>
-      <w:proofErr w:type="spellEnd"/>
-      <w:r>
-        <w:t xml:space="preserve"> </w:t>
-      </w:r>
-      <w:proofErr w:type="spellStart"/>
-      <w:r>
-        <w:t>by</w:t>
-      </w:r>
-      <w:proofErr w:type="spellEnd"/>
-      <w:r>
-        <w:t xml:space="preserve"> </w:t>
-      </w:r>
-      <w:proofErr w:type="spellStart"/>
-      <w:r>
-        <w:t>other</w:t>
-      </w:r>
-      <w:proofErr w:type="spellEnd"/>
-      <w:r>
-        <w:t xml:space="preserve"> </w:t>
-      </w:r>
-      <w:proofErr w:type="spellStart"/>
-      <w:r>
-        <w:t>people</w:t>
-      </w:r>
-      <w:proofErr w:type="spellEnd"/>
-      <w:r>
-        <w:t xml:space="preserve">, </w:t>
-      </w:r>
-      <w:proofErr w:type="spellStart"/>
-      <w:r>
-        <w:t>so</w:t>
-      </w:r>
-      <w:proofErr w:type="spellEnd"/>
-      <w:r>
-        <w:t xml:space="preserve"> </w:t>
-      </w:r>
-      <w:proofErr w:type="spellStart"/>
-      <w:r>
-        <w:t>the</w:t>
-      </w:r>
-      <w:proofErr w:type="spellEnd"/>
-      <w:r>
-        <w:t xml:space="preserve"> system </w:t>
-      </w:r>
-      <w:proofErr w:type="spellStart"/>
-      <w:r>
-        <w:t>becomes</w:t>
-      </w:r>
-      <w:proofErr w:type="spellEnd"/>
-      <w:r>
-        <w:t xml:space="preserve"> a </w:t>
-      </w:r>
-      <w:proofErr w:type="spellStart"/>
-      <w:r>
-        <w:t>sharing</w:t>
-      </w:r>
-      <w:proofErr w:type="spellEnd"/>
-      <w:r>
-        <w:t xml:space="preserve"> </w:t>
-      </w:r>
-      <w:proofErr w:type="spellStart"/>
-      <w:r>
-        <w:t>stream</w:t>
-      </w:r>
-      <w:proofErr w:type="spellEnd"/>
-      <w:r>
-        <w:t xml:space="preserve"> </w:t>
-      </w:r>
-      <w:proofErr w:type="spellStart"/>
-      <w:r>
-        <w:t>where</w:t>
-      </w:r>
-      <w:proofErr w:type="spellEnd"/>
-      <w:r>
-        <w:t xml:space="preserve"> </w:t>
-      </w:r>
-      <w:proofErr w:type="spellStart"/>
-      <w:r>
-        <w:t>people</w:t>
-      </w:r>
-      <w:proofErr w:type="spellEnd"/>
-      <w:r>
-        <w:t xml:space="preserve"> </w:t>
-      </w:r>
-      <w:proofErr w:type="spellStart"/>
-      <w:r>
-        <w:t>can</w:t>
-      </w:r>
-      <w:proofErr w:type="spellEnd"/>
-      <w:r>
-        <w:t xml:space="preserve"> </w:t>
-      </w:r>
-      <w:proofErr w:type="spellStart"/>
-      <w:r>
-        <w:t>register</w:t>
-      </w:r>
-      <w:proofErr w:type="spellEnd"/>
-      <w:r>
-        <w:t xml:space="preserve"> for </w:t>
-      </w:r>
-      <w:proofErr w:type="spellStart"/>
-      <w:r>
-        <w:t>user</w:t>
-      </w:r>
-      <w:proofErr w:type="spellEnd"/>
-      <w:r>
-        <w:t xml:space="preserve"> </w:t>
-      </w:r>
-      <w:proofErr w:type="spellStart"/>
-      <w:r>
-        <w:t>created</w:t>
-      </w:r>
-      <w:proofErr w:type="spellEnd"/>
-      <w:r>
-        <w:t xml:space="preserve"> </w:t>
-      </w:r>
-      <w:proofErr w:type="spellStart"/>
-      <w:r>
-        <w:t>events</w:t>
-      </w:r>
-      <w:proofErr w:type="spellEnd"/>
-      <w:r>
-        <w:t xml:space="preserve"> </w:t>
-      </w:r>
-      <w:proofErr w:type="spellStart"/>
-      <w:r>
-        <w:t>and</w:t>
-      </w:r>
-      <w:proofErr w:type="spellEnd"/>
-      <w:r>
-        <w:t xml:space="preserve"> </w:t>
-      </w:r>
-      <w:proofErr w:type="spellStart"/>
-      <w:r>
-        <w:t>also</w:t>
-      </w:r>
-      <w:proofErr w:type="spellEnd"/>
-      <w:r>
-        <w:t xml:space="preserve"> </w:t>
-      </w:r>
-      <w:proofErr w:type="spellStart"/>
-      <w:r>
-        <w:t>subscribe</w:t>
-      </w:r>
-      <w:proofErr w:type="spellEnd"/>
-      <w:r>
-        <w:t xml:space="preserve"> </w:t>
-      </w:r>
-      <w:proofErr w:type="spellStart"/>
-      <w:r>
-        <w:t>to</w:t>
-      </w:r>
-      <w:proofErr w:type="spellEnd"/>
-      <w:r>
-        <w:t xml:space="preserve"> </w:t>
-      </w:r>
-      <w:proofErr w:type="spellStart"/>
-      <w:r>
-        <w:t>events</w:t>
-      </w:r>
-      <w:proofErr w:type="spellEnd"/>
-      <w:r>
-        <w:t xml:space="preserve"> </w:t>
-      </w:r>
-      <w:proofErr w:type="spellStart"/>
-      <w:r>
-        <w:t>created</w:t>
-      </w:r>
-      <w:proofErr w:type="spellEnd"/>
-      <w:r>
-        <w:t xml:space="preserve"> </w:t>
-      </w:r>
-      <w:proofErr w:type="spellStart"/>
-      <w:r>
-        <w:t>by</w:t>
-      </w:r>
-      <w:proofErr w:type="spellEnd"/>
-      <w:r>
-        <w:t xml:space="preserve"> </w:t>
-      </w:r>
-      <w:proofErr w:type="spellStart"/>
-      <w:r>
-        <w:t>other</w:t>
-      </w:r>
-      <w:proofErr w:type="spellEnd"/>
-      <w:r>
-        <w:t xml:space="preserve"> </w:t>
-      </w:r>
-      <w:proofErr w:type="spellStart"/>
-      <w:r>
-        <w:t>people</w:t>
-      </w:r>
-      <w:proofErr w:type="spellEnd"/>
-      <w:r>
-        <w:t xml:space="preserve">. </w:t>
-      </w:r>
-      <w:proofErr w:type="spellStart"/>
-      <w:r>
-        <w:t>Being</w:t>
-      </w:r>
-      <w:proofErr w:type="spellEnd"/>
-      <w:r>
-        <w:t xml:space="preserve"> </w:t>
-      </w:r>
-      <w:proofErr w:type="spellStart"/>
-      <w:r>
-        <w:t>able</w:t>
-      </w:r>
-      <w:proofErr w:type="spellEnd"/>
-      <w:r>
-        <w:t xml:space="preserve"> </w:t>
-      </w:r>
-      <w:proofErr w:type="spellStart"/>
-      <w:r>
-        <w:t>to</w:t>
-      </w:r>
-      <w:proofErr w:type="spellEnd"/>
-      <w:r>
-        <w:t xml:space="preserve"> </w:t>
-      </w:r>
-      <w:proofErr w:type="spellStart"/>
-      <w:r>
-        <w:t>perform</w:t>
-      </w:r>
-      <w:proofErr w:type="spellEnd"/>
-      <w:r>
-        <w:t xml:space="preserve"> </w:t>
-      </w:r>
-      <w:proofErr w:type="spellStart"/>
-      <w:r>
-        <w:t>all</w:t>
-      </w:r>
-      <w:proofErr w:type="spellEnd"/>
-      <w:r>
-        <w:t xml:space="preserve"> </w:t>
-      </w:r>
-      <w:proofErr w:type="spellStart"/>
-      <w:r>
-        <w:t>the</w:t>
-      </w:r>
-      <w:proofErr w:type="spellEnd"/>
-      <w:r>
-        <w:t xml:space="preserve"> </w:t>
-      </w:r>
-      <w:proofErr w:type="spellStart"/>
-      <w:r>
-        <w:t>described</w:t>
-      </w:r>
-      <w:proofErr w:type="spellEnd"/>
-      <w:r>
-        <w:t xml:space="preserve"> </w:t>
-      </w:r>
-      <w:proofErr w:type="spellStart"/>
-      <w:r>
-        <w:t>actions</w:t>
-      </w:r>
-      <w:proofErr w:type="spellEnd"/>
-      <w:r>
-        <w:t xml:space="preserve"> </w:t>
-      </w:r>
-      <w:proofErr w:type="spellStart"/>
-      <w:r>
-        <w:t>without</w:t>
-      </w:r>
-      <w:proofErr w:type="spellEnd"/>
-      <w:r>
-        <w:t xml:space="preserve"> </w:t>
-      </w:r>
-      <w:proofErr w:type="spellStart"/>
-      <w:r>
-        <w:t>leaving</w:t>
-      </w:r>
-      <w:proofErr w:type="spellEnd"/>
-      <w:r>
-        <w:t xml:space="preserve"> </w:t>
-      </w:r>
-      <w:proofErr w:type="spellStart"/>
-      <w:r>
-        <w:t>the</w:t>
-      </w:r>
-      <w:proofErr w:type="spellEnd"/>
-      <w:r>
-        <w:t xml:space="preserve"> </w:t>
-      </w:r>
-      <w:proofErr w:type="spellStart"/>
-      <w:r>
-        <w:t>application</w:t>
-      </w:r>
-      <w:proofErr w:type="spellEnd"/>
-      <w:r>
-        <w:t xml:space="preserve">. The </w:t>
-      </w:r>
-      <w:proofErr w:type="spellStart"/>
-      <w:r>
-        <w:t>main</w:t>
-      </w:r>
-      <w:proofErr w:type="spellEnd"/>
-      <w:r>
-        <w:t xml:space="preserve"> </w:t>
-      </w:r>
-      <w:proofErr w:type="spellStart"/>
-      <w:r>
-        <w:t>audience</w:t>
-      </w:r>
-      <w:proofErr w:type="spellEnd"/>
-      <w:r>
-        <w:t xml:space="preserve"> </w:t>
-      </w:r>
-      <w:proofErr w:type="spellStart"/>
-      <w:r>
-        <w:t>is</w:t>
-      </w:r>
-      <w:proofErr w:type="spellEnd"/>
-      <w:r>
-        <w:t xml:space="preserve"> </w:t>
-      </w:r>
-      <w:proofErr w:type="spellStart"/>
-      <w:r>
-        <w:t>people</w:t>
-      </w:r>
-      <w:proofErr w:type="spellEnd"/>
-      <w:r>
-        <w:t xml:space="preserve"> </w:t>
-      </w:r>
-      <w:proofErr w:type="spellStart"/>
-      <w:r>
-        <w:t>who</w:t>
-      </w:r>
-      <w:proofErr w:type="spellEnd"/>
-      <w:r>
-        <w:t xml:space="preserve"> </w:t>
-      </w:r>
-      <w:proofErr w:type="spellStart"/>
-      <w:r>
-        <w:t>sights</w:t>
-      </w:r>
-      <w:proofErr w:type="spellEnd"/>
-      <w:r>
-        <w:t xml:space="preserve"> </w:t>
-      </w:r>
-      <w:proofErr w:type="spellStart"/>
-      <w:r>
-        <w:t>to</w:t>
-      </w:r>
-      <w:proofErr w:type="spellEnd"/>
-      <w:r>
-        <w:t xml:space="preserve"> </w:t>
-      </w:r>
-      <w:proofErr w:type="spellStart"/>
-      <w:r>
-        <w:t>promote</w:t>
-      </w:r>
-      <w:proofErr w:type="spellEnd"/>
-      <w:r>
-        <w:t xml:space="preserve"> </w:t>
-      </w:r>
-      <w:proofErr w:type="spellStart"/>
-      <w:r>
-        <w:t>or</w:t>
-      </w:r>
-      <w:proofErr w:type="spellEnd"/>
-      <w:r>
-        <w:t xml:space="preserve"> </w:t>
-      </w:r>
-      <w:proofErr w:type="spellStart"/>
-      <w:r>
-        <w:t>create</w:t>
-      </w:r>
-      <w:proofErr w:type="spellEnd"/>
-      <w:r>
-        <w:t xml:space="preserve"> </w:t>
-      </w:r>
-      <w:proofErr w:type="spellStart"/>
-      <w:r>
-        <w:t>events</w:t>
-      </w:r>
-      <w:proofErr w:type="spellEnd"/>
-      <w:r>
-        <w:t xml:space="preserve"> in </w:t>
-      </w:r>
-      <w:proofErr w:type="spellStart"/>
-      <w:r>
-        <w:t>an</w:t>
-      </w:r>
-      <w:proofErr w:type="spellEnd"/>
-      <w:r>
-        <w:t xml:space="preserve"> </w:t>
-      </w:r>
-      <w:proofErr w:type="spellStart"/>
-      <w:r>
-        <w:t>easy</w:t>
-      </w:r>
-      <w:proofErr w:type="spellEnd"/>
-      <w:r>
-        <w:t xml:space="preserve"> </w:t>
-      </w:r>
-      <w:proofErr w:type="spellStart"/>
-      <w:r>
-        <w:t>and</w:t>
-      </w:r>
-      <w:proofErr w:type="spellEnd"/>
-      <w:r>
-        <w:t xml:space="preserve"> </w:t>
-      </w:r>
-      <w:proofErr w:type="spellStart"/>
-      <w:r>
-        <w:t>integrated</w:t>
-      </w:r>
-      <w:proofErr w:type="spellEnd"/>
-      <w:r>
-        <w:t xml:space="preserve"> </w:t>
-      </w:r>
-      <w:proofErr w:type="spellStart"/>
-      <w:r>
-        <w:t>way</w:t>
-      </w:r>
-      <w:proofErr w:type="spellEnd"/>
-      <w:r>
-        <w:t xml:space="preserve">, </w:t>
-      </w:r>
-      <w:proofErr w:type="spellStart"/>
-      <w:r>
-        <w:t>followed</w:t>
-      </w:r>
-      <w:proofErr w:type="spellEnd"/>
-      <w:r>
-        <w:t xml:space="preserve"> </w:t>
-      </w:r>
-      <w:proofErr w:type="spellStart"/>
-      <w:r>
-        <w:t>by</w:t>
-      </w:r>
-      <w:proofErr w:type="spellEnd"/>
-      <w:r>
-        <w:t xml:space="preserve"> </w:t>
-      </w:r>
-      <w:proofErr w:type="spellStart"/>
-      <w:r>
-        <w:t>people</w:t>
-      </w:r>
-      <w:proofErr w:type="spellEnd"/>
-      <w:r>
-        <w:t xml:space="preserve"> </w:t>
-      </w:r>
-      <w:proofErr w:type="spellStart"/>
-      <w:r>
-        <w:t>who</w:t>
-      </w:r>
-      <w:proofErr w:type="spellEnd"/>
-      <w:r>
-        <w:t xml:space="preserve"> are </w:t>
-      </w:r>
-      <w:proofErr w:type="spellStart"/>
-      <w:r>
-        <w:t>looking</w:t>
-      </w:r>
-      <w:proofErr w:type="spellEnd"/>
-      <w:r>
-        <w:t xml:space="preserve"> for </w:t>
-      </w:r>
-      <w:proofErr w:type="spellStart"/>
-      <w:r>
-        <w:t>events</w:t>
-      </w:r>
-      <w:proofErr w:type="spellEnd"/>
-      <w:r>
-        <w:t xml:space="preserve"> </w:t>
-      </w:r>
-      <w:proofErr w:type="spellStart"/>
-      <w:r>
-        <w:t>of</w:t>
-      </w:r>
-      <w:proofErr w:type="spellEnd"/>
-      <w:r>
-        <w:t xml:space="preserve"> </w:t>
-      </w:r>
-      <w:proofErr w:type="spellStart"/>
-      <w:r>
-        <w:t>their</w:t>
-      </w:r>
-      <w:proofErr w:type="spellEnd"/>
-      <w:r>
-        <w:t xml:space="preserve"> </w:t>
-      </w:r>
-      <w:proofErr w:type="spellStart"/>
-      <w:r>
-        <w:t>interests</w:t>
-      </w:r>
-      <w:proofErr w:type="spellEnd"/>
-      <w:r>
-        <w:t>.</w:t>
+        <w:t>“Event Hub” is a web application designed and developed to make sharing and publicizing events on social media. Making it automatic, optimized and fast, in such a way that there is no need to do it individually. Through it is possible to create an event in Google Calendar with all data filled in by the user and posted on social networks, in this case Twitter. Within the system it is also possible to view events created by other people, so the system becomes a sharing stream where people can register for user created events and also subscribe to events created by other people. Being able to perform all the described actions without leaving the application. The main audience is people who sights to promote or create events in an easy and integrated way, followed by people who are looking for events of their interests.</w:t>
       </w:r>
     </w:p>
     <w:p>
@@ -2117,20 +897,7 @@
         <w:t>Keywords:</w:t>
       </w:r>
       <w:r>
-        <w:t xml:space="preserve"> </w:t>
-      </w:r>
-      <w:proofErr w:type="spellStart"/>
-      <w:proofErr w:type="gramStart"/>
-      <w:r>
-        <w:t>Share.Social.Web.Event</w:t>
-      </w:r>
-      <w:proofErr w:type="gramEnd"/>
-      <w:r>
-        <w:t>.Divulgation</w:t>
-      </w:r>
-      <w:proofErr w:type="spellEnd"/>
-      <w:r>
-        <w:t>.</w:t>
+        <w:t xml:space="preserve"> Share.Social.Web.Event.Divulgation.</w:t>
       </w:r>
     </w:p>
     <w:p/>
@@ -3672,8 +2439,6 @@
         <w:lastRenderedPageBreak/>
         <w:t>Sumário</w:t>
       </w:r>
-      <w:bookmarkStart w:id="6" w:name="_GoBack"/>
-      <w:bookmarkEnd w:id="6"/>
     </w:p>
     <w:sdt>
       <w:sdtPr>
@@ -5061,35 +3826,19 @@
           <w:numId w:val="4"/>
         </w:numPr>
       </w:pPr>
-      <w:bookmarkStart w:id="7" w:name="_Toc25211309"/>
+      <w:bookmarkStart w:id="6" w:name="_Toc25211309"/>
       <w:r>
         <w:lastRenderedPageBreak/>
         <w:t>Introdução</w:t>
       </w:r>
-      <w:bookmarkEnd w:id="7"/>
+      <w:bookmarkEnd w:id="6"/>
     </w:p>
     <w:p>
       <w:pPr>
         <w:spacing w:line="240" w:lineRule="auto"/>
       </w:pPr>
       <w:r>
-        <w:t xml:space="preserve">  O </w:t>
-      </w:r>
-      <w:proofErr w:type="spellStart"/>
-      <w:r>
-        <w:t>Event</w:t>
-      </w:r>
-      <w:proofErr w:type="spellEnd"/>
-      <w:r>
-        <w:t xml:space="preserve"> Hub foi desenvolvido, assim como muitas aplicações vistas hoje em dia, para facilitar as operações que o usuário deve fazer </w:t>
-      </w:r>
-      <w:proofErr w:type="gramStart"/>
-      <w:r>
-        <w:t>e também</w:t>
-      </w:r>
-      <w:proofErr w:type="gramEnd"/>
-      <w:r>
-        <w:t xml:space="preserve"> diminuir o número de ações necessárias para realizá-la. </w:t>
+        <w:t xml:space="preserve">  O Event Hub foi desenvolvido, assim como muitas aplicações vistas hoje em dia, para facilitar as operações que o usuário deve fazer e também diminuir o número de ações necessárias para realizá-la. </w:t>
       </w:r>
     </w:p>
     <w:p>
@@ -5141,11 +3890,11 @@
           <w:numId w:val="1"/>
         </w:numPr>
       </w:pPr>
-      <w:bookmarkStart w:id="8" w:name="_Toc25211310"/>
+      <w:bookmarkStart w:id="7" w:name="_Toc25211310"/>
       <w:r>
         <w:t>Escopo</w:t>
       </w:r>
-      <w:bookmarkEnd w:id="8"/>
+      <w:bookmarkEnd w:id="7"/>
     </w:p>
     <w:p>
       <w:r>
@@ -5153,23 +3902,7 @@
       </w:r>
       <w:r>
         <w:tab/>
-        <w:t>O “</w:t>
-      </w:r>
-      <w:proofErr w:type="spellStart"/>
-      <w:r>
-        <w:t>Event</w:t>
-      </w:r>
-      <w:proofErr w:type="spellEnd"/>
-      <w:r>
-        <w:t xml:space="preserve"> Hub” é uma aplicação web onde se cria um evento no Google Agenda com todos os dados preenchidos pelo usuário para que seja divulgado nas redes sociais, podendo-se inscrever ou visualizar os eventos criados pelo usuário </w:t>
-      </w:r>
-      <w:proofErr w:type="gramStart"/>
-      <w:r>
-        <w:t>e também</w:t>
-      </w:r>
-      <w:proofErr w:type="gramEnd"/>
-      <w:r>
-        <w:t xml:space="preserve"> por outras pessoas. A aplicação não permite a criação de duas agendas para o mesmo evento para fins de evitar a redundância. </w:t>
+        <w:t xml:space="preserve">O “Event Hub” é uma aplicação web onde se cria um evento no Google Agenda com todos os dados preenchidos pelo usuário para que seja divulgado nas redes sociais, podendo-se inscrever ou visualizar os eventos criados pelo usuário e também por outras pessoas. A aplicação não permite a criação de duas agendas para o mesmo evento para fins de evitar a redundância. </w:t>
       </w:r>
     </w:p>
     <w:p>
@@ -5180,11 +3913,11 @@
           <w:numId w:val="1"/>
         </w:numPr>
       </w:pPr>
-      <w:bookmarkStart w:id="9" w:name="_Toc25211311"/>
+      <w:bookmarkStart w:id="8" w:name="_Toc25211311"/>
       <w:r>
         <w:t>Clientes do software</w:t>
       </w:r>
-      <w:bookmarkEnd w:id="9"/>
+      <w:bookmarkEnd w:id="8"/>
     </w:p>
     <w:p>
       <w:r>
@@ -5202,12 +3935,12 @@
           <w:numId w:val="1"/>
         </w:numPr>
       </w:pPr>
-      <w:bookmarkStart w:id="10" w:name="_Toc25211312"/>
+      <w:bookmarkStart w:id="9" w:name="_Toc25211312"/>
       <w:r>
         <w:lastRenderedPageBreak/>
         <w:t>Requisitos do Sistema</w:t>
       </w:r>
-      <w:bookmarkEnd w:id="10"/>
+      <w:bookmarkEnd w:id="9"/>
     </w:p>
     <w:p>
       <w:r>
@@ -5222,11 +3955,11 @@
           <w:numId w:val="1"/>
         </w:numPr>
       </w:pPr>
-      <w:bookmarkStart w:id="11" w:name="_Toc25211313"/>
+      <w:bookmarkStart w:id="10" w:name="_Toc25211313"/>
       <w:r>
         <w:t>Requisitos Funcionais</w:t>
       </w:r>
-      <w:bookmarkEnd w:id="11"/>
+      <w:bookmarkEnd w:id="10"/>
     </w:p>
     <w:p>
       <w:r>
@@ -5239,9 +3972,9 @@
         <w:pStyle w:val="Legenda"/>
         <w:keepNext/>
       </w:pPr>
-      <w:bookmarkStart w:id="12" w:name="_heading=h.1y810tw" w:colFirst="0" w:colLast="0"/>
-      <w:bookmarkStart w:id="13" w:name="_Toc25211286"/>
-      <w:bookmarkEnd w:id="12"/>
+      <w:bookmarkStart w:id="11" w:name="_heading=h.1y810tw" w:colFirst="0" w:colLast="0"/>
+      <w:bookmarkStart w:id="12" w:name="_Toc25211286"/>
+      <w:bookmarkEnd w:id="11"/>
       <w:r>
         <w:t xml:space="preserve">Tabela </w:t>
       </w:r>
@@ -5256,7 +3989,7 @@
       <w:r>
         <w:t xml:space="preserve"> - Requisitos Funcionais</w:t>
       </w:r>
-      <w:bookmarkEnd w:id="13"/>
+      <w:bookmarkEnd w:id="12"/>
     </w:p>
     <w:tbl>
       <w:tblPr>
@@ -5452,15 +4185,7 @@
               <w:jc w:val="left"/>
             </w:pPr>
             <w:r>
-              <w:t xml:space="preserve">O usuário poderá criar </w:t>
-            </w:r>
-            <w:proofErr w:type="gramStart"/>
-            <w:r>
-              <w:t>um nova conta</w:t>
-            </w:r>
-            <w:proofErr w:type="gramEnd"/>
-            <w:r>
-              <w:t xml:space="preserve"> para utilizar das funções do sistema.</w:t>
+              <w:t>O usuário poderá criar um nova conta para utilizar das funções do sistema.</w:t>
             </w:r>
           </w:p>
         </w:tc>
@@ -6148,15 +4873,7 @@
               <w:jc w:val="left"/>
             </w:pPr>
             <w:r>
-              <w:t xml:space="preserve">Listagem e busca </w:t>
-            </w:r>
-            <w:proofErr w:type="gramStart"/>
-            <w:r>
-              <w:t>dos evento</w:t>
-            </w:r>
-            <w:proofErr w:type="gramEnd"/>
-            <w:r>
-              <w:t xml:space="preserve"> ativos</w:t>
+              <w:t>Listagem e busca dos evento ativos</w:t>
             </w:r>
           </w:p>
         </w:tc>
@@ -6366,15 +5083,7 @@
               <w:jc w:val="left"/>
             </w:pPr>
             <w:r>
-              <w:t xml:space="preserve">O usuário poderá vincular a sua conta do </w:t>
-            </w:r>
-            <w:proofErr w:type="spellStart"/>
-            <w:r>
-              <w:t>EventHub</w:t>
-            </w:r>
-            <w:proofErr w:type="spellEnd"/>
-            <w:r>
-              <w:t xml:space="preserve"> com a do Twitter, para acessar as funcionalidades do tweet.</w:t>
+              <w:t>O usuário poderá vincular a sua conta do EventHub com a do Twitter, para acessar as funcionalidades do tweet.</w:t>
             </w:r>
           </w:p>
         </w:tc>
@@ -6459,15 +5168,7 @@
               <w:jc w:val="left"/>
             </w:pPr>
             <w:r>
-              <w:t xml:space="preserve">O usuário poderá vincular a sua conta do </w:t>
-            </w:r>
-            <w:proofErr w:type="spellStart"/>
-            <w:r>
-              <w:t>EventHub</w:t>
-            </w:r>
-            <w:proofErr w:type="spellEnd"/>
-            <w:r>
-              <w:t xml:space="preserve"> com a do Google, para acessar as funcionalidades do Google Agenda.</w:t>
+              <w:t>O usuário poderá vincular a sua conta do EventHub com a do Google, para acessar as funcionalidades do Google Agenda.</w:t>
             </w:r>
           </w:p>
         </w:tc>
@@ -6527,15 +5228,7 @@
               <w:jc w:val="left"/>
             </w:pPr>
             <w:r>
-              <w:t xml:space="preserve">Atualização das informações do usuário referente às </w:t>
-            </w:r>
-            <w:proofErr w:type="spellStart"/>
-            <w:r>
-              <w:t>API’s</w:t>
-            </w:r>
-            <w:proofErr w:type="spellEnd"/>
-            <w:r>
-              <w:t xml:space="preserve"> das redes sociais</w:t>
+              <w:t>Atualização das informações do usuário referente às API’s das redes sociais</w:t>
             </w:r>
           </w:p>
         </w:tc>
@@ -6564,15 +5257,7 @@
               <w:jc w:val="left"/>
             </w:pPr>
             <w:r>
-              <w:t xml:space="preserve">O sistema deverá atualizar os tokens de acesso para que o usuário tenha acesso às funcionalidades das </w:t>
-            </w:r>
-            <w:proofErr w:type="spellStart"/>
-            <w:r>
-              <w:t>API’s</w:t>
-            </w:r>
-            <w:proofErr w:type="spellEnd"/>
-            <w:r>
-              <w:t xml:space="preserve"> das redes sociais.</w:t>
+              <w:t>O sistema deverá atualizar os tokens de acesso para que o usuário tenha acesso às funcionalidades das API’s das redes sociais.</w:t>
             </w:r>
           </w:p>
         </w:tc>
@@ -6661,15 +5346,7 @@
               <w:jc w:val="left"/>
             </w:pPr>
             <w:r>
-              <w:t xml:space="preserve">O sistema deverá postar um novo tweet após o usuário </w:t>
-            </w:r>
-            <w:proofErr w:type="gramStart"/>
-            <w:r>
-              <w:t>criar um novo</w:t>
-            </w:r>
-            <w:proofErr w:type="gramEnd"/>
-            <w:r>
-              <w:t xml:space="preserve"> evento.</w:t>
+              <w:t>O sistema deverá postar um novo tweet após o usuário criar um novo evento.</w:t>
             </w:r>
           </w:p>
         </w:tc>
@@ -6937,15 +5614,7 @@
               <w:jc w:val="left"/>
             </w:pPr>
             <w:r>
-              <w:t xml:space="preserve">O sistema deverá </w:t>
-            </w:r>
-            <w:proofErr w:type="gramStart"/>
-            <w:r>
-              <w:t>criar um novo</w:t>
-            </w:r>
-            <w:proofErr w:type="gramEnd"/>
-            <w:r>
-              <w:t xml:space="preserve"> evento no Google Agenda após o usuário criar um novo evento.</w:t>
+              <w:t>O sistema deverá criar um novo evento no Google Agenda após o usuário criar um novo evento.</w:t>
             </w:r>
           </w:p>
         </w:tc>
@@ -7034,15 +5703,7 @@
               <w:jc w:val="left"/>
             </w:pPr>
             <w:r>
-              <w:t xml:space="preserve">O sistema deverá permitir que o usuário edite as informações do evento criado no Google Agenda após a edição do evento no </w:t>
-            </w:r>
-            <w:proofErr w:type="spellStart"/>
-            <w:r>
-              <w:t>EventHub</w:t>
-            </w:r>
-            <w:proofErr w:type="spellEnd"/>
-            <w:r>
-              <w:t>.</w:t>
+              <w:t>O sistema deverá permitir que o usuário edite as informações do evento criado no Google Agenda após a edição do evento no EventHub.</w:t>
             </w:r>
           </w:p>
         </w:tc>
@@ -7131,15 +5792,7 @@
               <w:jc w:val="left"/>
             </w:pPr>
             <w:r>
-              <w:t xml:space="preserve">O sistema deverá excluir o evento criado no Google Agenda após o usuário excluir o evento no </w:t>
-            </w:r>
-            <w:proofErr w:type="spellStart"/>
-            <w:r>
-              <w:t>EventHub</w:t>
-            </w:r>
-            <w:proofErr w:type="spellEnd"/>
-            <w:r>
-              <w:t>.</w:t>
+              <w:t>O sistema deverá excluir o evento criado no Google Agenda após o usuário excluir o evento no EventHub.</w:t>
             </w:r>
           </w:p>
         </w:tc>
@@ -7229,15 +5882,7 @@
               <w:jc w:val="left"/>
             </w:pPr>
             <w:r>
-              <w:t xml:space="preserve">O usuário poderá se inscrever no evento do Google agenda após se inscrever no evento do </w:t>
-            </w:r>
-            <w:proofErr w:type="spellStart"/>
-            <w:r>
-              <w:t>EventHub</w:t>
-            </w:r>
-            <w:proofErr w:type="spellEnd"/>
-            <w:r>
-              <w:t>.</w:t>
+              <w:t>O usuário poderá se inscrever no evento do Google agenda após se inscrever no evento do EventHub.</w:t>
             </w:r>
           </w:p>
         </w:tc>
@@ -7253,35 +5898,35 @@
           <w:numId w:val="1"/>
         </w:numPr>
       </w:pPr>
-      <w:bookmarkStart w:id="14" w:name="_Toc25211314"/>
+      <w:bookmarkStart w:id="13" w:name="_Toc25211314"/>
       <w:r>
         <w:t>Requisitos não funcionais</w:t>
       </w:r>
+      <w:bookmarkEnd w:id="13"/>
+    </w:p>
+    <w:p>
+      <w:r>
+        <w:t>Segue abaixo a tabela 2 contendo os requisitos não funcionais do projeto:</w:t>
+      </w:r>
+    </w:p>
+    <w:p>
+      <w:pPr>
+        <w:jc w:val="center"/>
+      </w:pPr>
+    </w:p>
+    <w:p>
+      <w:pPr>
+        <w:jc w:val="center"/>
+      </w:pPr>
+      <w:bookmarkStart w:id="14" w:name="_heading=h.2xcytpi" w:colFirst="0" w:colLast="0"/>
       <w:bookmarkEnd w:id="14"/>
-    </w:p>
-    <w:p>
-      <w:r>
-        <w:t>Segue abaixo a tabela 2 contendo os requisitos não funcionais do projeto:</w:t>
-      </w:r>
-    </w:p>
-    <w:p>
-      <w:pPr>
-        <w:jc w:val="center"/>
-      </w:pPr>
-    </w:p>
-    <w:p>
-      <w:pPr>
-        <w:jc w:val="center"/>
-      </w:pPr>
-      <w:bookmarkStart w:id="15" w:name="_heading=h.2xcytpi" w:colFirst="0" w:colLast="0"/>
-      <w:bookmarkEnd w:id="15"/>
     </w:p>
     <w:p>
       <w:pPr>
         <w:pStyle w:val="Legenda"/>
         <w:keepNext/>
       </w:pPr>
-      <w:bookmarkStart w:id="16" w:name="_Toc25211287"/>
+      <w:bookmarkStart w:id="15" w:name="_Toc25211287"/>
       <w:r>
         <w:t xml:space="preserve">Tabela </w:t>
       </w:r>
@@ -7296,7 +5941,7 @@
       <w:r>
         <w:t xml:space="preserve"> - Requisitos não Funcionais</w:t>
       </w:r>
-      <w:bookmarkEnd w:id="16"/>
+      <w:bookmarkEnd w:id="15"/>
     </w:p>
     <w:tbl>
       <w:tblPr>
@@ -7509,27 +6154,11 @@
               <w:jc w:val="left"/>
             </w:pPr>
             <w:r>
-              <w:t>A aplicação será desenvolvida utilizando o framework Angular (front-</w:t>
-            </w:r>
-            <w:proofErr w:type="spellStart"/>
-            <w:r>
-              <w:t>end</w:t>
-            </w:r>
-            <w:proofErr w:type="spellEnd"/>
-            <w:r>
-              <w:t xml:space="preserve">) e .NET </w:t>
+              <w:t xml:space="preserve">A aplicação será desenvolvida utilizando o framework Angular (front-end) e .NET </w:t>
             </w:r>
             <w:r>
               <w:lastRenderedPageBreak/>
-              <w:t>(</w:t>
-            </w:r>
-            <w:proofErr w:type="spellStart"/>
-            <w:r>
-              <w:t>back-end</w:t>
-            </w:r>
-            <w:proofErr w:type="spellEnd"/>
-            <w:r>
-              <w:t>).</w:t>
+              <w:t>(back-end).</w:t>
             </w:r>
           </w:p>
         </w:tc>
@@ -7675,11 +6304,9 @@
               <w:spacing w:before="240" w:after="240" w:line="240" w:lineRule="auto"/>
               <w:jc w:val="left"/>
             </w:pPr>
-            <w:proofErr w:type="spellStart"/>
             <w:r>
               <w:t>Reusabilidade</w:t>
             </w:r>
-            <w:proofErr w:type="spellEnd"/>
           </w:p>
         </w:tc>
         <w:tc>
@@ -7706,15 +6333,7 @@
               <w:jc w:val="center"/>
             </w:pPr>
             <w:r>
-              <w:t xml:space="preserve">O sistema deverá ser construído a partir de módulos para uma melhor </w:t>
-            </w:r>
-            <w:proofErr w:type="spellStart"/>
-            <w:r>
-              <w:t>reusabilidade</w:t>
-            </w:r>
-            <w:proofErr w:type="spellEnd"/>
-            <w:r>
-              <w:t>.</w:t>
+              <w:t>O sistema deverá ser construído a partir de módulos para uma melhor reusabilidade.</w:t>
             </w:r>
           </w:p>
         </w:tc>
@@ -7789,31 +6408,31 @@
           <w:numId w:val="1"/>
         </w:numPr>
       </w:pPr>
-      <w:bookmarkStart w:id="17" w:name="_Toc25211315"/>
+      <w:bookmarkStart w:id="16" w:name="_Toc25211315"/>
       <w:r>
         <w:t>Requisitos do Domínio</w:t>
       </w:r>
+      <w:bookmarkEnd w:id="16"/>
+    </w:p>
+    <w:p>
+      <w:r>
+        <w:t>Segue abaixo a tabela 3 contendo os requisitos do domínio do projeto:</w:t>
+      </w:r>
+    </w:p>
+    <w:p/>
+    <w:p>
+      <w:pPr>
+        <w:jc w:val="center"/>
+      </w:pPr>
+      <w:bookmarkStart w:id="17" w:name="_heading=h.3whwml4" w:colFirst="0" w:colLast="0"/>
       <w:bookmarkEnd w:id="17"/>
-    </w:p>
-    <w:p>
-      <w:r>
-        <w:t>Segue abaixo a tabela 3 contendo os requisitos do domínio do projeto:</w:t>
-      </w:r>
-    </w:p>
-    <w:p/>
-    <w:p>
-      <w:pPr>
-        <w:jc w:val="center"/>
-      </w:pPr>
-      <w:bookmarkStart w:id="18" w:name="_heading=h.3whwml4" w:colFirst="0" w:colLast="0"/>
-      <w:bookmarkEnd w:id="18"/>
     </w:p>
     <w:p>
       <w:pPr>
         <w:pStyle w:val="Legenda"/>
         <w:keepNext/>
       </w:pPr>
-      <w:bookmarkStart w:id="19" w:name="_Toc25211288"/>
+      <w:bookmarkStart w:id="18" w:name="_Toc25211288"/>
       <w:r>
         <w:t xml:space="preserve">Tabela </w:t>
       </w:r>
@@ -7828,7 +6447,7 @@
       <w:r>
         <w:t xml:space="preserve"> - Requisitos de Domínio</w:t>
       </w:r>
-      <w:bookmarkEnd w:id="19"/>
+      <w:bookmarkEnd w:id="18"/>
     </w:p>
     <w:tbl>
       <w:tblPr>
@@ -7932,20 +6551,136 @@
           <w:numId w:val="1"/>
         </w:numPr>
       </w:pPr>
-      <w:bookmarkStart w:id="20" w:name="_Toc25211316"/>
+      <w:bookmarkStart w:id="19" w:name="_Toc25211316"/>
       <w:r>
         <w:lastRenderedPageBreak/>
-        <w:t>Definição do Projeto (caso: orientado objeto)</w:t>
-      </w:r>
+        <w:t>Definição do Projeto</w:t>
+      </w:r>
+      <w:bookmarkEnd w:id="19"/>
+    </w:p>
+    <w:p>
+      <w:pPr>
+        <w:ind w:firstLine="709"/>
+      </w:pPr>
+      <w:r>
+        <w:tab/>
+      </w:r>
+      <w:r>
+        <w:t xml:space="preserve">A </w:t>
+      </w:r>
+      <w:r>
+        <w:t>API (a</w:t>
+      </w:r>
+      <w:r>
+        <w:t>pplication programming interface</w:t>
+      </w:r>
+      <w:r>
+        <w:t xml:space="preserve">) e o website presentes na </w:t>
+      </w:r>
+      <w:r>
+        <w:t>plataforma Event Hub fo</w:t>
+      </w:r>
+      <w:r>
+        <w:t>ram</w:t>
+      </w:r>
+      <w:r>
+        <w:t xml:space="preserve"> </w:t>
+      </w:r>
+      <w:r>
+        <w:t>modelad</w:t>
+      </w:r>
+      <w:r>
+        <w:t>os</w:t>
+      </w:r>
+      <w:r>
+        <w:t xml:space="preserve"> utilizando </w:t>
+      </w:r>
+      <w:r>
+        <w:t>o paradigma</w:t>
+      </w:r>
+      <w:r>
+        <w:t xml:space="preserve"> orientad</w:t>
+      </w:r>
+      <w:r>
+        <w:t>o</w:t>
+      </w:r>
+      <w:r>
+        <w:t xml:space="preserve"> à objetos</w:t>
+      </w:r>
+      <w:r>
+        <w:t>, devido a</w:t>
+      </w:r>
+      <w:r>
+        <w:t xml:space="preserve"> sua</w:t>
+      </w:r>
+      <w:r>
+        <w:t xml:space="preserve"> simples abstração, modularização e flexibilidade de manutençã</w:t>
+      </w:r>
+      <w:r>
+        <w:t>o</w:t>
+      </w:r>
+      <w:r>
+        <w:t>.</w:t>
+      </w:r>
+      <w:r>
+        <w:t xml:space="preserve"> Além </w:t>
+      </w:r>
+      <w:r>
+        <w:t xml:space="preserve">de </w:t>
+      </w:r>
+      <w:r>
+        <w:t>facilita</w:t>
+      </w:r>
+      <w:r>
+        <w:t>r</w:t>
+      </w:r>
+      <w:r>
+        <w:t xml:space="preserve"> a</w:t>
+      </w:r>
+      <w:r>
+        <w:t xml:space="preserve"> implementação d</w:t>
+      </w:r>
+      <w:r>
+        <w:t>os seus módulos e</w:t>
+      </w:r>
+      <w:r>
+        <w:t xml:space="preserve"> funções</w:t>
+      </w:r>
+      <w:r>
+        <w:t>,</w:t>
+      </w:r>
+      <w:r>
+        <w:t xml:space="preserve"> fazendo um paralelo ao mundo real</w:t>
+      </w:r>
+      <w:r>
+        <w:t>, tradando-se de um processo muito mais natural a linguagem humana</w:t>
+      </w:r>
+      <w:r>
+        <w:t>.</w:t>
+      </w:r>
+    </w:p>
+    <w:p>
+      <w:pPr>
+        <w:ind w:firstLine="709"/>
+      </w:pPr>
+      <w:r>
+        <w:t xml:space="preserve">Já o banco de dados foi estruturado de acordo com o modelo relacional, </w:t>
+      </w:r>
+      <w:r>
+        <w:t>por proporcionar</w:t>
+      </w:r>
+      <w:r>
+        <w:t xml:space="preserve"> robustez</w:t>
+      </w:r>
+      <w:r>
+        <w:t xml:space="preserve"> e garantir persistências dos dados da aplicação. Além de ser de comum conhecimento dentre os presentes envolvidos no </w:t>
+      </w:r>
+      <w:bookmarkStart w:id="20" w:name="_GoBack"/>
       <w:bookmarkEnd w:id="20"/>
-    </w:p>
-    <w:p>
-      <w:r>
-        <w:tab/>
-        <w:t>O projeto será modelo utilizando a abordagem orientada à objetos. Pela sua complexidade o paradigma orientado à objetos é a melhor escolha para organizar e modularizar os códigos e os pacotes do projeto, tornando assim uma possível manutenção no futuro fácil e pouco custosa. Além disso o paradigma orientado à objetos permite uma fácil implementação de funções fazendo um paralelo ao mundo real.</w:t>
-      </w:r>
-    </w:p>
-    <w:p/>
+      <w:r>
+        <w:t xml:space="preserve">projeto. </w:t>
+      </w:r>
+    </w:p>
     <w:p>
       <w:pPr>
         <w:pStyle w:val="Ttulo2"/>
@@ -7980,6 +6715,7 @@
       </w:pPr>
       <w:bookmarkStart w:id="23" w:name="_Toc25211297"/>
       <w:r>
+        <w:lastRenderedPageBreak/>
         <w:t xml:space="preserve">Figura </w:t>
       </w:r>
       <w:fldSimple w:instr=" SEQ Figura \* ARABIC ">
@@ -8354,11 +7090,9 @@
               <w:spacing w:line="240" w:lineRule="auto"/>
               <w:jc w:val="left"/>
             </w:pPr>
-            <w:proofErr w:type="spellStart"/>
             <w:r>
               <w:t>Logar</w:t>
             </w:r>
-            <w:proofErr w:type="spellEnd"/>
           </w:p>
         </w:tc>
         <w:tc>
@@ -8426,13 +7160,9 @@
               <w:jc w:val="left"/>
             </w:pPr>
             <w:r>
-              <w:t xml:space="preserve">UC02- </w:t>
-            </w:r>
-            <w:proofErr w:type="spellStart"/>
-            <w:r>
-              <w:t>Logar</w:t>
-            </w:r>
-            <w:proofErr w:type="spellEnd"/>
+              <w:lastRenderedPageBreak/>
+              <w:t>UC02- Logar</w:t>
+            </w:r>
           </w:p>
         </w:tc>
         <w:tc>
@@ -8962,11 +7692,7 @@
               <w:jc w:val="left"/>
             </w:pPr>
             <w:r>
-              <w:t xml:space="preserve">Usuário clica em editar evento, dados de alteração do evento são exibidos, usuário preenche os dados que deseja alterar e clicar em alterar </w:t>
-            </w:r>
-            <w:r>
-              <w:lastRenderedPageBreak/>
-              <w:t>evento.</w:t>
+              <w:t>Usuário clica em editar evento, dados de alteração do evento são exibidos, usuário preenche os dados que deseja alterar e clicar em alterar evento.</w:t>
             </w:r>
           </w:p>
         </w:tc>
@@ -8993,7 +7719,6 @@
               <w:jc w:val="left"/>
             </w:pPr>
             <w:r>
-              <w:lastRenderedPageBreak/>
               <w:t>UC06-Cancela Evento</w:t>
             </w:r>
           </w:p>
@@ -9229,15 +7954,7 @@
               <w:jc w:val="left"/>
             </w:pPr>
             <w:r>
-              <w:t>-</w:t>
-            </w:r>
-            <w:proofErr w:type="gramStart"/>
-            <w:r>
-              <w:t>se</w:t>
-            </w:r>
-            <w:proofErr w:type="gramEnd"/>
-            <w:r>
-              <w:t xml:space="preserve"> em evento.</w:t>
+              <w:t>-se em evento.</w:t>
             </w:r>
           </w:p>
         </w:tc>
@@ -9286,6 +8003,7 @@
               <w:jc w:val="left"/>
             </w:pPr>
             <w:r>
+              <w:lastRenderedPageBreak/>
               <w:t>UC08- Inscreve-se em evento</w:t>
             </w:r>
           </w:p>
@@ -9423,15 +8141,7 @@
               <w:jc w:val="left"/>
             </w:pPr>
             <w:r>
-              <w:t xml:space="preserve">UC09- </w:t>
-            </w:r>
-            <w:proofErr w:type="spellStart"/>
-            <w:r>
-              <w:t>Desinscreve</w:t>
-            </w:r>
-            <w:proofErr w:type="spellEnd"/>
-            <w:r>
-              <w:t xml:space="preserve"> em Evento</w:t>
+              <w:t>UC09- Desinscreve em Evento</w:t>
             </w:r>
           </w:p>
         </w:tc>
@@ -9634,28 +8344,7 @@
               <w:jc w:val="left"/>
             </w:pPr>
             <w:r>
-              <w:t xml:space="preserve">Usuário deve </w:t>
-            </w:r>
-            <w:proofErr w:type="spellStart"/>
-            <w:proofErr w:type="gramStart"/>
-            <w:r>
-              <w:t>divulgar,alterar</w:t>
-            </w:r>
-            <w:proofErr w:type="gramEnd"/>
-            <w:r>
-              <w:t>,excluir,visualizar,inscrever</w:t>
-            </w:r>
-            <w:proofErr w:type="spellEnd"/>
-            <w:r>
-              <w:t xml:space="preserve"> ou </w:t>
-            </w:r>
-            <w:proofErr w:type="spellStart"/>
-            <w:r>
-              <w:t>desinscrever</w:t>
-            </w:r>
-            <w:proofErr w:type="spellEnd"/>
-            <w:r>
-              <w:t xml:space="preserve"> de algum evento.</w:t>
+              <w:t>Usuário deve divulgar,alterar,excluir,visualizar,inscrever ou desinscrever de algum evento.</w:t>
             </w:r>
           </w:p>
         </w:tc>
@@ -9717,7 +8406,6 @@
       </w:pPr>
       <w:bookmarkStart w:id="26" w:name="_Toc25211318"/>
       <w:r>
-        <w:lastRenderedPageBreak/>
         <w:t>Diagramas de Classe</w:t>
       </w:r>
       <w:bookmarkEnd w:id="26"/>
@@ -9754,6 +8442,7 @@
       </w:pPr>
       <w:bookmarkStart w:id="28" w:name="_Toc25211298"/>
       <w:r>
+        <w:lastRenderedPageBreak/>
         <w:t xml:space="preserve">Figura </w:t>
       </w:r>
       <w:fldSimple w:instr=" SEQ Figura \* ARABIC ">
@@ -9774,14 +8463,9 @@
         <w:t>de classe -</w:t>
       </w:r>
       <w:r>
-        <w:t xml:space="preserve"> </w:t>
-      </w:r>
-      <w:proofErr w:type="spellStart"/>
-      <w:r>
-        <w:t>User</w:t>
+        <w:t xml:space="preserve"> User</w:t>
       </w:r>
       <w:bookmarkEnd w:id="28"/>
-      <w:proofErr w:type="spellEnd"/>
     </w:p>
     <w:p>
       <w:r>
@@ -9923,6 +8607,7 @@
       </w:pPr>
       <w:bookmarkStart w:id="31" w:name="_Toc25211299"/>
       <w:r>
+        <w:lastRenderedPageBreak/>
         <w:t xml:space="preserve">Figura </w:t>
       </w:r>
       <w:fldSimple w:instr=" SEQ Figura \* ARABIC ">
@@ -9948,12 +8633,10 @@
       <w:r>
         <w:t xml:space="preserve">- </w:t>
       </w:r>
-      <w:proofErr w:type="spellStart"/>
       <w:r>
         <w:t>Event</w:t>
       </w:r>
       <w:bookmarkEnd w:id="31"/>
-      <w:proofErr w:type="spellEnd"/>
     </w:p>
     <w:p>
       <w:r>
@@ -10191,14 +8874,9 @@
         <w:t xml:space="preserve"> de classe </w:t>
       </w:r>
       <w:r>
-        <w:t xml:space="preserve">da biblioteca </w:t>
-      </w:r>
-      <w:proofErr w:type="spellStart"/>
-      <w:r>
-        <w:t>SocialConnection</w:t>
+        <w:t>da biblioteca SocialConnection</w:t>
       </w:r>
       <w:bookmarkEnd w:id="34"/>
-      <w:proofErr w:type="spellEnd"/>
     </w:p>
     <w:p>
       <w:pPr>
@@ -10888,7 +9566,6 @@
                 <w:sz w:val="22"/>
               </w:rPr>
             </w:pPr>
-            <w:proofErr w:type="spellStart"/>
             <w:r>
               <w:rPr>
                 <w:rFonts w:ascii="Calibri" w:eastAsia="Calibri" w:hAnsi="Calibri" w:cs="Calibri"/>
@@ -10897,7 +9574,6 @@
               </w:rPr>
               <w:t>UserName</w:t>
             </w:r>
-            <w:proofErr w:type="spellEnd"/>
           </w:p>
         </w:tc>
         <w:tc>
@@ -10999,7 +9675,6 @@
                 <w:sz w:val="22"/>
               </w:rPr>
             </w:pPr>
-            <w:proofErr w:type="spellStart"/>
             <w:r>
               <w:rPr>
                 <w:rFonts w:ascii="Calibri" w:eastAsia="Calibri" w:hAnsi="Calibri" w:cs="Calibri"/>
@@ -11008,7 +9683,6 @@
               </w:rPr>
               <w:t>Email</w:t>
             </w:r>
-            <w:proofErr w:type="spellEnd"/>
           </w:p>
         </w:tc>
         <w:tc>
@@ -11110,7 +9784,6 @@
                 <w:sz w:val="22"/>
               </w:rPr>
             </w:pPr>
-            <w:proofErr w:type="spellStart"/>
             <w:r>
               <w:rPr>
                 <w:rFonts w:ascii="Calibri" w:eastAsia="Calibri" w:hAnsi="Calibri" w:cs="Calibri"/>
@@ -11119,7 +9792,6 @@
               </w:rPr>
               <w:t>UserPassword</w:t>
             </w:r>
-            <w:proofErr w:type="spellEnd"/>
           </w:p>
         </w:tc>
         <w:tc>
@@ -11221,7 +9893,6 @@
                 <w:sz w:val="22"/>
               </w:rPr>
             </w:pPr>
-            <w:proofErr w:type="spellStart"/>
             <w:r>
               <w:rPr>
                 <w:rFonts w:ascii="Calibri" w:eastAsia="Calibri" w:hAnsi="Calibri" w:cs="Calibri"/>
@@ -11230,7 +9901,6 @@
               </w:rPr>
               <w:t>TwitterAcessTokenSecret</w:t>
             </w:r>
-            <w:proofErr w:type="spellEnd"/>
           </w:p>
         </w:tc>
         <w:tc>
@@ -11332,7 +10002,6 @@
                 <w:sz w:val="22"/>
               </w:rPr>
             </w:pPr>
-            <w:proofErr w:type="spellStart"/>
             <w:r>
               <w:rPr>
                 <w:rFonts w:ascii="Calibri" w:eastAsia="Calibri" w:hAnsi="Calibri" w:cs="Calibri"/>
@@ -11342,7 +10011,6 @@
               <w:lastRenderedPageBreak/>
               <w:t>TwitterAcessToken</w:t>
             </w:r>
-            <w:proofErr w:type="spellEnd"/>
           </w:p>
         </w:tc>
         <w:tc>
@@ -11444,7 +10112,6 @@
                 <w:sz w:val="22"/>
               </w:rPr>
             </w:pPr>
-            <w:proofErr w:type="spellStart"/>
             <w:r>
               <w:rPr>
                 <w:rFonts w:ascii="Calibri" w:eastAsia="Calibri" w:hAnsi="Calibri" w:cs="Calibri"/>
@@ -11453,7 +10120,6 @@
               </w:rPr>
               <w:t>GoogleRefreshToken</w:t>
             </w:r>
-            <w:proofErr w:type="spellEnd"/>
           </w:p>
         </w:tc>
         <w:tc>
@@ -11555,7 +10221,6 @@
                 <w:sz w:val="22"/>
               </w:rPr>
             </w:pPr>
-            <w:proofErr w:type="spellStart"/>
             <w:r>
               <w:rPr>
                 <w:rFonts w:ascii="Calibri" w:eastAsia="Calibri" w:hAnsi="Calibri" w:cs="Calibri"/>
@@ -11564,7 +10229,6 @@
               </w:rPr>
               <w:t>ActiveUser</w:t>
             </w:r>
-            <w:proofErr w:type="spellEnd"/>
           </w:p>
         </w:tc>
         <w:tc>
@@ -11689,22 +10353,9 @@
         <w:t xml:space="preserve"> - </w:t>
       </w:r>
       <w:r>
-        <w:t xml:space="preserve">Entidade </w:t>
-      </w:r>
-      <w:proofErr w:type="spellStart"/>
-      <w:r>
-        <w:t>Public</w:t>
-      </w:r>
-      <w:proofErr w:type="spellEnd"/>
-      <w:r>
-        <w:t xml:space="preserve"> </w:t>
-      </w:r>
-      <w:proofErr w:type="spellStart"/>
-      <w:r>
-        <w:t>Place</w:t>
+        <w:t>Entidade Public Place</w:t>
       </w:r>
       <w:bookmarkEnd w:id="45"/>
-      <w:proofErr w:type="spellEnd"/>
     </w:p>
     <w:tbl>
       <w:tblPr>
@@ -11755,18 +10406,8 @@
                 <w:color w:val="000000"/>
                 <w:sz w:val="22"/>
               </w:rPr>
-              <w:t xml:space="preserve">Entidade: </w:t>
-            </w:r>
-            <w:proofErr w:type="spellStart"/>
-            <w:r>
-              <w:rPr>
-                <w:rFonts w:ascii="Calibri" w:eastAsia="Calibri" w:hAnsi="Calibri" w:cs="Calibri"/>
-                <w:color w:val="000000"/>
-                <w:sz w:val="22"/>
-              </w:rPr>
-              <w:t>PublicPlace</w:t>
-            </w:r>
-            <w:proofErr w:type="spellEnd"/>
+              <w:t>Entidade: PublicPlace</w:t>
+            </w:r>
           </w:p>
         </w:tc>
       </w:tr>
@@ -12006,7 +10647,6 @@
                 <w:sz w:val="22"/>
               </w:rPr>
             </w:pPr>
-            <w:proofErr w:type="spellStart"/>
             <w:r>
               <w:rPr>
                 <w:rFonts w:ascii="Calibri" w:eastAsia="Calibri" w:hAnsi="Calibri" w:cs="Calibri"/>
@@ -12015,7 +10655,6 @@
               </w:rPr>
               <w:t>PlaceName</w:t>
             </w:r>
-            <w:proofErr w:type="spellEnd"/>
           </w:p>
         </w:tc>
         <w:tc>
@@ -12124,14 +10763,9 @@
         <w:t xml:space="preserve"> - </w:t>
       </w:r>
       <w:r>
-        <w:t xml:space="preserve">Entidade </w:t>
-      </w:r>
-      <w:proofErr w:type="spellStart"/>
-      <w:r>
-        <w:t>Adress</w:t>
+        <w:t>Entidade Adress</w:t>
       </w:r>
       <w:bookmarkEnd w:id="47"/>
-      <w:proofErr w:type="spellEnd"/>
     </w:p>
     <w:tbl>
       <w:tblPr>
@@ -12182,18 +10816,8 @@
                 <w:color w:val="000000"/>
                 <w:sz w:val="22"/>
               </w:rPr>
-              <w:t xml:space="preserve">Entidade: </w:t>
-            </w:r>
-            <w:proofErr w:type="spellStart"/>
-            <w:r>
-              <w:rPr>
-                <w:rFonts w:ascii="Calibri" w:eastAsia="Calibri" w:hAnsi="Calibri" w:cs="Calibri"/>
-                <w:color w:val="000000"/>
-                <w:sz w:val="22"/>
-              </w:rPr>
-              <w:t>Adress</w:t>
-            </w:r>
-            <w:proofErr w:type="spellEnd"/>
+              <w:t>Entidade: Adress</w:t>
+            </w:r>
           </w:p>
         </w:tc>
       </w:tr>
@@ -12433,7 +11057,6 @@
                 <w:sz w:val="22"/>
               </w:rPr>
             </w:pPr>
-            <w:proofErr w:type="spellStart"/>
             <w:r>
               <w:rPr>
                 <w:rFonts w:ascii="Calibri" w:eastAsia="Calibri" w:hAnsi="Calibri" w:cs="Calibri"/>
@@ -12442,7 +11065,6 @@
               </w:rPr>
               <w:t>PublicPlaceID</w:t>
             </w:r>
-            <w:proofErr w:type="spellEnd"/>
           </w:p>
         </w:tc>
         <w:tc>
@@ -12679,7 +11301,6 @@
                 <w:sz w:val="22"/>
               </w:rPr>
             </w:pPr>
-            <w:proofErr w:type="spellStart"/>
             <w:r>
               <w:rPr>
                 <w:rFonts w:ascii="Calibri" w:eastAsia="Calibri" w:hAnsi="Calibri" w:cs="Calibri"/>
@@ -12688,7 +11309,6 @@
               </w:rPr>
               <w:t>SImples</w:t>
             </w:r>
-            <w:proofErr w:type="spellEnd"/>
           </w:p>
         </w:tc>
         <w:tc>
@@ -12873,7 +11493,6 @@
                 <w:sz w:val="22"/>
               </w:rPr>
             </w:pPr>
-            <w:proofErr w:type="spellStart"/>
             <w:r>
               <w:rPr>
                 <w:rFonts w:ascii="Calibri" w:eastAsia="Calibri" w:hAnsi="Calibri" w:cs="Calibri"/>
@@ -12882,7 +11501,6 @@
               </w:rPr>
               <w:t>Neighborhood</w:t>
             </w:r>
-            <w:proofErr w:type="spellEnd"/>
           </w:p>
         </w:tc>
         <w:tc>
@@ -12984,7 +11602,6 @@
                 <w:sz w:val="22"/>
               </w:rPr>
             </w:pPr>
-            <w:proofErr w:type="spellStart"/>
             <w:r>
               <w:rPr>
                 <w:rFonts w:ascii="Calibri" w:eastAsia="Calibri" w:hAnsi="Calibri" w:cs="Calibri"/>
@@ -12993,7 +11610,6 @@
               </w:rPr>
               <w:t>AdressComplement</w:t>
             </w:r>
-            <w:proofErr w:type="spellEnd"/>
           </w:p>
         </w:tc>
         <w:tc>
@@ -13095,7 +11711,6 @@
                 <w:sz w:val="22"/>
               </w:rPr>
             </w:pPr>
-            <w:proofErr w:type="spellStart"/>
             <w:r>
               <w:rPr>
                 <w:rFonts w:ascii="Calibri" w:eastAsia="Calibri" w:hAnsi="Calibri" w:cs="Calibri"/>
@@ -13104,7 +11719,6 @@
               </w:rPr>
               <w:t>AdressNumer</w:t>
             </w:r>
-            <w:proofErr w:type="spellEnd"/>
           </w:p>
         </w:tc>
         <w:tc>
@@ -13206,7 +11820,6 @@
                 <w:sz w:val="22"/>
               </w:rPr>
             </w:pPr>
-            <w:proofErr w:type="spellStart"/>
             <w:r>
               <w:rPr>
                 <w:rFonts w:ascii="Calibri" w:eastAsia="Calibri" w:hAnsi="Calibri" w:cs="Calibri"/>
@@ -13215,7 +11828,6 @@
               </w:rPr>
               <w:t>ActiveAdress</w:t>
             </w:r>
-            <w:proofErr w:type="spellEnd"/>
           </w:p>
         </w:tc>
         <w:tc>
@@ -13340,14 +11952,9 @@
         <w:t xml:space="preserve"> - </w:t>
       </w:r>
       <w:r>
-        <w:t xml:space="preserve">Entidade </w:t>
-      </w:r>
-      <w:proofErr w:type="spellStart"/>
-      <w:r>
-        <w:t>Event</w:t>
+        <w:t>Entidade Event</w:t>
       </w:r>
       <w:bookmarkEnd w:id="49"/>
-      <w:proofErr w:type="spellEnd"/>
     </w:p>
     <w:tbl>
       <w:tblPr>
@@ -13398,18 +12005,8 @@
                 <w:color w:val="000000"/>
                 <w:sz w:val="22"/>
               </w:rPr>
-              <w:t xml:space="preserve">Entidade: </w:t>
-            </w:r>
-            <w:proofErr w:type="spellStart"/>
-            <w:r>
-              <w:rPr>
-                <w:rFonts w:ascii="Calibri" w:eastAsia="Calibri" w:hAnsi="Calibri" w:cs="Calibri"/>
-                <w:color w:val="000000"/>
-                <w:sz w:val="22"/>
-              </w:rPr>
-              <w:t>Event</w:t>
-            </w:r>
-            <w:proofErr w:type="spellEnd"/>
+              <w:t>Entidade: Event</w:t>
+            </w:r>
           </w:p>
         </w:tc>
       </w:tr>
@@ -13649,7 +12246,6 @@
                 <w:sz w:val="22"/>
               </w:rPr>
             </w:pPr>
-            <w:proofErr w:type="spellStart"/>
             <w:r>
               <w:rPr>
                 <w:rFonts w:ascii="Calibri" w:eastAsia="Calibri" w:hAnsi="Calibri" w:cs="Calibri"/>
@@ -13658,7 +12254,6 @@
               </w:rPr>
               <w:t>UserOwnerId</w:t>
             </w:r>
-            <w:proofErr w:type="spellEnd"/>
           </w:p>
         </w:tc>
         <w:tc>
@@ -13760,7 +12355,6 @@
                 <w:sz w:val="22"/>
               </w:rPr>
             </w:pPr>
-            <w:proofErr w:type="spellStart"/>
             <w:r>
               <w:rPr>
                 <w:rFonts w:ascii="Calibri" w:eastAsia="Calibri" w:hAnsi="Calibri" w:cs="Calibri"/>
@@ -13769,7 +12363,6 @@
               </w:rPr>
               <w:t>AdressId</w:t>
             </w:r>
-            <w:proofErr w:type="spellEnd"/>
           </w:p>
         </w:tc>
         <w:tc>
@@ -13871,7 +12464,6 @@
                 <w:sz w:val="22"/>
               </w:rPr>
             </w:pPr>
-            <w:proofErr w:type="spellStart"/>
             <w:r>
               <w:rPr>
                 <w:rFonts w:ascii="Calibri" w:eastAsia="Calibri" w:hAnsi="Calibri" w:cs="Calibri"/>
@@ -13881,7 +12473,6 @@
               <w:lastRenderedPageBreak/>
               <w:t>StartDate</w:t>
             </w:r>
-            <w:proofErr w:type="spellEnd"/>
           </w:p>
         </w:tc>
         <w:tc>
@@ -13900,7 +12491,6 @@
                 <w:sz w:val="22"/>
               </w:rPr>
             </w:pPr>
-            <w:proofErr w:type="spellStart"/>
             <w:r>
               <w:rPr>
                 <w:rFonts w:ascii="Calibri" w:eastAsia="Calibri" w:hAnsi="Calibri" w:cs="Calibri"/>
@@ -13909,7 +12499,6 @@
               </w:rPr>
               <w:t>SImples</w:t>
             </w:r>
-            <w:proofErr w:type="spellEnd"/>
           </w:p>
         </w:tc>
         <w:tc>
@@ -13962,52 +12551,22 @@
                 <w:sz w:val="22"/>
               </w:rPr>
             </w:pPr>
-            <w:proofErr w:type="spellStart"/>
-            <w:r>
-              <w:rPr>
-                <w:rFonts w:ascii="Calibri" w:eastAsia="Calibri" w:hAnsi="Calibri" w:cs="Calibri"/>
-                <w:color w:val="000000"/>
-                <w:sz w:val="22"/>
-              </w:rPr>
-              <w:t>dd</w:t>
-            </w:r>
-            <w:proofErr w:type="spellEnd"/>
-            <w:r>
-              <w:rPr>
-                <w:rFonts w:ascii="Calibri" w:eastAsia="Calibri" w:hAnsi="Calibri" w:cs="Calibri"/>
-                <w:color w:val="000000"/>
-                <w:sz w:val="22"/>
-              </w:rPr>
-              <w:t>/mm/</w:t>
-            </w:r>
-            <w:proofErr w:type="spellStart"/>
-            <w:r>
-              <w:rPr>
-                <w:rFonts w:ascii="Calibri" w:eastAsia="Calibri" w:hAnsi="Calibri" w:cs="Calibri"/>
-                <w:color w:val="000000"/>
-                <w:sz w:val="22"/>
-              </w:rPr>
-              <w:t>aaaa</w:t>
-            </w:r>
-            <w:proofErr w:type="spellEnd"/>
-            <w:r>
-              <w:rPr>
-                <w:rFonts w:ascii="Calibri" w:eastAsia="Calibri" w:hAnsi="Calibri" w:cs="Calibri"/>
-                <w:color w:val="000000"/>
-                <w:sz w:val="22"/>
-              </w:rPr>
-              <w:t xml:space="preserve"> </w:t>
-            </w:r>
-            <w:proofErr w:type="spellStart"/>
-            <w:r>
-              <w:rPr>
-                <w:rFonts w:ascii="Calibri" w:eastAsia="Calibri" w:hAnsi="Calibri" w:cs="Calibri"/>
-                <w:color w:val="000000"/>
-                <w:sz w:val="22"/>
-              </w:rPr>
-              <w:t>hh:mm:ss</w:t>
-            </w:r>
-            <w:proofErr w:type="spellEnd"/>
+            <w:r>
+              <w:rPr>
+                <w:rFonts w:ascii="Calibri" w:eastAsia="Calibri" w:hAnsi="Calibri" w:cs="Calibri"/>
+                <w:color w:val="000000"/>
+                <w:sz w:val="22"/>
+              </w:rPr>
+              <w:t>dd/mm/aaaa</w:t>
+            </w:r>
+            <w:r>
+              <w:rPr>
+                <w:rFonts w:ascii="Calibri" w:eastAsia="Calibri" w:hAnsi="Calibri" w:cs="Calibri"/>
+                <w:color w:val="000000"/>
+                <w:sz w:val="22"/>
+              </w:rPr>
+              <w:t xml:space="preserve"> hh:mm:ss</w:t>
+            </w:r>
           </w:p>
         </w:tc>
       </w:tr>
@@ -14031,7 +12590,6 @@
                 <w:sz w:val="22"/>
               </w:rPr>
             </w:pPr>
-            <w:proofErr w:type="spellStart"/>
             <w:r>
               <w:rPr>
                 <w:rFonts w:ascii="Calibri" w:eastAsia="Calibri" w:hAnsi="Calibri" w:cs="Calibri"/>
@@ -14040,7 +12598,6 @@
               </w:rPr>
               <w:t>EndDate</w:t>
             </w:r>
-            <w:proofErr w:type="spellEnd"/>
           </w:p>
         </w:tc>
         <w:tc>
@@ -14111,52 +12668,14 @@
                 <w:sz w:val="22"/>
               </w:rPr>
             </w:pPr>
-            <w:proofErr w:type="spellStart"/>
-            <w:r>
-              <w:rPr>
-                <w:rFonts w:ascii="Calibri" w:eastAsia="Calibri" w:hAnsi="Calibri" w:cs="Calibri"/>
-                <w:color w:val="000000"/>
-                <w:sz w:val="22"/>
-              </w:rPr>
-              <w:t>dd</w:t>
-            </w:r>
-            <w:proofErr w:type="spellEnd"/>
-            <w:r>
-              <w:rPr>
-                <w:rFonts w:ascii="Calibri" w:eastAsia="Calibri" w:hAnsi="Calibri" w:cs="Calibri"/>
-                <w:color w:val="000000"/>
-                <w:sz w:val="22"/>
-              </w:rPr>
-              <w:t>/mm/</w:t>
-            </w:r>
-            <w:proofErr w:type="spellStart"/>
-            <w:r>
-              <w:rPr>
-                <w:rFonts w:ascii="Calibri" w:eastAsia="Calibri" w:hAnsi="Calibri" w:cs="Calibri"/>
-                <w:color w:val="000000"/>
-                <w:sz w:val="22"/>
-              </w:rPr>
-              <w:t>aaaa</w:t>
-            </w:r>
-            <w:proofErr w:type="spellEnd"/>
-            <w:r>
-              <w:rPr>
-                <w:rFonts w:ascii="Calibri" w:eastAsia="Calibri" w:hAnsi="Calibri" w:cs="Calibri"/>
-                <w:color w:val="000000"/>
-                <w:sz w:val="22"/>
-              </w:rPr>
-              <w:t xml:space="preserve"> </w:t>
-            </w:r>
-            <w:proofErr w:type="spellStart"/>
-            <w:r>
-              <w:rPr>
-                <w:rFonts w:ascii="Calibri" w:eastAsia="Calibri" w:hAnsi="Calibri" w:cs="Calibri"/>
-                <w:color w:val="000000"/>
-                <w:sz w:val="22"/>
-              </w:rPr>
-              <w:t>hh:mm:ss</w:t>
-            </w:r>
-            <w:proofErr w:type="spellEnd"/>
+            <w:r>
+              <w:rPr>
+                <w:rFonts w:ascii="Calibri" w:eastAsia="Calibri" w:hAnsi="Calibri" w:cs="Calibri"/>
+                <w:color w:val="000000"/>
+                <w:sz w:val="22"/>
+              </w:rPr>
+              <w:t>dd/mm/aaaa hh:mm:ss</w:t>
+            </w:r>
           </w:p>
         </w:tc>
       </w:tr>
@@ -14180,7 +12699,6 @@
                 <w:sz w:val="22"/>
               </w:rPr>
             </w:pPr>
-            <w:proofErr w:type="spellStart"/>
             <w:r>
               <w:rPr>
                 <w:rFonts w:ascii="Calibri" w:eastAsia="Calibri" w:hAnsi="Calibri" w:cs="Calibri"/>
@@ -14189,7 +12707,6 @@
               </w:rPr>
               <w:t>EventName</w:t>
             </w:r>
-            <w:proofErr w:type="spellEnd"/>
           </w:p>
         </w:tc>
         <w:tc>
@@ -14291,7 +12808,6 @@
                 <w:sz w:val="22"/>
               </w:rPr>
             </w:pPr>
-            <w:proofErr w:type="spellStart"/>
             <w:r>
               <w:rPr>
                 <w:rFonts w:ascii="Calibri" w:eastAsia="Calibri" w:hAnsi="Calibri" w:cs="Calibri"/>
@@ -14300,7 +12816,6 @@
               </w:rPr>
               <w:t>EventShortDescription</w:t>
             </w:r>
-            <w:proofErr w:type="spellEnd"/>
           </w:p>
         </w:tc>
         <w:tc>
@@ -14402,7 +12917,6 @@
                 <w:sz w:val="22"/>
               </w:rPr>
             </w:pPr>
-            <w:proofErr w:type="spellStart"/>
             <w:r>
               <w:rPr>
                 <w:rFonts w:ascii="Calibri" w:eastAsia="Calibri" w:hAnsi="Calibri" w:cs="Calibri"/>
@@ -14411,7 +12925,6 @@
               </w:rPr>
               <w:t>EventDescription</w:t>
             </w:r>
-            <w:proofErr w:type="spellEnd"/>
           </w:p>
         </w:tc>
         <w:tc>
@@ -14513,7 +13026,6 @@
                 <w:sz w:val="22"/>
               </w:rPr>
             </w:pPr>
-            <w:proofErr w:type="spellStart"/>
             <w:r>
               <w:rPr>
                 <w:rFonts w:ascii="Calibri" w:eastAsia="Calibri" w:hAnsi="Calibri" w:cs="Calibri"/>
@@ -14522,7 +13034,6 @@
               </w:rPr>
               <w:t>TicketsLimit</w:t>
             </w:r>
-            <w:proofErr w:type="spellEnd"/>
           </w:p>
         </w:tc>
         <w:tc>
@@ -14624,7 +13135,6 @@
                 <w:sz w:val="22"/>
               </w:rPr>
             </w:pPr>
-            <w:proofErr w:type="spellStart"/>
             <w:r>
               <w:rPr>
                 <w:rFonts w:ascii="Calibri" w:eastAsia="Calibri" w:hAnsi="Calibri" w:cs="Calibri"/>
@@ -14633,7 +13143,6 @@
               </w:rPr>
               <w:t>ActiveEvent</w:t>
             </w:r>
-            <w:proofErr w:type="spellEnd"/>
           </w:p>
         </w:tc>
         <w:tc>
@@ -14678,7 +13187,6 @@
                 <w:sz w:val="22"/>
               </w:rPr>
             </w:pPr>
-            <w:proofErr w:type="spellStart"/>
             <w:r>
               <w:rPr>
                 <w:rFonts w:ascii="Calibri" w:eastAsia="Calibri" w:hAnsi="Calibri" w:cs="Calibri"/>
@@ -14687,7 +13195,6 @@
               </w:rPr>
               <w:t>Boleano</w:t>
             </w:r>
-            <w:proofErr w:type="spellEnd"/>
           </w:p>
         </w:tc>
         <w:tc>
@@ -14744,14 +13251,9 @@
         <w:t xml:space="preserve"> - </w:t>
       </w:r>
       <w:r>
-        <w:t xml:space="preserve">Entidade </w:t>
-      </w:r>
-      <w:proofErr w:type="spellStart"/>
-      <w:r>
-        <w:t>EventSubscriptions</w:t>
+        <w:t>Entidade EventSubscriptions</w:t>
       </w:r>
       <w:bookmarkEnd w:id="51"/>
-      <w:proofErr w:type="spellEnd"/>
     </w:p>
     <w:tbl>
       <w:tblPr>
@@ -14802,18 +13304,8 @@
                 <w:color w:val="000000"/>
                 <w:sz w:val="22"/>
               </w:rPr>
-              <w:t xml:space="preserve">Entidade: </w:t>
-            </w:r>
-            <w:proofErr w:type="spellStart"/>
-            <w:r>
-              <w:rPr>
-                <w:rFonts w:ascii="Calibri" w:eastAsia="Calibri" w:hAnsi="Calibri" w:cs="Calibri"/>
-                <w:color w:val="000000"/>
-                <w:sz w:val="22"/>
-              </w:rPr>
-              <w:t>EventSubscriptions</w:t>
-            </w:r>
-            <w:proofErr w:type="spellEnd"/>
+              <w:t>Entidade: EventSubscriptions</w:t>
+            </w:r>
           </w:p>
         </w:tc>
       </w:tr>
@@ -15053,7 +13545,6 @@
                 <w:sz w:val="22"/>
               </w:rPr>
             </w:pPr>
-            <w:proofErr w:type="spellStart"/>
             <w:r>
               <w:rPr>
                 <w:rFonts w:ascii="Calibri" w:eastAsia="Calibri" w:hAnsi="Calibri" w:cs="Calibri"/>
@@ -15062,7 +13553,6 @@
               </w:rPr>
               <w:t>UserId</w:t>
             </w:r>
-            <w:proofErr w:type="spellEnd"/>
           </w:p>
         </w:tc>
         <w:tc>
@@ -15164,7 +13654,6 @@
                 <w:sz w:val="22"/>
               </w:rPr>
             </w:pPr>
-            <w:proofErr w:type="spellStart"/>
             <w:r>
               <w:rPr>
                 <w:rFonts w:ascii="Calibri" w:eastAsia="Calibri" w:hAnsi="Calibri" w:cs="Calibri"/>
@@ -15173,7 +13662,6 @@
               </w:rPr>
               <w:t>EventId</w:t>
             </w:r>
-            <w:proofErr w:type="spellEnd"/>
           </w:p>
         </w:tc>
         <w:tc>
@@ -15282,14 +13770,9 @@
         <w:t xml:space="preserve"> - </w:t>
       </w:r>
       <w:r>
-        <w:t xml:space="preserve">Entidade </w:t>
-      </w:r>
-      <w:proofErr w:type="spellStart"/>
-      <w:r>
-        <w:t>GoogleCalendarSocialMarketing</w:t>
+        <w:t>Entidade GoogleCalendarSocialMarketing</w:t>
       </w:r>
       <w:bookmarkEnd w:id="53"/>
-      <w:proofErr w:type="spellEnd"/>
     </w:p>
     <w:tbl>
       <w:tblPr>
@@ -15340,18 +13823,8 @@
                 <w:color w:val="000000"/>
                 <w:sz w:val="22"/>
               </w:rPr>
-              <w:t xml:space="preserve">Entidade: </w:t>
-            </w:r>
-            <w:proofErr w:type="spellStart"/>
-            <w:r>
-              <w:rPr>
-                <w:rFonts w:ascii="Calibri" w:eastAsia="Calibri" w:hAnsi="Calibri" w:cs="Calibri"/>
-                <w:color w:val="000000"/>
-                <w:sz w:val="22"/>
-              </w:rPr>
-              <w:t>GoogleCalendarSocialMarketing</w:t>
-            </w:r>
-            <w:proofErr w:type="spellEnd"/>
+              <w:t>Entidade: GoogleCalendarSocialMarketing</w:t>
+            </w:r>
           </w:p>
         </w:tc>
       </w:tr>
@@ -15484,7 +13957,6 @@
                 <w:sz w:val="22"/>
               </w:rPr>
             </w:pPr>
-            <w:proofErr w:type="spellStart"/>
             <w:r>
               <w:rPr>
                 <w:rFonts w:ascii="Calibri" w:eastAsia="Calibri" w:hAnsi="Calibri" w:cs="Calibri"/>
@@ -15493,7 +13965,6 @@
               </w:rPr>
               <w:t>HashCalendar</w:t>
             </w:r>
-            <w:proofErr w:type="spellEnd"/>
           </w:p>
         </w:tc>
         <w:tc>
@@ -15595,7 +14066,6 @@
                 <w:sz w:val="22"/>
               </w:rPr>
             </w:pPr>
-            <w:proofErr w:type="spellStart"/>
             <w:r>
               <w:rPr>
                 <w:rFonts w:ascii="Calibri" w:eastAsia="Calibri" w:hAnsi="Calibri" w:cs="Calibri"/>
@@ -15604,7 +14074,6 @@
               </w:rPr>
               <w:t>CalendarLink</w:t>
             </w:r>
-            <w:proofErr w:type="spellEnd"/>
           </w:p>
         </w:tc>
         <w:tc>
@@ -15813,7 +14282,6 @@
                 <w:sz w:val="22"/>
               </w:rPr>
             </w:pPr>
-            <w:proofErr w:type="spellStart"/>
             <w:r>
               <w:rPr>
                 <w:rFonts w:ascii="Calibri" w:eastAsia="Calibri" w:hAnsi="Calibri" w:cs="Calibri"/>
@@ -15822,7 +14290,6 @@
               </w:rPr>
               <w:t>EventId</w:t>
             </w:r>
-            <w:proofErr w:type="spellEnd"/>
           </w:p>
         </w:tc>
         <w:tc>
@@ -15934,14 +14401,9 @@
         <w:t xml:space="preserve"> - </w:t>
       </w:r>
       <w:r>
-        <w:t xml:space="preserve">Entidade </w:t>
-      </w:r>
-      <w:proofErr w:type="spellStart"/>
-      <w:r>
-        <w:t>TwitterSocialMarketing</w:t>
+        <w:t>Entidade TwitterSocialMarketing</w:t>
       </w:r>
       <w:bookmarkEnd w:id="56"/>
-      <w:proofErr w:type="spellEnd"/>
     </w:p>
     <w:tbl>
       <w:tblPr>
@@ -15992,18 +14454,8 @@
                 <w:color w:val="000000"/>
                 <w:sz w:val="22"/>
               </w:rPr>
-              <w:t xml:space="preserve">Entidade: </w:t>
-            </w:r>
-            <w:proofErr w:type="spellStart"/>
-            <w:r>
-              <w:rPr>
-                <w:rFonts w:ascii="Calibri" w:eastAsia="Calibri" w:hAnsi="Calibri" w:cs="Calibri"/>
-                <w:color w:val="000000"/>
-                <w:sz w:val="22"/>
-              </w:rPr>
-              <w:t>TwitterSocialMarketing</w:t>
-            </w:r>
-            <w:proofErr w:type="spellEnd"/>
+              <w:t>Entidade: TwitterSocialMarketing</w:t>
+            </w:r>
           </w:p>
         </w:tc>
       </w:tr>
@@ -16237,7 +14689,6 @@
                 <w:sz w:val="22"/>
               </w:rPr>
             </w:pPr>
-            <w:proofErr w:type="spellStart"/>
             <w:r>
               <w:rPr>
                 <w:rFonts w:ascii="Calibri" w:eastAsia="Calibri" w:hAnsi="Calibri" w:cs="Calibri"/>
@@ -16247,7 +14698,6 @@
               <w:lastRenderedPageBreak/>
               <w:t>EventId</w:t>
             </w:r>
-            <w:proofErr w:type="spellEnd"/>
           </w:p>
         </w:tc>
         <w:tc>
@@ -16341,7 +14791,6 @@
                 <w:sz w:val="22"/>
               </w:rPr>
             </w:pPr>
-            <w:proofErr w:type="spellStart"/>
             <w:r>
               <w:rPr>
                 <w:rFonts w:ascii="Calibri" w:eastAsia="Calibri" w:hAnsi="Calibri" w:cs="Calibri"/>
@@ -16350,7 +14799,6 @@
               </w:rPr>
               <w:t>TweetID</w:t>
             </w:r>
-            <w:proofErr w:type="spellEnd"/>
           </w:p>
         </w:tc>
         <w:tc>
@@ -16452,7 +14900,6 @@
                 <w:sz w:val="22"/>
               </w:rPr>
             </w:pPr>
-            <w:proofErr w:type="spellStart"/>
             <w:r>
               <w:rPr>
                 <w:rFonts w:ascii="Calibri" w:eastAsia="Calibri" w:hAnsi="Calibri" w:cs="Calibri"/>
@@ -16461,7 +14908,6 @@
               </w:rPr>
               <w:t>ShortUrlTweet</w:t>
             </w:r>
-            <w:proofErr w:type="spellEnd"/>
           </w:p>
         </w:tc>
         <w:tc>
@@ -16584,71 +15030,7 @@
         <w:ind w:firstLine="708"/>
       </w:pPr>
       <w:r>
-        <w:t xml:space="preserve">O sistema </w:t>
-      </w:r>
-      <w:proofErr w:type="spellStart"/>
-      <w:r>
-        <w:t>EventHub</w:t>
-      </w:r>
-      <w:proofErr w:type="spellEnd"/>
-      <w:r>
-        <w:t xml:space="preserve"> é composto por três partes, o </w:t>
-      </w:r>
-      <w:proofErr w:type="spellStart"/>
-      <w:r>
-        <w:t>FrontEnd</w:t>
-      </w:r>
-      <w:proofErr w:type="spellEnd"/>
-      <w:r>
-        <w:t xml:space="preserve">, que foi criado utilizando a plataforma Angular 8 que utiliza a linguagem </w:t>
-      </w:r>
-      <w:proofErr w:type="spellStart"/>
-      <w:r>
-        <w:t>typescript</w:t>
-      </w:r>
-      <w:proofErr w:type="spellEnd"/>
-      <w:r>
-        <w:t xml:space="preserve">, o </w:t>
-      </w:r>
-      <w:proofErr w:type="spellStart"/>
-      <w:r>
-        <w:t>BackEnd</w:t>
-      </w:r>
-      <w:proofErr w:type="spellEnd"/>
-      <w:r>
-        <w:t>, que por sua vez é subdividido em algumas camadas de acordo com o padrão DDD (Domain-</w:t>
-      </w:r>
-      <w:proofErr w:type="spellStart"/>
-      <w:r>
-        <w:t>Driven</w:t>
-      </w:r>
-      <w:proofErr w:type="spellEnd"/>
-      <w:r>
-        <w:t xml:space="preserve"> Design), sendo que a </w:t>
-      </w:r>
-      <w:proofErr w:type="spellStart"/>
-      <w:r>
-        <w:t>WebApi</w:t>
-      </w:r>
-      <w:proofErr w:type="spellEnd"/>
-      <w:r>
-        <w:t xml:space="preserve"> está utilizando o .NET Core e as </w:t>
-      </w:r>
-      <w:proofErr w:type="spellStart"/>
-      <w:r>
-        <w:t>Class</w:t>
-      </w:r>
-      <w:proofErr w:type="spellEnd"/>
-      <w:r>
-        <w:t xml:space="preserve"> </w:t>
-      </w:r>
-      <w:proofErr w:type="spellStart"/>
-      <w:r>
-        <w:t>Libraries</w:t>
-      </w:r>
-      <w:proofErr w:type="spellEnd"/>
-      <w:r>
-        <w:t xml:space="preserve"> o .NET Framework 4.7.2 ambas utilizando a linguagem C#, e o Banco de dados, que foi gerado utilizando o SQL Server.</w:t>
+        <w:t>O sistema EventHub é composto por três partes, o FrontEnd, que foi criado utilizando a plataforma Angular 8 que utiliza a linguagem typescript, o BackEnd, que por sua vez é subdividido em algumas camadas de acordo com o padrão DDD (Domain-Driven Design), sendo que a WebApi está utilizando o .NET Core e as Class Libraries o .NET Framework 4.7.2 ambas utilizando a linguagem C#, e o Banco de dados, que foi gerado utilizando o SQL Server.</w:t>
       </w:r>
     </w:p>
     <w:p>
@@ -16656,71 +15038,7 @@
         <w:ind w:firstLine="708"/>
       </w:pPr>
       <w:r>
-        <w:t xml:space="preserve">Para o </w:t>
-      </w:r>
-      <w:proofErr w:type="spellStart"/>
-      <w:r>
-        <w:t>BackEnd</w:t>
-      </w:r>
-      <w:proofErr w:type="spellEnd"/>
-      <w:r>
-        <w:t xml:space="preserve"> foi escolhido o padrão de arquitetura DDD, que consiste em dividir o sistema em camadas: a camada </w:t>
-      </w:r>
-      <w:proofErr w:type="spellStart"/>
-      <w:r>
-        <w:t>Application</w:t>
-      </w:r>
-      <w:proofErr w:type="spellEnd"/>
-      <w:r>
-        <w:t xml:space="preserve">, responsável por conter a </w:t>
-      </w:r>
-      <w:proofErr w:type="spellStart"/>
-      <w:r>
-        <w:t>WebApi</w:t>
-      </w:r>
-      <w:proofErr w:type="spellEnd"/>
-      <w:r>
-        <w:t xml:space="preserve"> e as classes de apresentação, a Domain, responsável por conter as entidades e as classes </w:t>
-      </w:r>
-      <w:proofErr w:type="spellStart"/>
-      <w:r>
-        <w:t>POCOs</w:t>
-      </w:r>
-      <w:proofErr w:type="spellEnd"/>
-      <w:r>
-        <w:t xml:space="preserve"> (</w:t>
-      </w:r>
-      <w:proofErr w:type="spellStart"/>
-      <w:r>
-        <w:t>Plain</w:t>
-      </w:r>
-      <w:proofErr w:type="spellEnd"/>
-      <w:r>
-        <w:t xml:space="preserve"> </w:t>
-      </w:r>
-      <w:proofErr w:type="spellStart"/>
-      <w:r>
-        <w:t>old</w:t>
-      </w:r>
-      <w:proofErr w:type="spellEnd"/>
-      <w:r>
-        <w:t xml:space="preserve"> CLR </w:t>
-      </w:r>
-      <w:proofErr w:type="spellStart"/>
-      <w:r>
-        <w:t>objects</w:t>
-      </w:r>
-      <w:proofErr w:type="spellEnd"/>
-      <w:r>
-        <w:t xml:space="preserve">) auxiliares, a </w:t>
-      </w:r>
-      <w:proofErr w:type="spellStart"/>
-      <w:r>
-        <w:t>Infrastructure</w:t>
-      </w:r>
-      <w:proofErr w:type="spellEnd"/>
-      <w:r>
-        <w:t>, responsável por realizar a persistência no banco de dados e a Service, que contém a lógica de negócio. A arquitetura DDD consiste em modularizar o sistema para separar as responsabilidades das camadas do software.</w:t>
+        <w:t>Para o BackEnd foi escolhido o padrão de arquitetura DDD, que consiste em dividir o sistema em camadas: a camada Application, responsável por conter a WebApi e as classes de apresentação, a Domain, responsável por conter as entidades e as classes POCOs (Plain old CLR objects) auxiliares, a Infrastructure, responsável por realizar a persistência no banco de dados e a Service, que contém a lógica de negócio. A arquitetura DDD consiste em modularizar o sistema para separar as responsabilidades das camadas do software.</w:t>
       </w:r>
     </w:p>
     <w:p>
@@ -16728,23 +15046,7 @@
         <w:ind w:firstLine="708"/>
       </w:pPr>
       <w:r>
-        <w:t xml:space="preserve">Para o </w:t>
-      </w:r>
-      <w:proofErr w:type="spellStart"/>
-      <w:r>
-        <w:t>FrontEnd</w:t>
-      </w:r>
-      <w:proofErr w:type="spellEnd"/>
-      <w:r>
-        <w:t xml:space="preserve"> foi desenvolvido utilizando a biblioteca Angular 8, uma ferramenta desenvolvida pela Google, que consiste em dividir a aplicação em pequenas camadas, chamadas componentes, para que seja possível a reutilização de um mesmo </w:t>
-      </w:r>
-      <w:proofErr w:type="spellStart"/>
-      <w:r>
-        <w:t>component</w:t>
-      </w:r>
-      <w:proofErr w:type="spellEnd"/>
-      <w:r>
-        <w:t xml:space="preserve"> em várias partes do projeto, para maximizar a reutilização do código.</w:t>
+        <w:t>Para o FrontEnd foi desenvolvido utilizando a biblioteca Angular 8, uma ferramenta desenvolvida pela Google, que consiste em dividir a aplicação em pequenas camadas, chamadas componentes, para que seja possível a reutilização de um mesmo component em várias partes do projeto, para maximizar a reutilização do código.</w:t>
       </w:r>
     </w:p>
     <w:p>
@@ -16760,79 +15062,7 @@
         <w:ind w:firstLine="708"/>
       </w:pPr>
       <w:r>
-        <w:t xml:space="preserve"> Todas as funcionalidades do sistema seguem um ciclo base que começa no </w:t>
-      </w:r>
-      <w:proofErr w:type="spellStart"/>
-      <w:r>
-        <w:t>FrontEnd</w:t>
-      </w:r>
-      <w:proofErr w:type="spellEnd"/>
-      <w:r>
-        <w:t xml:space="preserve">, onde o usuário insere os dados pela interface. Após realizada a ação pelo </w:t>
-      </w:r>
-      <w:proofErr w:type="spellStart"/>
-      <w:r>
-        <w:t>FrontEnd</w:t>
-      </w:r>
-      <w:proofErr w:type="spellEnd"/>
-      <w:r>
-        <w:t xml:space="preserve"> é feita uma requisição à </w:t>
-      </w:r>
-      <w:proofErr w:type="spellStart"/>
-      <w:r>
-        <w:t>WebApi</w:t>
-      </w:r>
-      <w:proofErr w:type="spellEnd"/>
-      <w:r>
-        <w:t xml:space="preserve"> do </w:t>
-      </w:r>
-      <w:proofErr w:type="spellStart"/>
-      <w:r>
-        <w:t>BackEnd</w:t>
-      </w:r>
-      <w:proofErr w:type="spellEnd"/>
-      <w:r>
-        <w:t xml:space="preserve">, onde esses dados seguirão pelo fluxo do padrão DDD. Os dados passarão pela camada </w:t>
-      </w:r>
-      <w:proofErr w:type="spellStart"/>
-      <w:r>
-        <w:t>Application</w:t>
-      </w:r>
-      <w:proofErr w:type="spellEnd"/>
-      <w:r>
-        <w:t xml:space="preserve">, que fará a validação inicial do </w:t>
-      </w:r>
-      <w:proofErr w:type="spellStart"/>
-      <w:r>
-        <w:t>payload</w:t>
-      </w:r>
-      <w:proofErr w:type="spellEnd"/>
-      <w:r>
-        <w:t xml:space="preserve"> recebido, irá para a camada de Service, onde está implementado as lógicas de negócio da aplicação, após isso irá para a </w:t>
-      </w:r>
-      <w:proofErr w:type="spellStart"/>
-      <w:r>
-        <w:t>Infrastructure</w:t>
-      </w:r>
-      <w:proofErr w:type="spellEnd"/>
-      <w:r>
-        <w:t xml:space="preserve">, onde as classes de repositório serão responsáveis por se comunicar com o banco e realizar as operações necessárias. Após o método do repositório ser executado é enviado a resposta para o </w:t>
-      </w:r>
-      <w:proofErr w:type="spellStart"/>
-      <w:r>
-        <w:t>Controller</w:t>
-      </w:r>
-      <w:proofErr w:type="spellEnd"/>
-      <w:r>
-        <w:t xml:space="preserve"> correspondente na </w:t>
-      </w:r>
-      <w:proofErr w:type="spellStart"/>
-      <w:r>
-        <w:t>WebApi</w:t>
-      </w:r>
-      <w:proofErr w:type="spellEnd"/>
-      <w:r>
-        <w:t xml:space="preserve"> que irá devolver o response para o Front.</w:t>
+        <w:t xml:space="preserve"> Todas as funcionalidades do sistema seguem um ciclo base que começa no FrontEnd, onde o usuário insere os dados pela interface. Após realizada a ação pelo FrontEnd é feita uma requisição à WebApi do BackEnd, onde esses dados seguirão pelo fluxo do padrão DDD. Os dados passarão pela camada Application, que fará a validação inicial do payload recebido, irá para a camada de Service, onde está implementado as lógicas de negócio da aplicação, após isso irá para a Infrastructure, onde as classes de repositório serão responsáveis por se comunicar com o banco e realizar as operações necessárias. Após o método do repositório ser executado é enviado a resposta para o Controller correspondente na WebApi que irá devolver o response para o Front.</w:t>
       </w:r>
     </w:p>
     <w:p>
@@ -16898,7 +15128,6 @@
         </w:rPr>
         <w:t xml:space="preserve">TWITTER (Estados Unidos). </w:t>
       </w:r>
-      <w:proofErr w:type="spellStart"/>
       <w:r>
         <w:rPr>
           <w:b/>
@@ -16908,29 +15137,12 @@
         </w:rPr>
         <w:t>Docs</w:t>
       </w:r>
-      <w:proofErr w:type="spellEnd"/>
       <w:r>
         <w:rPr>
           <w:szCs w:val="24"/>
           <w:lang w:eastAsia="pt-BR"/>
         </w:rPr>
-        <w:t xml:space="preserve">: Twitter </w:t>
-      </w:r>
-      <w:proofErr w:type="spellStart"/>
-      <w:r>
-        <w:rPr>
-          <w:szCs w:val="24"/>
-          <w:lang w:eastAsia="pt-BR"/>
-        </w:rPr>
-        <w:t>Developers</w:t>
-      </w:r>
-      <w:proofErr w:type="spellEnd"/>
-      <w:r>
-        <w:rPr>
-          <w:szCs w:val="24"/>
-          <w:lang w:eastAsia="pt-BR"/>
-        </w:rPr>
-        <w:t>. 1.0. [</w:t>
+        <w:t>: Twitter Developers. 1.0. [</w:t>
       </w:r>
       <w:r>
         <w:rPr>
@@ -17011,7 +15223,6 @@
         </w:rPr>
         <w:t xml:space="preserve">. </w:t>
       </w:r>
-      <w:proofErr w:type="spellStart"/>
       <w:r>
         <w:rPr>
           <w:b/>
@@ -17021,29 +15232,12 @@
         </w:rPr>
         <w:t>Calendar</w:t>
       </w:r>
-      <w:proofErr w:type="spellEnd"/>
       <w:r>
         <w:rPr>
           <w:szCs w:val="24"/>
           <w:lang w:eastAsia="pt-BR"/>
         </w:rPr>
-        <w:t xml:space="preserve">: </w:t>
-      </w:r>
-      <w:proofErr w:type="spellStart"/>
-      <w:r>
-        <w:rPr>
-          <w:szCs w:val="24"/>
-          <w:lang w:eastAsia="pt-BR"/>
-        </w:rPr>
-        <w:t>Developers</w:t>
-      </w:r>
-      <w:proofErr w:type="spellEnd"/>
-      <w:r>
-        <w:rPr>
-          <w:szCs w:val="24"/>
-          <w:lang w:eastAsia="pt-BR"/>
-        </w:rPr>
-        <w:t>. 1.0. [</w:t>
+        <w:t>: Developers. 1.0. [</w:t>
       </w:r>
       <w:r>
         <w:rPr>
@@ -17102,21 +15296,12 @@
           <w:lang w:eastAsia="pt-BR"/>
         </w:rPr>
       </w:pPr>
-      <w:proofErr w:type="gramStart"/>
       <w:r>
         <w:rPr>
           <w:szCs w:val="24"/>
           <w:lang w:eastAsia="pt-BR"/>
         </w:rPr>
-        <w:t>NASCIMENTO ,</w:t>
-      </w:r>
-      <w:proofErr w:type="gramEnd"/>
-      <w:r>
-        <w:rPr>
-          <w:szCs w:val="24"/>
-          <w:lang w:eastAsia="pt-BR"/>
-        </w:rPr>
-        <w:t xml:space="preserve"> Wellington  </w:t>
+        <w:t xml:space="preserve">NASCIMENTO , Wellington  </w:t>
       </w:r>
       <w:r>
         <w:rPr>
@@ -17132,41 +15317,8 @@
           <w:szCs w:val="24"/>
           <w:lang w:eastAsia="pt-BR"/>
         </w:rPr>
-        <w:t xml:space="preserve">. Não lance </w:t>
-      </w:r>
-      <w:proofErr w:type="spellStart"/>
-      <w:r>
-        <w:rPr>
-          <w:szCs w:val="24"/>
-          <w:lang w:eastAsia="pt-BR"/>
-        </w:rPr>
-        <w:t>Exceptions</w:t>
-      </w:r>
-      <w:proofErr w:type="spellEnd"/>
-      <w:r>
-        <w:rPr>
-          <w:szCs w:val="24"/>
-          <w:lang w:eastAsia="pt-BR"/>
-        </w:rPr>
-        <w:t xml:space="preserve"> em seu Domínio: Use </w:t>
-      </w:r>
-      <w:proofErr w:type="spellStart"/>
-      <w:r>
-        <w:rPr>
-          <w:szCs w:val="24"/>
-          <w:lang w:eastAsia="pt-BR"/>
-        </w:rPr>
-        <w:t>Notifications</w:t>
-      </w:r>
-      <w:proofErr w:type="spellEnd"/>
-      <w:r>
-        <w:rPr>
-          <w:szCs w:val="24"/>
-          <w:lang w:eastAsia="pt-BR"/>
-        </w:rPr>
-        <w:t xml:space="preserve">!. </w:t>
-      </w:r>
-      <w:proofErr w:type="spellStart"/>
+        <w:t xml:space="preserve">. Não lance Exceptions em seu Domínio: Use Notifications!. </w:t>
+      </w:r>
       <w:r>
         <w:rPr>
           <w:b/>
@@ -17176,7 +15328,6 @@
         </w:rPr>
         <w:t>Wellingtonjhn</w:t>
       </w:r>
-      <w:proofErr w:type="spellEnd"/>
       <w:r>
         <w:rPr>
           <w:szCs w:val="24"/>
@@ -17323,15 +15474,7 @@
         <w:ind w:firstLine="708"/>
       </w:pPr>
       <w:r>
-        <w:t xml:space="preserve">O sistema </w:t>
-      </w:r>
-      <w:proofErr w:type="spellStart"/>
-      <w:r>
-        <w:t>EventHub</w:t>
-      </w:r>
-      <w:proofErr w:type="spellEnd"/>
-      <w:r>
-        <w:t xml:space="preserve"> é um sistema web, dessa forma para a sua utilização é necessário possuir conexão com a Internet e um navegador web (Google Chrome, Mozilla Firefox, Safari, entre outros).</w:t>
+        <w:t>O sistema EventHub é um sistema web, dessa forma para a sua utilização é necessário possuir conexão com a Internet e um navegador web (Google Chrome, Mozilla Firefox, Safari, entre outros).</w:t>
       </w:r>
     </w:p>
     <w:p>
@@ -17339,15 +15482,7 @@
         <w:ind w:firstLine="708"/>
       </w:pPr>
       <w:r>
-        <w:t xml:space="preserve">Para usufruir das funções fornecidas pelo sistema é necessário </w:t>
-      </w:r>
-      <w:proofErr w:type="gramStart"/>
-      <w:r>
-        <w:t>criar uma nova</w:t>
-      </w:r>
-      <w:proofErr w:type="gramEnd"/>
-      <w:r>
-        <w:t xml:space="preserve"> conta, caso não possua. O sistema fornece um sistema simples e rápido de cadastro para que o usuário possa começar a utilizar o site imediatamente. O usuário caso não esteja logado no site será redirecionado automaticamente para a página de login. Dessa tela é possível selecionar a opção de “Ainda não é cadastrado? Clique aqui!”, onde será redirecionado para a tela de cadastro. Nessa tela, ao terminar de preencher as informações pedidas pelo formulário e clicar no botão “Cadastrar” o usuário será redirecionado para a tela principal do aplicativo.</w:t>
+        <w:t>Para usufruir das funções fornecidas pelo sistema é necessário criar uma nova conta, caso não possua. O sistema fornece um sistema simples e rápido de cadastro para que o usuário possa começar a utilizar o site imediatamente. O usuário caso não esteja logado no site será redirecionado automaticamente para a página de login. Dessa tela é possível selecionar a opção de “Ainda não é cadastrado? Clique aqui!”, onde será redirecionado para a tela de cadastro. Nessa tela, ao terminar de preencher as informações pedidas pelo formulário e clicar no botão “Cadastrar” o usuário será redirecionado para a tela principal do aplicativo.</w:t>
       </w:r>
     </w:p>
     <w:p>
@@ -17371,15 +15506,7 @@
         <w:ind w:firstLine="708"/>
       </w:pPr>
       <w:r>
-        <w:t xml:space="preserve">O usuário poderá gerenciar os eventos inscritos através de uma página específica, que possui uma lista com os detalhes dos eventos inscritos e um botão de ação para se </w:t>
-      </w:r>
-      <w:proofErr w:type="spellStart"/>
-      <w:r>
-        <w:t>desinscrever</w:t>
-      </w:r>
-      <w:proofErr w:type="spellEnd"/>
-      <w:r>
-        <w:t xml:space="preserve"> do evento.</w:t>
+        <w:t>O usuário poderá gerenciar os eventos inscritos através de uma página específica, que possui uma lista com os detalhes dos eventos inscritos e um botão de ação para se desinscrever do evento.</w:t>
       </w:r>
     </w:p>
     <w:p>
@@ -19983,7 +18110,7 @@
 </file>
 
 <file path=customXml/itemProps2.xml><?xml version="1.0" encoding="utf-8"?>
-<ds:datastoreItem xmlns:ds="http://schemas.openxmlformats.org/officeDocument/2006/customXml" ds:itemID="{D80E0EE7-7CCC-48DF-8B1B-F7C9649F53AB}">
+<ds:datastoreItem xmlns:ds="http://schemas.openxmlformats.org/officeDocument/2006/customXml" ds:itemID="{7CA3159A-C799-4BD1-8AC9-D73B769D3A4C}">
   <ds:schemaRefs>
     <ds:schemaRef ds:uri="http://schemas.openxmlformats.org/officeDocument/2006/bibliography"/>
   </ds:schemaRefs>

</xml_diff>

<commit_message>
correção na nomeação do orientador de curso
</commit_message>
<xml_diff>
--- a/Monografia/TCC_EventHub.docx
+++ b/Monografia/TCC_EventHub.docx
@@ -27,7 +27,21 @@
         <w:rPr>
           <w:b/>
         </w:rPr>
-        <w:t>Faculdade de Tecnologia de Jundiaí – “Deputado Ary Fossen”</w:t>
+        <w:t xml:space="preserve">Faculdade de Tecnologia de Jundiaí – “Deputado Ary </w:t>
+      </w:r>
+      <w:proofErr w:type="spellStart"/>
+      <w:r>
+        <w:rPr>
+          <w:b/>
+        </w:rPr>
+        <w:t>Fossen</w:t>
+      </w:r>
+      <w:proofErr w:type="spellEnd"/>
+      <w:r>
+        <w:rPr>
+          <w:b/>
+        </w:rPr>
+        <w:t>”</w:t>
       </w:r>
     </w:p>
     <w:p>
@@ -69,15 +83,41 @@
         <w:jc w:val="center"/>
       </w:pPr>
       <w:r>
-        <w:t>Guilherme Massao Imada Sakaguti</w:t>
-      </w:r>
+        <w:t xml:space="preserve">Guilherme </w:t>
+      </w:r>
+      <w:proofErr w:type="spellStart"/>
+      <w:r>
+        <w:t>Massao</w:t>
+      </w:r>
+      <w:proofErr w:type="spellEnd"/>
+      <w:r>
+        <w:t xml:space="preserve"> </w:t>
+      </w:r>
+      <w:proofErr w:type="spellStart"/>
+      <w:r>
+        <w:t>Imada</w:t>
+      </w:r>
+      <w:proofErr w:type="spellEnd"/>
+      <w:r>
+        <w:t xml:space="preserve"> </w:t>
+      </w:r>
+      <w:proofErr w:type="spellStart"/>
+      <w:r>
+        <w:t>Sakaguti</w:t>
+      </w:r>
+      <w:proofErr w:type="spellEnd"/>
     </w:p>
     <w:p>
       <w:pPr>
         <w:jc w:val="center"/>
       </w:pPr>
-      <w:r>
-        <w:t>Gléber Michel Alves Schiavo</w:t>
+      <w:proofErr w:type="spellStart"/>
+      <w:r>
+        <w:t>Gléber</w:t>
+      </w:r>
+      <w:proofErr w:type="spellEnd"/>
+      <w:r>
+        <w:t xml:space="preserve"> Michel Alves Schiavo</w:t>
       </w:r>
     </w:p>
     <w:p>
@@ -93,7 +133,15 @@
         <w:jc w:val="center"/>
       </w:pPr>
       <w:r>
-        <w:t>Matheus Bio Salles</w:t>
+        <w:t xml:space="preserve">Matheus </w:t>
+      </w:r>
+      <w:proofErr w:type="spellStart"/>
+      <w:r>
+        <w:t>Bio</w:t>
+      </w:r>
+      <w:proofErr w:type="spellEnd"/>
+      <w:r>
+        <w:t xml:space="preserve"> Salles</w:t>
       </w:r>
     </w:p>
     <w:p/>
@@ -119,7 +167,27 @@
           <w:szCs w:val="28"/>
           <w:highlight w:val="white"/>
         </w:rPr>
-        <w:t>Compartilhamento e Divulgação de Eventos – Event Hub</w:t>
+        <w:t xml:space="preserve">Compartilhamento e Divulgação de Eventos – </w:t>
+      </w:r>
+      <w:proofErr w:type="spellStart"/>
+      <w:r>
+        <w:rPr>
+          <w:b/>
+          <w:sz w:val="28"/>
+          <w:szCs w:val="28"/>
+          <w:highlight w:val="white"/>
+        </w:rPr>
+        <w:t>Event</w:t>
+      </w:r>
+      <w:proofErr w:type="spellEnd"/>
+      <w:r>
+        <w:rPr>
+          <w:b/>
+          <w:sz w:val="28"/>
+          <w:szCs w:val="28"/>
+          <w:highlight w:val="white"/>
+        </w:rPr>
+        <w:t xml:space="preserve"> Hub</w:t>
       </w:r>
     </w:p>
     <w:p/>
@@ -184,15 +252,41 @@
         <w:jc w:val="center"/>
       </w:pPr>
       <w:r>
-        <w:t>Guilherme Massao Imada Sakaguti</w:t>
-      </w:r>
+        <w:t xml:space="preserve">Guilherme </w:t>
+      </w:r>
+      <w:proofErr w:type="spellStart"/>
+      <w:r>
+        <w:t>Massao</w:t>
+      </w:r>
+      <w:proofErr w:type="spellEnd"/>
+      <w:r>
+        <w:t xml:space="preserve"> </w:t>
+      </w:r>
+      <w:proofErr w:type="spellStart"/>
+      <w:r>
+        <w:t>Imada</w:t>
+      </w:r>
+      <w:proofErr w:type="spellEnd"/>
+      <w:r>
+        <w:t xml:space="preserve"> </w:t>
+      </w:r>
+      <w:proofErr w:type="spellStart"/>
+      <w:r>
+        <w:t>Sakaguti</w:t>
+      </w:r>
+      <w:proofErr w:type="spellEnd"/>
     </w:p>
     <w:p>
       <w:pPr>
         <w:jc w:val="center"/>
       </w:pPr>
-      <w:r>
-        <w:t>Gléber Michel Alves Schiavo</w:t>
+      <w:proofErr w:type="spellStart"/>
+      <w:r>
+        <w:t>Gléber</w:t>
+      </w:r>
+      <w:proofErr w:type="spellEnd"/>
+      <w:r>
+        <w:t xml:space="preserve"> Michel Alves Schiavo</w:t>
       </w:r>
     </w:p>
     <w:p>
@@ -208,7 +302,15 @@
         <w:jc w:val="center"/>
       </w:pPr>
       <w:r>
-        <w:t>Matheus Bio Salles</w:t>
+        <w:t xml:space="preserve">Matheus </w:t>
+      </w:r>
+      <w:proofErr w:type="spellStart"/>
+      <w:r>
+        <w:t>Bio</w:t>
+      </w:r>
+      <w:proofErr w:type="spellEnd"/>
+      <w:r>
+        <w:t xml:space="preserve"> Salles</w:t>
       </w:r>
     </w:p>
     <w:p>
@@ -261,13 +363,35 @@
         </w:rPr>
       </w:pPr>
       <w:r>
-        <w:t xml:space="preserve">                                                         Trabalho de Graduação apresentado à Faculdade de Tecnologia de Jundiaí - “Deputado Ary Fossen” como requisito parcial para a obtenção do título de Tecnólogo em Análise e Desenvolvimento de Sistemas, sob a orientação </w:t>
+        <w:t xml:space="preserve">                                                         Trabalho de Graduação apresentado à Faculdade de Tecnologia de Jundiaí - “Deputado Ary </w:t>
+      </w:r>
+      <w:proofErr w:type="spellStart"/>
+      <w:r>
+        <w:t>Fossen</w:t>
+      </w:r>
+      <w:proofErr w:type="spellEnd"/>
+      <w:r>
+        <w:t xml:space="preserve">” como requisito parcial para a obtenção do título de Tecnólogo em Análise e Desenvolvimento de Sistemas, sob a orientação </w:t>
       </w:r>
       <w:r>
         <w:rPr>
           <w:highlight w:val="white"/>
         </w:rPr>
-        <w:t>do Mestre Professor Cláudio Luís Vieira Oliveira.</w:t>
+        <w:t xml:space="preserve">do </w:t>
+      </w:r>
+      <w:r>
+        <w:rPr>
+          <w:highlight w:val="white"/>
+        </w:rPr>
+        <w:t xml:space="preserve">Professor </w:t>
+      </w:r>
+      <w:bookmarkStart w:id="0" w:name="_GoBack"/>
+      <w:bookmarkEnd w:id="0"/>
+      <w:r>
+        <w:rPr>
+          <w:highlight w:val="white"/>
+        </w:rPr>
+        <w:t>Mestre Cláudio Luís Vieira Oliveira.</w:t>
       </w:r>
     </w:p>
     <w:p/>
@@ -397,8 +521,8 @@
       </w:r>
     </w:p>
     <w:p>
-      <w:bookmarkStart w:id="0" w:name="_heading=h.gjdgxs" w:colFirst="0" w:colLast="0"/>
-      <w:bookmarkEnd w:id="0"/>
+      <w:bookmarkStart w:id="1" w:name="_heading=h.gjdgxs" w:colFirst="0" w:colLast="0"/>
+      <w:bookmarkEnd w:id="1"/>
       <w:r>
         <w:t>Agradecemos imensamente a Fatec Jundiaí, ao Professor e orientador Cláudio Luís e aos alunos da instituição pelo apoio e orientação durante o desenvolvimento e elaboração do trabalho aqui apresentado.</w:t>
       </w:r>
@@ -473,7 +597,23 @@
           <w:sz w:val="20"/>
           <w:szCs w:val="20"/>
         </w:rPr>
-        <w:t>Só é verdadeiramente digno da liberdade, bem como da vida,  aquele que se empenha em conquistá-la.</w:t>
+        <w:t xml:space="preserve">Só é verdadeiramente digno da liberdade, bem como da </w:t>
+      </w:r>
+      <w:proofErr w:type="gramStart"/>
+      <w:r>
+        <w:rPr>
+          <w:sz w:val="20"/>
+          <w:szCs w:val="20"/>
+        </w:rPr>
+        <w:t>vida,  aquele</w:t>
+      </w:r>
+      <w:proofErr w:type="gramEnd"/>
+      <w:r>
+        <w:rPr>
+          <w:sz w:val="20"/>
+          <w:szCs w:val="20"/>
+        </w:rPr>
+        <w:t xml:space="preserve"> que se empenha em conquistá-la.</w:t>
       </w:r>
     </w:p>
     <w:p>
@@ -500,13 +640,29 @@
       </w:pPr>
       <w:r>
         <w:lastRenderedPageBreak/>
-        <w:t xml:space="preserve">SOARES, Rodrigo; SCHIAVO, Gléber; SAKAGUTI, Guilherme; SALLES, Matheus; FURQUIM, Fábio. </w:t>
-      </w:r>
+        <w:t xml:space="preserve">SOARES, Rodrigo; SCHIAVO, </w:t>
+      </w:r>
+      <w:proofErr w:type="spellStart"/>
+      <w:r>
+        <w:t>Gléber</w:t>
+      </w:r>
+      <w:proofErr w:type="spellEnd"/>
+      <w:r>
+        <w:t xml:space="preserve">; SAKAGUTI, Guilherme; SALLES, Matheus; FURQUIM, Fábio. </w:t>
+      </w:r>
+      <w:proofErr w:type="spellStart"/>
       <w:r>
         <w:rPr>
           <w:b/>
         </w:rPr>
-        <w:t xml:space="preserve">Event Hub, </w:t>
+        <w:t>Event</w:t>
+      </w:r>
+      <w:proofErr w:type="spellEnd"/>
+      <w:r>
+        <w:rPr>
+          <w:b/>
+        </w:rPr>
+        <w:t xml:space="preserve"> Hub, </w:t>
       </w:r>
       <w:r>
         <w:rPr>
@@ -546,7 +702,15 @@
         <w:t>Análise e Desenvolvimento de Sistemas</w:t>
       </w:r>
       <w:r>
-        <w:t xml:space="preserve">. Faculdade de Tecnologia de Jundiaí - “Deputado Ary Fossen”. Centro Estadual de Educação Tecnológica Paula Souza. Jundiaí. </w:t>
+        <w:t xml:space="preserve">. Faculdade de Tecnologia de Jundiaí - “Deputado Ary </w:t>
+      </w:r>
+      <w:proofErr w:type="spellStart"/>
+      <w:r>
+        <w:t>Fossen</w:t>
+      </w:r>
+      <w:proofErr w:type="spellEnd"/>
+      <w:r>
+        <w:t xml:space="preserve">”. Centro Estadual de Educação Tecnológica Paula Souza. Jundiaí. </w:t>
       </w:r>
       <w:r>
         <w:rPr>
@@ -655,8 +819,8 @@
           <w:szCs w:val="28"/>
         </w:rPr>
       </w:pPr>
-      <w:bookmarkStart w:id="1" w:name="_heading=h.30j0zll" w:colFirst="0" w:colLast="0"/>
-      <w:bookmarkEnd w:id="1"/>
+      <w:bookmarkStart w:id="2" w:name="_heading=h.30j0zll" w:colFirst="0" w:colLast="0"/>
+      <w:bookmarkEnd w:id="2"/>
       <w:r>
         <w:rPr>
           <w:b/>
@@ -687,7 +851,41 @@
         </w:rPr>
       </w:pPr>
       <w:r>
-        <w:t xml:space="preserve">O “Event Hub” é uma aplicação web criada e desenvolvida com o objetivo de tornar o compartilhamento e a divulgação de eventos em mídias sociais de forma automática, otimizada e rápida, de tal forma que não haja a necessidade de fazer  individualmente. Através dela é possível criar um evento no Google Agenda com todos os dados preenchidos pelo usuário e divulgá-lo nas redes sociais, no caso o Twitter. Dentro do sistema também é possível visualizar eventos criados por outras pessoas, com isso o sistema se torna uma corrente de compartilhamentos, em que pessoas podem se inscrever nos eventos criados pelo usuário e também se inscrever em eventos criados por outras pessoas. Podendo realizar todas as ações descritas sem sair da aplicação. O principal público alvo são as pessoas que desejam divulgar ou criar eventos de forma facilitada e integrada, seguido pelas pessoas que estão a procura de eventos que lhes interessem. </w:t>
+        <w:t>O “</w:t>
+      </w:r>
+      <w:proofErr w:type="spellStart"/>
+      <w:r>
+        <w:t>Event</w:t>
+      </w:r>
+      <w:proofErr w:type="spellEnd"/>
+      <w:r>
+        <w:t xml:space="preserve"> Hub” é uma aplicação web criada e desenvolvida com o objetivo de tornar o compartilhamento e a divulgação de eventos em mídias sociais de forma automática, otimizada e rápida, de tal forma que não haja a necessidade de </w:t>
+      </w:r>
+      <w:proofErr w:type="gramStart"/>
+      <w:r>
+        <w:t>fazer  individualmente</w:t>
+      </w:r>
+      <w:proofErr w:type="gramEnd"/>
+      <w:r>
+        <w:t xml:space="preserve">. Através dela é possível criar um evento no Google Agenda com todos os dados preenchidos pelo usuário e divulgá-lo nas redes sociais, no caso o Twitter. Dentro do sistema também é possível visualizar eventos criados por outras pessoas, com isso o sistema se torna uma corrente de compartilhamentos, em que pessoas podem se inscrever nos eventos criados pelo usuário </w:t>
+      </w:r>
+      <w:proofErr w:type="gramStart"/>
+      <w:r>
+        <w:t>e também</w:t>
+      </w:r>
+      <w:proofErr w:type="gramEnd"/>
+      <w:r>
+        <w:t xml:space="preserve"> se inscrever em eventos criados por outras pessoas. Podendo realizar todas as ações descritas sem sair da aplicação. O principal público alvo são as pessoas que desejam divulgar ou criar eventos de forma facilitada e integrada, seguido pelas pessoas que estão </w:t>
+      </w:r>
+      <w:proofErr w:type="spellStart"/>
+      <w:proofErr w:type="gramStart"/>
+      <w:r>
+        <w:t>a</w:t>
+      </w:r>
+      <w:proofErr w:type="spellEnd"/>
+      <w:proofErr w:type="gramEnd"/>
+      <w:r>
+        <w:t xml:space="preserve"> procura de eventos que lhes interessem. </w:t>
       </w:r>
     </w:p>
     <w:p>
@@ -708,8 +906,18 @@
         </w:rPr>
         <w:t xml:space="preserve">Palavras-chave: </w:t>
       </w:r>
-      <w:r>
-        <w:t>Compartilhar.Social.Web.Evento.Divulgação.</w:t>
+      <w:proofErr w:type="spellStart"/>
+      <w:proofErr w:type="gramStart"/>
+      <w:r>
+        <w:t>Compartilhar.Social.Web.Evento</w:t>
+      </w:r>
+      <w:proofErr w:type="gramEnd"/>
+      <w:r>
+        <w:t>.Divulgação</w:t>
+      </w:r>
+      <w:proofErr w:type="spellEnd"/>
+      <w:r>
+        <w:t>.</w:t>
       </w:r>
     </w:p>
     <w:p>
@@ -721,15 +929,89 @@
       </w:r>
       <w:r>
         <w:lastRenderedPageBreak/>
-        <w:t xml:space="preserve">SOARES, Rodrigo; SCHIAVO, Gléber; SAKAGUTI, Guilherme; SALLES, Matheus; FURQUIM, Fábio. </w:t>
-      </w:r>
+        <w:t xml:space="preserve">SOARES, Rodrigo; SCHIAVO, </w:t>
+      </w:r>
+      <w:proofErr w:type="spellStart"/>
+      <w:r>
+        <w:t>Gléber</w:t>
+      </w:r>
+      <w:proofErr w:type="spellEnd"/>
+      <w:r>
+        <w:t xml:space="preserve">; SAKAGUTI, Guilherme; SALLES, Matheus; FURQUIM, Fábio. </w:t>
+      </w:r>
+      <w:proofErr w:type="spellStart"/>
       <w:r>
         <w:rPr>
           <w:b/>
           <w:highlight w:val="white"/>
         </w:rPr>
-        <w:t>Event Hub, event sharing and disclosure</w:t>
-      </w:r>
+        <w:t>Event</w:t>
+      </w:r>
+      <w:proofErr w:type="spellEnd"/>
+      <w:r>
+        <w:rPr>
+          <w:b/>
+          <w:highlight w:val="white"/>
+        </w:rPr>
+        <w:t xml:space="preserve"> Hub, </w:t>
+      </w:r>
+      <w:proofErr w:type="spellStart"/>
+      <w:r>
+        <w:rPr>
+          <w:b/>
+          <w:highlight w:val="white"/>
+        </w:rPr>
+        <w:t>event</w:t>
+      </w:r>
+      <w:proofErr w:type="spellEnd"/>
+      <w:r>
+        <w:rPr>
+          <w:b/>
+          <w:highlight w:val="white"/>
+        </w:rPr>
+        <w:t xml:space="preserve"> </w:t>
+      </w:r>
+      <w:proofErr w:type="spellStart"/>
+      <w:r>
+        <w:rPr>
+          <w:b/>
+          <w:highlight w:val="white"/>
+        </w:rPr>
+        <w:t>sharing</w:t>
+      </w:r>
+      <w:proofErr w:type="spellEnd"/>
+      <w:r>
+        <w:rPr>
+          <w:b/>
+          <w:highlight w:val="white"/>
+        </w:rPr>
+        <w:t xml:space="preserve"> </w:t>
+      </w:r>
+      <w:proofErr w:type="spellStart"/>
+      <w:r>
+        <w:rPr>
+          <w:b/>
+          <w:highlight w:val="white"/>
+        </w:rPr>
+        <w:t>and</w:t>
+      </w:r>
+      <w:proofErr w:type="spellEnd"/>
+      <w:r>
+        <w:rPr>
+          <w:b/>
+          <w:highlight w:val="white"/>
+        </w:rPr>
+        <w:t xml:space="preserve"> </w:t>
+      </w:r>
+      <w:proofErr w:type="spellStart"/>
+      <w:r>
+        <w:rPr>
+          <w:b/>
+          <w:highlight w:val="white"/>
+        </w:rPr>
+        <w:t>disclosure</w:t>
+      </w:r>
+      <w:proofErr w:type="spellEnd"/>
       <w:r>
         <w:t xml:space="preserve">. </w:t>
       </w:r>
@@ -752,7 +1034,71 @@
         <w:t xml:space="preserve"> p.</w:t>
       </w:r>
       <w:r>
-        <w:t xml:space="preserve"> End-of-course paper in Technologist Degree in Analysis and systems development. Faculdade de Tecnologia de Jundiaí - “Deputado Ary Fossen”. Centro Estadual de Educação Tecnológica Paula Souza. Jundiaí. </w:t>
+        <w:t xml:space="preserve"> </w:t>
+      </w:r>
+      <w:proofErr w:type="spellStart"/>
+      <w:r>
+        <w:t>End-of-course</w:t>
+      </w:r>
+      <w:proofErr w:type="spellEnd"/>
+      <w:r>
+        <w:t xml:space="preserve"> </w:t>
+      </w:r>
+      <w:proofErr w:type="spellStart"/>
+      <w:r>
+        <w:t>paper</w:t>
+      </w:r>
+      <w:proofErr w:type="spellEnd"/>
+      <w:r>
+        <w:t xml:space="preserve"> in </w:t>
+      </w:r>
+      <w:proofErr w:type="spellStart"/>
+      <w:r>
+        <w:t>Technologist</w:t>
+      </w:r>
+      <w:proofErr w:type="spellEnd"/>
+      <w:r>
+        <w:t xml:space="preserve"> </w:t>
+      </w:r>
+      <w:proofErr w:type="spellStart"/>
+      <w:r>
+        <w:t>Degree</w:t>
+      </w:r>
+      <w:proofErr w:type="spellEnd"/>
+      <w:r>
+        <w:t xml:space="preserve"> in </w:t>
+      </w:r>
+      <w:proofErr w:type="spellStart"/>
+      <w:r>
+        <w:t>Analysis</w:t>
+      </w:r>
+      <w:proofErr w:type="spellEnd"/>
+      <w:r>
+        <w:t xml:space="preserve"> </w:t>
+      </w:r>
+      <w:proofErr w:type="spellStart"/>
+      <w:r>
+        <w:t>and</w:t>
+      </w:r>
+      <w:proofErr w:type="spellEnd"/>
+      <w:r>
+        <w:t xml:space="preserve"> systems </w:t>
+      </w:r>
+      <w:proofErr w:type="spellStart"/>
+      <w:r>
+        <w:t>development</w:t>
+      </w:r>
+      <w:proofErr w:type="spellEnd"/>
+      <w:r>
+        <w:t xml:space="preserve">. Faculdade de Tecnologia de Jundiaí - “Deputado Ary </w:t>
+      </w:r>
+      <w:proofErr w:type="spellStart"/>
+      <w:r>
+        <w:t>Fossen</w:t>
+      </w:r>
+      <w:proofErr w:type="spellEnd"/>
+      <w:r>
+        <w:t xml:space="preserve">”. Centro Estadual de Educação Tecnológica Paula Souza. Jundiaí. </w:t>
       </w:r>
       <w:r>
         <w:rPr>
@@ -857,8 +1203,8 @@
           <w:szCs w:val="28"/>
         </w:rPr>
       </w:pPr>
-      <w:bookmarkStart w:id="2" w:name="_heading=h.1fob9te" w:colFirst="0" w:colLast="0"/>
-      <w:bookmarkEnd w:id="2"/>
+      <w:bookmarkStart w:id="3" w:name="_heading=h.1fob9te" w:colFirst="0" w:colLast="0"/>
+      <w:bookmarkEnd w:id="3"/>
       <w:r>
         <w:rPr>
           <w:b/>
@@ -875,7 +1221,895 @@
         <w:spacing w:line="240" w:lineRule="auto"/>
       </w:pPr>
       <w:r>
-        <w:t>“Event Hub” is a web application designed and developed to make sharing and publicizing events on social media. Making it automatic, optimized and fast, in such a way that there is no need to do it individually. Through it is possible to create an event in Google Calendar with all data filled in by the user and posted on social networks, in this case Twitter. Within the system it is also possible to view events created by other people, so the system becomes a sharing stream where people can register for user created events and also subscribe to events created by other people. Being able to perform all the described actions without leaving the application. The main audience is people who sights to promote or create events in an easy and integrated way, followed by people who are looking for events of their interests.</w:t>
+        <w:t>“</w:t>
+      </w:r>
+      <w:proofErr w:type="spellStart"/>
+      <w:r>
+        <w:t>Event</w:t>
+      </w:r>
+      <w:proofErr w:type="spellEnd"/>
+      <w:r>
+        <w:t xml:space="preserve"> Hub” </w:t>
+      </w:r>
+      <w:proofErr w:type="spellStart"/>
+      <w:r>
+        <w:t>is</w:t>
+      </w:r>
+      <w:proofErr w:type="spellEnd"/>
+      <w:r>
+        <w:t xml:space="preserve"> a web </w:t>
+      </w:r>
+      <w:proofErr w:type="spellStart"/>
+      <w:r>
+        <w:t>application</w:t>
+      </w:r>
+      <w:proofErr w:type="spellEnd"/>
+      <w:r>
+        <w:t xml:space="preserve"> </w:t>
+      </w:r>
+      <w:proofErr w:type="spellStart"/>
+      <w:r>
+        <w:t>designed</w:t>
+      </w:r>
+      <w:proofErr w:type="spellEnd"/>
+      <w:r>
+        <w:t xml:space="preserve"> </w:t>
+      </w:r>
+      <w:proofErr w:type="spellStart"/>
+      <w:r>
+        <w:t>and</w:t>
+      </w:r>
+      <w:proofErr w:type="spellEnd"/>
+      <w:r>
+        <w:t xml:space="preserve"> </w:t>
+      </w:r>
+      <w:proofErr w:type="spellStart"/>
+      <w:r>
+        <w:t>developed</w:t>
+      </w:r>
+      <w:proofErr w:type="spellEnd"/>
+      <w:r>
+        <w:t xml:space="preserve"> </w:t>
+      </w:r>
+      <w:proofErr w:type="spellStart"/>
+      <w:r>
+        <w:t>to</w:t>
+      </w:r>
+      <w:proofErr w:type="spellEnd"/>
+      <w:r>
+        <w:t xml:space="preserve"> make </w:t>
+      </w:r>
+      <w:proofErr w:type="spellStart"/>
+      <w:r>
+        <w:t>sharing</w:t>
+      </w:r>
+      <w:proofErr w:type="spellEnd"/>
+      <w:r>
+        <w:t xml:space="preserve"> </w:t>
+      </w:r>
+      <w:proofErr w:type="spellStart"/>
+      <w:r>
+        <w:t>and</w:t>
+      </w:r>
+      <w:proofErr w:type="spellEnd"/>
+      <w:r>
+        <w:t xml:space="preserve"> </w:t>
+      </w:r>
+      <w:proofErr w:type="spellStart"/>
+      <w:r>
+        <w:t>publicizing</w:t>
+      </w:r>
+      <w:proofErr w:type="spellEnd"/>
+      <w:r>
+        <w:t xml:space="preserve"> </w:t>
+      </w:r>
+      <w:proofErr w:type="spellStart"/>
+      <w:r>
+        <w:t>events</w:t>
+      </w:r>
+      <w:proofErr w:type="spellEnd"/>
+      <w:r>
+        <w:t xml:space="preserve"> </w:t>
+      </w:r>
+      <w:proofErr w:type="spellStart"/>
+      <w:r>
+        <w:t>on</w:t>
+      </w:r>
+      <w:proofErr w:type="spellEnd"/>
+      <w:r>
+        <w:t xml:space="preserve"> social media. Making it </w:t>
+      </w:r>
+      <w:proofErr w:type="spellStart"/>
+      <w:r>
+        <w:t>automatic</w:t>
+      </w:r>
+      <w:proofErr w:type="spellEnd"/>
+      <w:r>
+        <w:t xml:space="preserve">, </w:t>
+      </w:r>
+      <w:proofErr w:type="spellStart"/>
+      <w:r>
+        <w:t>optimized</w:t>
+      </w:r>
+      <w:proofErr w:type="spellEnd"/>
+      <w:r>
+        <w:t xml:space="preserve"> </w:t>
+      </w:r>
+      <w:proofErr w:type="spellStart"/>
+      <w:r>
+        <w:t>and</w:t>
+      </w:r>
+      <w:proofErr w:type="spellEnd"/>
+      <w:r>
+        <w:t xml:space="preserve"> fast, in </w:t>
+      </w:r>
+      <w:proofErr w:type="spellStart"/>
+      <w:r>
+        <w:t>such</w:t>
+      </w:r>
+      <w:proofErr w:type="spellEnd"/>
+      <w:r>
+        <w:t xml:space="preserve"> a </w:t>
+      </w:r>
+      <w:proofErr w:type="spellStart"/>
+      <w:r>
+        <w:t>way</w:t>
+      </w:r>
+      <w:proofErr w:type="spellEnd"/>
+      <w:r>
+        <w:t xml:space="preserve"> </w:t>
+      </w:r>
+      <w:proofErr w:type="spellStart"/>
+      <w:r>
+        <w:t>that</w:t>
+      </w:r>
+      <w:proofErr w:type="spellEnd"/>
+      <w:r>
+        <w:t xml:space="preserve"> </w:t>
+      </w:r>
+      <w:proofErr w:type="spellStart"/>
+      <w:r>
+        <w:t>there</w:t>
+      </w:r>
+      <w:proofErr w:type="spellEnd"/>
+      <w:r>
+        <w:t xml:space="preserve"> </w:t>
+      </w:r>
+      <w:proofErr w:type="spellStart"/>
+      <w:r>
+        <w:t>is</w:t>
+      </w:r>
+      <w:proofErr w:type="spellEnd"/>
+      <w:r>
+        <w:t xml:space="preserve"> no </w:t>
+      </w:r>
+      <w:proofErr w:type="spellStart"/>
+      <w:r>
+        <w:t>need</w:t>
+      </w:r>
+      <w:proofErr w:type="spellEnd"/>
+      <w:r>
+        <w:t xml:space="preserve"> </w:t>
+      </w:r>
+      <w:proofErr w:type="spellStart"/>
+      <w:r>
+        <w:t>to</w:t>
+      </w:r>
+      <w:proofErr w:type="spellEnd"/>
+      <w:r>
+        <w:t xml:space="preserve"> do it </w:t>
+      </w:r>
+      <w:proofErr w:type="spellStart"/>
+      <w:r>
+        <w:t>individually</w:t>
+      </w:r>
+      <w:proofErr w:type="spellEnd"/>
+      <w:r>
+        <w:t xml:space="preserve">. </w:t>
+      </w:r>
+      <w:proofErr w:type="spellStart"/>
+      <w:r>
+        <w:t>Through</w:t>
+      </w:r>
+      <w:proofErr w:type="spellEnd"/>
+      <w:r>
+        <w:t xml:space="preserve"> it </w:t>
+      </w:r>
+      <w:proofErr w:type="spellStart"/>
+      <w:r>
+        <w:t>is</w:t>
+      </w:r>
+      <w:proofErr w:type="spellEnd"/>
+      <w:r>
+        <w:t xml:space="preserve"> </w:t>
+      </w:r>
+      <w:proofErr w:type="spellStart"/>
+      <w:r>
+        <w:t>possible</w:t>
+      </w:r>
+      <w:proofErr w:type="spellEnd"/>
+      <w:r>
+        <w:t xml:space="preserve"> </w:t>
+      </w:r>
+      <w:proofErr w:type="spellStart"/>
+      <w:r>
+        <w:t>to</w:t>
+      </w:r>
+      <w:proofErr w:type="spellEnd"/>
+      <w:r>
+        <w:t xml:space="preserve"> </w:t>
+      </w:r>
+      <w:proofErr w:type="spellStart"/>
+      <w:r>
+        <w:t>create</w:t>
+      </w:r>
+      <w:proofErr w:type="spellEnd"/>
+      <w:r>
+        <w:t xml:space="preserve"> </w:t>
+      </w:r>
+      <w:proofErr w:type="spellStart"/>
+      <w:r>
+        <w:t>an</w:t>
+      </w:r>
+      <w:proofErr w:type="spellEnd"/>
+      <w:r>
+        <w:t xml:space="preserve"> </w:t>
+      </w:r>
+      <w:proofErr w:type="spellStart"/>
+      <w:r>
+        <w:t>event</w:t>
+      </w:r>
+      <w:proofErr w:type="spellEnd"/>
+      <w:r>
+        <w:t xml:space="preserve"> in Google </w:t>
+      </w:r>
+      <w:proofErr w:type="spellStart"/>
+      <w:r>
+        <w:t>Calendar</w:t>
+      </w:r>
+      <w:proofErr w:type="spellEnd"/>
+      <w:r>
+        <w:t xml:space="preserve"> </w:t>
+      </w:r>
+      <w:proofErr w:type="spellStart"/>
+      <w:r>
+        <w:t>with</w:t>
+      </w:r>
+      <w:proofErr w:type="spellEnd"/>
+      <w:r>
+        <w:t xml:space="preserve"> </w:t>
+      </w:r>
+      <w:proofErr w:type="spellStart"/>
+      <w:r>
+        <w:t>all</w:t>
+      </w:r>
+      <w:proofErr w:type="spellEnd"/>
+      <w:r>
+        <w:t xml:space="preserve"> data </w:t>
+      </w:r>
+      <w:proofErr w:type="spellStart"/>
+      <w:r>
+        <w:t>filled</w:t>
+      </w:r>
+      <w:proofErr w:type="spellEnd"/>
+      <w:r>
+        <w:t xml:space="preserve"> in </w:t>
+      </w:r>
+      <w:proofErr w:type="spellStart"/>
+      <w:r>
+        <w:t>by</w:t>
+      </w:r>
+      <w:proofErr w:type="spellEnd"/>
+      <w:r>
+        <w:t xml:space="preserve"> </w:t>
+      </w:r>
+      <w:proofErr w:type="spellStart"/>
+      <w:r>
+        <w:t>the</w:t>
+      </w:r>
+      <w:proofErr w:type="spellEnd"/>
+      <w:r>
+        <w:t xml:space="preserve"> </w:t>
+      </w:r>
+      <w:proofErr w:type="spellStart"/>
+      <w:r>
+        <w:t>user</w:t>
+      </w:r>
+      <w:proofErr w:type="spellEnd"/>
+      <w:r>
+        <w:t xml:space="preserve"> </w:t>
+      </w:r>
+      <w:proofErr w:type="spellStart"/>
+      <w:r>
+        <w:t>and</w:t>
+      </w:r>
+      <w:proofErr w:type="spellEnd"/>
+      <w:r>
+        <w:t xml:space="preserve"> </w:t>
+      </w:r>
+      <w:proofErr w:type="spellStart"/>
+      <w:r>
+        <w:t>posted</w:t>
+      </w:r>
+      <w:proofErr w:type="spellEnd"/>
+      <w:r>
+        <w:t xml:space="preserve"> </w:t>
+      </w:r>
+      <w:proofErr w:type="spellStart"/>
+      <w:r>
+        <w:t>on</w:t>
+      </w:r>
+      <w:proofErr w:type="spellEnd"/>
+      <w:r>
+        <w:t xml:space="preserve"> social networks, in </w:t>
+      </w:r>
+      <w:proofErr w:type="spellStart"/>
+      <w:r>
+        <w:t>this</w:t>
+      </w:r>
+      <w:proofErr w:type="spellEnd"/>
+      <w:r>
+        <w:t xml:space="preserve"> case Twitter. </w:t>
+      </w:r>
+      <w:proofErr w:type="spellStart"/>
+      <w:r>
+        <w:t>Within</w:t>
+      </w:r>
+      <w:proofErr w:type="spellEnd"/>
+      <w:r>
+        <w:t xml:space="preserve"> </w:t>
+      </w:r>
+      <w:proofErr w:type="spellStart"/>
+      <w:r>
+        <w:t>the</w:t>
+      </w:r>
+      <w:proofErr w:type="spellEnd"/>
+      <w:r>
+        <w:t xml:space="preserve"> system it </w:t>
+      </w:r>
+      <w:proofErr w:type="spellStart"/>
+      <w:r>
+        <w:t>is</w:t>
+      </w:r>
+      <w:proofErr w:type="spellEnd"/>
+      <w:r>
+        <w:t xml:space="preserve"> </w:t>
+      </w:r>
+      <w:proofErr w:type="spellStart"/>
+      <w:r>
+        <w:t>also</w:t>
+      </w:r>
+      <w:proofErr w:type="spellEnd"/>
+      <w:r>
+        <w:t xml:space="preserve"> </w:t>
+      </w:r>
+      <w:proofErr w:type="spellStart"/>
+      <w:r>
+        <w:t>possible</w:t>
+      </w:r>
+      <w:proofErr w:type="spellEnd"/>
+      <w:r>
+        <w:t xml:space="preserve"> </w:t>
+      </w:r>
+      <w:proofErr w:type="spellStart"/>
+      <w:r>
+        <w:t>to</w:t>
+      </w:r>
+      <w:proofErr w:type="spellEnd"/>
+      <w:r>
+        <w:t xml:space="preserve"> </w:t>
+      </w:r>
+      <w:proofErr w:type="spellStart"/>
+      <w:r>
+        <w:t>view</w:t>
+      </w:r>
+      <w:proofErr w:type="spellEnd"/>
+      <w:r>
+        <w:t xml:space="preserve"> </w:t>
+      </w:r>
+      <w:proofErr w:type="spellStart"/>
+      <w:r>
+        <w:t>events</w:t>
+      </w:r>
+      <w:proofErr w:type="spellEnd"/>
+      <w:r>
+        <w:t xml:space="preserve"> </w:t>
+      </w:r>
+      <w:proofErr w:type="spellStart"/>
+      <w:r>
+        <w:t>created</w:t>
+      </w:r>
+      <w:proofErr w:type="spellEnd"/>
+      <w:r>
+        <w:t xml:space="preserve"> </w:t>
+      </w:r>
+      <w:proofErr w:type="spellStart"/>
+      <w:r>
+        <w:t>by</w:t>
+      </w:r>
+      <w:proofErr w:type="spellEnd"/>
+      <w:r>
+        <w:t xml:space="preserve"> </w:t>
+      </w:r>
+      <w:proofErr w:type="spellStart"/>
+      <w:r>
+        <w:t>other</w:t>
+      </w:r>
+      <w:proofErr w:type="spellEnd"/>
+      <w:r>
+        <w:t xml:space="preserve"> </w:t>
+      </w:r>
+      <w:proofErr w:type="spellStart"/>
+      <w:r>
+        <w:t>people</w:t>
+      </w:r>
+      <w:proofErr w:type="spellEnd"/>
+      <w:r>
+        <w:t xml:space="preserve">, </w:t>
+      </w:r>
+      <w:proofErr w:type="spellStart"/>
+      <w:r>
+        <w:t>so</w:t>
+      </w:r>
+      <w:proofErr w:type="spellEnd"/>
+      <w:r>
+        <w:t xml:space="preserve"> </w:t>
+      </w:r>
+      <w:proofErr w:type="spellStart"/>
+      <w:r>
+        <w:t>the</w:t>
+      </w:r>
+      <w:proofErr w:type="spellEnd"/>
+      <w:r>
+        <w:t xml:space="preserve"> system </w:t>
+      </w:r>
+      <w:proofErr w:type="spellStart"/>
+      <w:r>
+        <w:t>becomes</w:t>
+      </w:r>
+      <w:proofErr w:type="spellEnd"/>
+      <w:r>
+        <w:t xml:space="preserve"> a </w:t>
+      </w:r>
+      <w:proofErr w:type="spellStart"/>
+      <w:r>
+        <w:t>sharing</w:t>
+      </w:r>
+      <w:proofErr w:type="spellEnd"/>
+      <w:r>
+        <w:t xml:space="preserve"> </w:t>
+      </w:r>
+      <w:proofErr w:type="spellStart"/>
+      <w:r>
+        <w:t>stream</w:t>
+      </w:r>
+      <w:proofErr w:type="spellEnd"/>
+      <w:r>
+        <w:t xml:space="preserve"> </w:t>
+      </w:r>
+      <w:proofErr w:type="spellStart"/>
+      <w:r>
+        <w:t>where</w:t>
+      </w:r>
+      <w:proofErr w:type="spellEnd"/>
+      <w:r>
+        <w:t xml:space="preserve"> </w:t>
+      </w:r>
+      <w:proofErr w:type="spellStart"/>
+      <w:r>
+        <w:t>people</w:t>
+      </w:r>
+      <w:proofErr w:type="spellEnd"/>
+      <w:r>
+        <w:t xml:space="preserve"> </w:t>
+      </w:r>
+      <w:proofErr w:type="spellStart"/>
+      <w:r>
+        <w:t>can</w:t>
+      </w:r>
+      <w:proofErr w:type="spellEnd"/>
+      <w:r>
+        <w:t xml:space="preserve"> </w:t>
+      </w:r>
+      <w:proofErr w:type="spellStart"/>
+      <w:r>
+        <w:t>register</w:t>
+      </w:r>
+      <w:proofErr w:type="spellEnd"/>
+      <w:r>
+        <w:t xml:space="preserve"> for </w:t>
+      </w:r>
+      <w:proofErr w:type="spellStart"/>
+      <w:r>
+        <w:t>user</w:t>
+      </w:r>
+      <w:proofErr w:type="spellEnd"/>
+      <w:r>
+        <w:t xml:space="preserve"> </w:t>
+      </w:r>
+      <w:proofErr w:type="spellStart"/>
+      <w:r>
+        <w:t>created</w:t>
+      </w:r>
+      <w:proofErr w:type="spellEnd"/>
+      <w:r>
+        <w:t xml:space="preserve"> </w:t>
+      </w:r>
+      <w:proofErr w:type="spellStart"/>
+      <w:r>
+        <w:t>events</w:t>
+      </w:r>
+      <w:proofErr w:type="spellEnd"/>
+      <w:r>
+        <w:t xml:space="preserve"> </w:t>
+      </w:r>
+      <w:proofErr w:type="spellStart"/>
+      <w:r>
+        <w:t>and</w:t>
+      </w:r>
+      <w:proofErr w:type="spellEnd"/>
+      <w:r>
+        <w:t xml:space="preserve"> </w:t>
+      </w:r>
+      <w:proofErr w:type="spellStart"/>
+      <w:r>
+        <w:t>also</w:t>
+      </w:r>
+      <w:proofErr w:type="spellEnd"/>
+      <w:r>
+        <w:t xml:space="preserve"> </w:t>
+      </w:r>
+      <w:proofErr w:type="spellStart"/>
+      <w:r>
+        <w:t>subscribe</w:t>
+      </w:r>
+      <w:proofErr w:type="spellEnd"/>
+      <w:r>
+        <w:t xml:space="preserve"> </w:t>
+      </w:r>
+      <w:proofErr w:type="spellStart"/>
+      <w:r>
+        <w:t>to</w:t>
+      </w:r>
+      <w:proofErr w:type="spellEnd"/>
+      <w:r>
+        <w:t xml:space="preserve"> </w:t>
+      </w:r>
+      <w:proofErr w:type="spellStart"/>
+      <w:r>
+        <w:t>events</w:t>
+      </w:r>
+      <w:proofErr w:type="spellEnd"/>
+      <w:r>
+        <w:t xml:space="preserve"> </w:t>
+      </w:r>
+      <w:proofErr w:type="spellStart"/>
+      <w:r>
+        <w:t>created</w:t>
+      </w:r>
+      <w:proofErr w:type="spellEnd"/>
+      <w:r>
+        <w:t xml:space="preserve"> </w:t>
+      </w:r>
+      <w:proofErr w:type="spellStart"/>
+      <w:r>
+        <w:t>by</w:t>
+      </w:r>
+      <w:proofErr w:type="spellEnd"/>
+      <w:r>
+        <w:t xml:space="preserve"> </w:t>
+      </w:r>
+      <w:proofErr w:type="spellStart"/>
+      <w:r>
+        <w:t>other</w:t>
+      </w:r>
+      <w:proofErr w:type="spellEnd"/>
+      <w:r>
+        <w:t xml:space="preserve"> </w:t>
+      </w:r>
+      <w:proofErr w:type="spellStart"/>
+      <w:r>
+        <w:t>people</w:t>
+      </w:r>
+      <w:proofErr w:type="spellEnd"/>
+      <w:r>
+        <w:t xml:space="preserve">. </w:t>
+      </w:r>
+      <w:proofErr w:type="spellStart"/>
+      <w:r>
+        <w:t>Being</w:t>
+      </w:r>
+      <w:proofErr w:type="spellEnd"/>
+      <w:r>
+        <w:t xml:space="preserve"> </w:t>
+      </w:r>
+      <w:proofErr w:type="spellStart"/>
+      <w:r>
+        <w:t>able</w:t>
+      </w:r>
+      <w:proofErr w:type="spellEnd"/>
+      <w:r>
+        <w:t xml:space="preserve"> </w:t>
+      </w:r>
+      <w:proofErr w:type="spellStart"/>
+      <w:r>
+        <w:t>to</w:t>
+      </w:r>
+      <w:proofErr w:type="spellEnd"/>
+      <w:r>
+        <w:t xml:space="preserve"> </w:t>
+      </w:r>
+      <w:proofErr w:type="spellStart"/>
+      <w:r>
+        <w:t>perform</w:t>
+      </w:r>
+      <w:proofErr w:type="spellEnd"/>
+      <w:r>
+        <w:t xml:space="preserve"> </w:t>
+      </w:r>
+      <w:proofErr w:type="spellStart"/>
+      <w:r>
+        <w:t>all</w:t>
+      </w:r>
+      <w:proofErr w:type="spellEnd"/>
+      <w:r>
+        <w:t xml:space="preserve"> </w:t>
+      </w:r>
+      <w:proofErr w:type="spellStart"/>
+      <w:r>
+        <w:t>the</w:t>
+      </w:r>
+      <w:proofErr w:type="spellEnd"/>
+      <w:r>
+        <w:t xml:space="preserve"> </w:t>
+      </w:r>
+      <w:proofErr w:type="spellStart"/>
+      <w:r>
+        <w:t>described</w:t>
+      </w:r>
+      <w:proofErr w:type="spellEnd"/>
+      <w:r>
+        <w:t xml:space="preserve"> </w:t>
+      </w:r>
+      <w:proofErr w:type="spellStart"/>
+      <w:r>
+        <w:t>actions</w:t>
+      </w:r>
+      <w:proofErr w:type="spellEnd"/>
+      <w:r>
+        <w:t xml:space="preserve"> </w:t>
+      </w:r>
+      <w:proofErr w:type="spellStart"/>
+      <w:r>
+        <w:t>without</w:t>
+      </w:r>
+      <w:proofErr w:type="spellEnd"/>
+      <w:r>
+        <w:t xml:space="preserve"> </w:t>
+      </w:r>
+      <w:proofErr w:type="spellStart"/>
+      <w:r>
+        <w:t>leaving</w:t>
+      </w:r>
+      <w:proofErr w:type="spellEnd"/>
+      <w:r>
+        <w:t xml:space="preserve"> </w:t>
+      </w:r>
+      <w:proofErr w:type="spellStart"/>
+      <w:r>
+        <w:t>the</w:t>
+      </w:r>
+      <w:proofErr w:type="spellEnd"/>
+      <w:r>
+        <w:t xml:space="preserve"> </w:t>
+      </w:r>
+      <w:proofErr w:type="spellStart"/>
+      <w:r>
+        <w:t>application</w:t>
+      </w:r>
+      <w:proofErr w:type="spellEnd"/>
+      <w:r>
+        <w:t xml:space="preserve">. The </w:t>
+      </w:r>
+      <w:proofErr w:type="spellStart"/>
+      <w:r>
+        <w:t>main</w:t>
+      </w:r>
+      <w:proofErr w:type="spellEnd"/>
+      <w:r>
+        <w:t xml:space="preserve"> </w:t>
+      </w:r>
+      <w:proofErr w:type="spellStart"/>
+      <w:r>
+        <w:t>audience</w:t>
+      </w:r>
+      <w:proofErr w:type="spellEnd"/>
+      <w:r>
+        <w:t xml:space="preserve"> </w:t>
+      </w:r>
+      <w:proofErr w:type="spellStart"/>
+      <w:r>
+        <w:t>is</w:t>
+      </w:r>
+      <w:proofErr w:type="spellEnd"/>
+      <w:r>
+        <w:t xml:space="preserve"> </w:t>
+      </w:r>
+      <w:proofErr w:type="spellStart"/>
+      <w:r>
+        <w:t>people</w:t>
+      </w:r>
+      <w:proofErr w:type="spellEnd"/>
+      <w:r>
+        <w:t xml:space="preserve"> </w:t>
+      </w:r>
+      <w:proofErr w:type="spellStart"/>
+      <w:r>
+        <w:t>who</w:t>
+      </w:r>
+      <w:proofErr w:type="spellEnd"/>
+      <w:r>
+        <w:t xml:space="preserve"> </w:t>
+      </w:r>
+      <w:proofErr w:type="spellStart"/>
+      <w:r>
+        <w:t>sights</w:t>
+      </w:r>
+      <w:proofErr w:type="spellEnd"/>
+      <w:r>
+        <w:t xml:space="preserve"> </w:t>
+      </w:r>
+      <w:proofErr w:type="spellStart"/>
+      <w:r>
+        <w:t>to</w:t>
+      </w:r>
+      <w:proofErr w:type="spellEnd"/>
+      <w:r>
+        <w:t xml:space="preserve"> </w:t>
+      </w:r>
+      <w:proofErr w:type="spellStart"/>
+      <w:r>
+        <w:t>promote</w:t>
+      </w:r>
+      <w:proofErr w:type="spellEnd"/>
+      <w:r>
+        <w:t xml:space="preserve"> </w:t>
+      </w:r>
+      <w:proofErr w:type="spellStart"/>
+      <w:r>
+        <w:t>or</w:t>
+      </w:r>
+      <w:proofErr w:type="spellEnd"/>
+      <w:r>
+        <w:t xml:space="preserve"> </w:t>
+      </w:r>
+      <w:proofErr w:type="spellStart"/>
+      <w:r>
+        <w:t>create</w:t>
+      </w:r>
+      <w:proofErr w:type="spellEnd"/>
+      <w:r>
+        <w:t xml:space="preserve"> </w:t>
+      </w:r>
+      <w:proofErr w:type="spellStart"/>
+      <w:r>
+        <w:t>events</w:t>
+      </w:r>
+      <w:proofErr w:type="spellEnd"/>
+      <w:r>
+        <w:t xml:space="preserve"> in </w:t>
+      </w:r>
+      <w:proofErr w:type="spellStart"/>
+      <w:r>
+        <w:t>an</w:t>
+      </w:r>
+      <w:proofErr w:type="spellEnd"/>
+      <w:r>
+        <w:t xml:space="preserve"> </w:t>
+      </w:r>
+      <w:proofErr w:type="spellStart"/>
+      <w:r>
+        <w:t>easy</w:t>
+      </w:r>
+      <w:proofErr w:type="spellEnd"/>
+      <w:r>
+        <w:t xml:space="preserve"> </w:t>
+      </w:r>
+      <w:proofErr w:type="spellStart"/>
+      <w:r>
+        <w:t>and</w:t>
+      </w:r>
+      <w:proofErr w:type="spellEnd"/>
+      <w:r>
+        <w:t xml:space="preserve"> </w:t>
+      </w:r>
+      <w:proofErr w:type="spellStart"/>
+      <w:r>
+        <w:t>integrated</w:t>
+      </w:r>
+      <w:proofErr w:type="spellEnd"/>
+      <w:r>
+        <w:t xml:space="preserve"> </w:t>
+      </w:r>
+      <w:proofErr w:type="spellStart"/>
+      <w:r>
+        <w:t>way</w:t>
+      </w:r>
+      <w:proofErr w:type="spellEnd"/>
+      <w:r>
+        <w:t xml:space="preserve">, </w:t>
+      </w:r>
+      <w:proofErr w:type="spellStart"/>
+      <w:r>
+        <w:t>followed</w:t>
+      </w:r>
+      <w:proofErr w:type="spellEnd"/>
+      <w:r>
+        <w:t xml:space="preserve"> </w:t>
+      </w:r>
+      <w:proofErr w:type="spellStart"/>
+      <w:r>
+        <w:t>by</w:t>
+      </w:r>
+      <w:proofErr w:type="spellEnd"/>
+      <w:r>
+        <w:t xml:space="preserve"> </w:t>
+      </w:r>
+      <w:proofErr w:type="spellStart"/>
+      <w:r>
+        <w:t>people</w:t>
+      </w:r>
+      <w:proofErr w:type="spellEnd"/>
+      <w:r>
+        <w:t xml:space="preserve"> </w:t>
+      </w:r>
+      <w:proofErr w:type="spellStart"/>
+      <w:r>
+        <w:t>who</w:t>
+      </w:r>
+      <w:proofErr w:type="spellEnd"/>
+      <w:r>
+        <w:t xml:space="preserve"> are </w:t>
+      </w:r>
+      <w:proofErr w:type="spellStart"/>
+      <w:r>
+        <w:t>looking</w:t>
+      </w:r>
+      <w:proofErr w:type="spellEnd"/>
+      <w:r>
+        <w:t xml:space="preserve"> for </w:t>
+      </w:r>
+      <w:proofErr w:type="spellStart"/>
+      <w:r>
+        <w:t>events</w:t>
+      </w:r>
+      <w:proofErr w:type="spellEnd"/>
+      <w:r>
+        <w:t xml:space="preserve"> </w:t>
+      </w:r>
+      <w:proofErr w:type="spellStart"/>
+      <w:r>
+        <w:t>of</w:t>
+      </w:r>
+      <w:proofErr w:type="spellEnd"/>
+      <w:r>
+        <w:t xml:space="preserve"> </w:t>
+      </w:r>
+      <w:proofErr w:type="spellStart"/>
+      <w:r>
+        <w:t>their</w:t>
+      </w:r>
+      <w:proofErr w:type="spellEnd"/>
+      <w:r>
+        <w:t xml:space="preserve"> </w:t>
+      </w:r>
+      <w:proofErr w:type="spellStart"/>
+      <w:r>
+        <w:t>interests</w:t>
+      </w:r>
+      <w:proofErr w:type="spellEnd"/>
+      <w:r>
+        <w:t>.</w:t>
       </w:r>
     </w:p>
     <w:p>
@@ -897,7 +2131,20 @@
         <w:t>Keywords:</w:t>
       </w:r>
       <w:r>
-        <w:t xml:space="preserve"> Share.Social.Web.Event.Divulgation.</w:t>
+        <w:t xml:space="preserve"> </w:t>
+      </w:r>
+      <w:proofErr w:type="spellStart"/>
+      <w:proofErr w:type="gramStart"/>
+      <w:r>
+        <w:t>Share.Social.Web.Event</w:t>
+      </w:r>
+      <w:proofErr w:type="gramEnd"/>
+      <w:r>
+        <w:t>.Divulgation</w:t>
+      </w:r>
+      <w:proofErr w:type="spellEnd"/>
+      <w:r>
+        <w:t>.</w:t>
       </w:r>
     </w:p>
     <w:p/>
@@ -921,8 +2168,8 @@
           <w:szCs w:val="28"/>
         </w:rPr>
       </w:pPr>
-      <w:bookmarkStart w:id="3" w:name="_heading=h.3znysh7" w:colFirst="0" w:colLast="0"/>
-      <w:bookmarkEnd w:id="3"/>
+      <w:bookmarkStart w:id="4" w:name="_heading=h.3znysh7" w:colFirst="0" w:colLast="0"/>
+      <w:bookmarkEnd w:id="4"/>
       <w:r>
         <w:br w:type="page"/>
       </w:r>
@@ -1515,8 +2762,8 @@
           <w:szCs w:val="28"/>
         </w:rPr>
       </w:pPr>
-      <w:bookmarkStart w:id="4" w:name="_heading=h.2et92p0" w:colFirst="0" w:colLast="0"/>
-      <w:bookmarkEnd w:id="4"/>
+      <w:bookmarkStart w:id="5" w:name="_heading=h.2et92p0" w:colFirst="0" w:colLast="0"/>
+      <w:bookmarkEnd w:id="5"/>
       <w:r>
         <w:br w:type="page"/>
       </w:r>
@@ -2403,8 +3650,8 @@
         <w:spacing w:after="720" w:line="240" w:lineRule="auto"/>
         <w:jc w:val="center"/>
       </w:pPr>
-      <w:bookmarkStart w:id="5" w:name="_heading=h.3dy6vkm" w:colFirst="0" w:colLast="0"/>
-      <w:bookmarkEnd w:id="5"/>
+      <w:bookmarkStart w:id="6" w:name="_heading=h.3dy6vkm" w:colFirst="0" w:colLast="0"/>
+      <w:bookmarkEnd w:id="6"/>
       <w:r>
         <w:br w:type="page"/>
       </w:r>
@@ -2457,6 +3704,7 @@
           <w:docPartUnique/>
         </w:docPartObj>
       </w:sdtPr>
+      <w:sdtEndPr/>
       <w:sdtContent>
         <w:p>
           <w:pPr>
@@ -3826,19 +5074,35 @@
           <w:numId w:val="4"/>
         </w:numPr>
       </w:pPr>
-      <w:bookmarkStart w:id="6" w:name="_Toc25211309"/>
+      <w:bookmarkStart w:id="7" w:name="_Toc25211309"/>
       <w:r>
         <w:lastRenderedPageBreak/>
         <w:t>Introdução</w:t>
       </w:r>
-      <w:bookmarkEnd w:id="6"/>
+      <w:bookmarkEnd w:id="7"/>
     </w:p>
     <w:p>
       <w:pPr>
         <w:spacing w:line="240" w:lineRule="auto"/>
       </w:pPr>
       <w:r>
-        <w:t xml:space="preserve">  O Event Hub foi desenvolvido, assim como muitas aplicações vistas hoje em dia, para facilitar as operações que o usuário deve fazer e também diminuir o número de ações necessárias para realizá-la. </w:t>
+        <w:t xml:space="preserve">  O </w:t>
+      </w:r>
+      <w:proofErr w:type="spellStart"/>
+      <w:r>
+        <w:t>Event</w:t>
+      </w:r>
+      <w:proofErr w:type="spellEnd"/>
+      <w:r>
+        <w:t xml:space="preserve"> Hub foi desenvolvido, assim como muitas aplicações vistas hoje em dia, para facilitar as operações que o usuário deve fazer </w:t>
+      </w:r>
+      <w:proofErr w:type="gramStart"/>
+      <w:r>
+        <w:t>e também</w:t>
+      </w:r>
+      <w:proofErr w:type="gramEnd"/>
+      <w:r>
+        <w:t xml:space="preserve"> diminuir o número de ações necessárias para realizá-la. </w:t>
       </w:r>
     </w:p>
     <w:p>
@@ -3890,11 +5154,11 @@
           <w:numId w:val="1"/>
         </w:numPr>
       </w:pPr>
-      <w:bookmarkStart w:id="7" w:name="_Toc25211310"/>
+      <w:bookmarkStart w:id="8" w:name="_Toc25211310"/>
       <w:r>
         <w:t>Escopo</w:t>
       </w:r>
-      <w:bookmarkEnd w:id="7"/>
+      <w:bookmarkEnd w:id="8"/>
     </w:p>
     <w:p>
       <w:r>
@@ -3902,7 +5166,23 @@
       </w:r>
       <w:r>
         <w:tab/>
-        <w:t xml:space="preserve">O “Event Hub” é uma aplicação web onde se cria um evento no Google Agenda com todos os dados preenchidos pelo usuário para que seja divulgado nas redes sociais, podendo-se inscrever ou visualizar os eventos criados pelo usuário e também por outras pessoas. A aplicação não permite a criação de duas agendas para o mesmo evento para fins de evitar a redundância. </w:t>
+        <w:t>O “</w:t>
+      </w:r>
+      <w:proofErr w:type="spellStart"/>
+      <w:r>
+        <w:t>Event</w:t>
+      </w:r>
+      <w:proofErr w:type="spellEnd"/>
+      <w:r>
+        <w:t xml:space="preserve"> Hub” é uma aplicação web onde se cria um evento no Google Agenda com todos os dados preenchidos pelo usuário para que seja divulgado nas redes sociais, podendo-se inscrever ou visualizar os eventos criados pelo usuário </w:t>
+      </w:r>
+      <w:proofErr w:type="gramStart"/>
+      <w:r>
+        <w:t>e também</w:t>
+      </w:r>
+      <w:proofErr w:type="gramEnd"/>
+      <w:r>
+        <w:t xml:space="preserve"> por outras pessoas. A aplicação não permite a criação de duas agendas para o mesmo evento para fins de evitar a redundância. </w:t>
       </w:r>
     </w:p>
     <w:p>
@@ -3913,11 +5193,11 @@
           <w:numId w:val="1"/>
         </w:numPr>
       </w:pPr>
-      <w:bookmarkStart w:id="8" w:name="_Toc25211311"/>
+      <w:bookmarkStart w:id="9" w:name="_Toc25211311"/>
       <w:r>
         <w:t>Clientes do software</w:t>
       </w:r>
-      <w:bookmarkEnd w:id="8"/>
+      <w:bookmarkEnd w:id="9"/>
     </w:p>
     <w:p>
       <w:r>
@@ -3935,12 +5215,12 @@
           <w:numId w:val="1"/>
         </w:numPr>
       </w:pPr>
-      <w:bookmarkStart w:id="9" w:name="_Toc25211312"/>
+      <w:bookmarkStart w:id="10" w:name="_Toc25211312"/>
       <w:r>
         <w:lastRenderedPageBreak/>
         <w:t>Requisitos do Sistema</w:t>
       </w:r>
-      <w:bookmarkEnd w:id="9"/>
+      <w:bookmarkEnd w:id="10"/>
     </w:p>
     <w:p>
       <w:r>
@@ -3955,11 +5235,11 @@
           <w:numId w:val="1"/>
         </w:numPr>
       </w:pPr>
-      <w:bookmarkStart w:id="10" w:name="_Toc25211313"/>
+      <w:bookmarkStart w:id="11" w:name="_Toc25211313"/>
       <w:r>
         <w:t>Requisitos Funcionais</w:t>
       </w:r>
-      <w:bookmarkEnd w:id="10"/>
+      <w:bookmarkEnd w:id="11"/>
     </w:p>
     <w:p>
       <w:r>
@@ -3972,24 +5252,37 @@
         <w:pStyle w:val="Legenda"/>
         <w:keepNext/>
       </w:pPr>
-      <w:bookmarkStart w:id="11" w:name="_heading=h.1y810tw" w:colFirst="0" w:colLast="0"/>
-      <w:bookmarkStart w:id="12" w:name="_Toc25211286"/>
-      <w:bookmarkEnd w:id="11"/>
+      <w:bookmarkStart w:id="12" w:name="_heading=h.1y810tw" w:colFirst="0" w:colLast="0"/>
+      <w:bookmarkStart w:id="13" w:name="_Toc25211286"/>
+      <w:bookmarkEnd w:id="12"/>
       <w:r>
         <w:t xml:space="preserve">Tabela </w:t>
       </w:r>
-      <w:fldSimple w:instr=" SEQ Tabela \* ARABIC ">
-        <w:r>
-          <w:rPr>
-            <w:noProof/>
-          </w:rPr>
-          <w:t>1</w:t>
-        </w:r>
-      </w:fldSimple>
+      <w:r>
+        <w:fldChar w:fldCharType="begin"/>
+      </w:r>
+      <w:r>
+        <w:instrText xml:space="preserve"> SEQ Tabela \* ARABIC </w:instrText>
+      </w:r>
+      <w:r>
+        <w:fldChar w:fldCharType="separate"/>
+      </w:r>
+      <w:r>
+        <w:rPr>
+          <w:noProof/>
+        </w:rPr>
+        <w:t>1</w:t>
+      </w:r>
+      <w:r>
+        <w:rPr>
+          <w:noProof/>
+        </w:rPr>
+        <w:fldChar w:fldCharType="end"/>
+      </w:r>
       <w:r>
         <w:t xml:space="preserve"> - Requisitos Funcionais</w:t>
       </w:r>
-      <w:bookmarkEnd w:id="12"/>
+      <w:bookmarkEnd w:id="13"/>
     </w:p>
     <w:tbl>
       <w:tblPr>
@@ -4185,7 +5478,15 @@
               <w:jc w:val="left"/>
             </w:pPr>
             <w:r>
-              <w:t>O usuário poderá criar um nova conta para utilizar das funções do sistema.</w:t>
+              <w:t xml:space="preserve">O usuário poderá criar </w:t>
+            </w:r>
+            <w:proofErr w:type="gramStart"/>
+            <w:r>
+              <w:t>um nova conta</w:t>
+            </w:r>
+            <w:proofErr w:type="gramEnd"/>
+            <w:r>
+              <w:t xml:space="preserve"> para utilizar das funções do sistema.</w:t>
             </w:r>
           </w:p>
         </w:tc>
@@ -4873,7 +6174,15 @@
               <w:jc w:val="left"/>
             </w:pPr>
             <w:r>
-              <w:t>Listagem e busca dos evento ativos</w:t>
+              <w:t xml:space="preserve">Listagem e busca </w:t>
+            </w:r>
+            <w:proofErr w:type="gramStart"/>
+            <w:r>
+              <w:t>dos evento</w:t>
+            </w:r>
+            <w:proofErr w:type="gramEnd"/>
+            <w:r>
+              <w:t xml:space="preserve"> ativos</w:t>
             </w:r>
           </w:p>
         </w:tc>
@@ -5083,7 +6392,15 @@
               <w:jc w:val="left"/>
             </w:pPr>
             <w:r>
-              <w:t>O usuário poderá vincular a sua conta do EventHub com a do Twitter, para acessar as funcionalidades do tweet.</w:t>
+              <w:t xml:space="preserve">O usuário poderá vincular a sua conta do </w:t>
+            </w:r>
+            <w:proofErr w:type="spellStart"/>
+            <w:r>
+              <w:t>EventHub</w:t>
+            </w:r>
+            <w:proofErr w:type="spellEnd"/>
+            <w:r>
+              <w:t xml:space="preserve"> com a do Twitter, para acessar as funcionalidades do tweet.</w:t>
             </w:r>
           </w:p>
         </w:tc>
@@ -5168,7 +6485,15 @@
               <w:jc w:val="left"/>
             </w:pPr>
             <w:r>
-              <w:t>O usuário poderá vincular a sua conta do EventHub com a do Google, para acessar as funcionalidades do Google Agenda.</w:t>
+              <w:t xml:space="preserve">O usuário poderá vincular a sua conta do </w:t>
+            </w:r>
+            <w:proofErr w:type="spellStart"/>
+            <w:r>
+              <w:t>EventHub</w:t>
+            </w:r>
+            <w:proofErr w:type="spellEnd"/>
+            <w:r>
+              <w:t xml:space="preserve"> com a do Google, para acessar as funcionalidades do Google Agenda.</w:t>
             </w:r>
           </w:p>
         </w:tc>
@@ -5228,7 +6553,15 @@
               <w:jc w:val="left"/>
             </w:pPr>
             <w:r>
-              <w:t>Atualização das informações do usuário referente às API’s das redes sociais</w:t>
+              <w:t xml:space="preserve">Atualização das informações do usuário referente às </w:t>
+            </w:r>
+            <w:proofErr w:type="spellStart"/>
+            <w:r>
+              <w:t>API’s</w:t>
+            </w:r>
+            <w:proofErr w:type="spellEnd"/>
+            <w:r>
+              <w:t xml:space="preserve"> das redes sociais</w:t>
             </w:r>
           </w:p>
         </w:tc>
@@ -5257,7 +6590,15 @@
               <w:jc w:val="left"/>
             </w:pPr>
             <w:r>
-              <w:t>O sistema deverá atualizar os tokens de acesso para que o usuário tenha acesso às funcionalidades das API’s das redes sociais.</w:t>
+              <w:t xml:space="preserve">O sistema deverá atualizar os tokens de acesso para que o usuário tenha acesso às funcionalidades das </w:t>
+            </w:r>
+            <w:proofErr w:type="spellStart"/>
+            <w:r>
+              <w:t>API’s</w:t>
+            </w:r>
+            <w:proofErr w:type="spellEnd"/>
+            <w:r>
+              <w:t xml:space="preserve"> das redes sociais.</w:t>
             </w:r>
           </w:p>
         </w:tc>
@@ -5346,7 +6687,15 @@
               <w:jc w:val="left"/>
             </w:pPr>
             <w:r>
-              <w:t>O sistema deverá postar um novo tweet após o usuário criar um novo evento.</w:t>
+              <w:t xml:space="preserve">O sistema deverá postar um novo tweet após o usuário </w:t>
+            </w:r>
+            <w:proofErr w:type="gramStart"/>
+            <w:r>
+              <w:t>criar um novo</w:t>
+            </w:r>
+            <w:proofErr w:type="gramEnd"/>
+            <w:r>
+              <w:t xml:space="preserve"> evento.</w:t>
             </w:r>
           </w:p>
         </w:tc>
@@ -5614,7 +6963,15 @@
               <w:jc w:val="left"/>
             </w:pPr>
             <w:r>
-              <w:t>O sistema deverá criar um novo evento no Google Agenda após o usuário criar um novo evento.</w:t>
+              <w:t xml:space="preserve">O sistema deverá </w:t>
+            </w:r>
+            <w:proofErr w:type="gramStart"/>
+            <w:r>
+              <w:t>criar um novo</w:t>
+            </w:r>
+            <w:proofErr w:type="gramEnd"/>
+            <w:r>
+              <w:t xml:space="preserve"> evento no Google Agenda após o usuário criar um novo evento.</w:t>
             </w:r>
           </w:p>
         </w:tc>
@@ -5703,7 +7060,15 @@
               <w:jc w:val="left"/>
             </w:pPr>
             <w:r>
-              <w:t>O sistema deverá permitir que o usuário edite as informações do evento criado no Google Agenda após a edição do evento no EventHub.</w:t>
+              <w:t xml:space="preserve">O sistema deverá permitir que o usuário edite as informações do evento criado no Google Agenda após a edição do evento no </w:t>
+            </w:r>
+            <w:proofErr w:type="spellStart"/>
+            <w:r>
+              <w:t>EventHub</w:t>
+            </w:r>
+            <w:proofErr w:type="spellEnd"/>
+            <w:r>
+              <w:t>.</w:t>
             </w:r>
           </w:p>
         </w:tc>
@@ -5792,7 +7157,15 @@
               <w:jc w:val="left"/>
             </w:pPr>
             <w:r>
-              <w:t>O sistema deverá excluir o evento criado no Google Agenda após o usuário excluir o evento no EventHub.</w:t>
+              <w:t xml:space="preserve">O sistema deverá excluir o evento criado no Google Agenda após o usuário excluir o evento no </w:t>
+            </w:r>
+            <w:proofErr w:type="spellStart"/>
+            <w:r>
+              <w:t>EventHub</w:t>
+            </w:r>
+            <w:proofErr w:type="spellEnd"/>
+            <w:r>
+              <w:t>.</w:t>
             </w:r>
           </w:p>
         </w:tc>
@@ -5882,7 +7255,15 @@
               <w:jc w:val="left"/>
             </w:pPr>
             <w:r>
-              <w:t>O usuário poderá se inscrever no evento do Google agenda após se inscrever no evento do EventHub.</w:t>
+              <w:t xml:space="preserve">O usuário poderá se inscrever no evento do Google agenda após se inscrever no evento do </w:t>
+            </w:r>
+            <w:proofErr w:type="spellStart"/>
+            <w:r>
+              <w:t>EventHub</w:t>
+            </w:r>
+            <w:proofErr w:type="spellEnd"/>
+            <w:r>
+              <w:t>.</w:t>
             </w:r>
           </w:p>
         </w:tc>
@@ -5898,50 +7279,63 @@
           <w:numId w:val="1"/>
         </w:numPr>
       </w:pPr>
-      <w:bookmarkStart w:id="13" w:name="_Toc25211314"/>
+      <w:bookmarkStart w:id="14" w:name="_Toc25211314"/>
       <w:r>
         <w:t>Requisitos não funcionais</w:t>
       </w:r>
-      <w:bookmarkEnd w:id="13"/>
-    </w:p>
-    <w:p>
-      <w:r>
-        <w:t>Segue abaixo a tabela 2 contendo os requisitos não funcionais do projeto:</w:t>
-      </w:r>
-    </w:p>
-    <w:p>
-      <w:pPr>
-        <w:jc w:val="center"/>
-      </w:pPr>
-    </w:p>
-    <w:p>
-      <w:pPr>
-        <w:jc w:val="center"/>
-      </w:pPr>
-      <w:bookmarkStart w:id="14" w:name="_heading=h.2xcytpi" w:colFirst="0" w:colLast="0"/>
       <w:bookmarkEnd w:id="14"/>
     </w:p>
     <w:p>
+      <w:r>
+        <w:t>Segue abaixo a tabela 2 contendo os requisitos não funcionais do projeto:</w:t>
+      </w:r>
+    </w:p>
+    <w:p>
+      <w:pPr>
+        <w:jc w:val="center"/>
+      </w:pPr>
+    </w:p>
+    <w:p>
+      <w:pPr>
+        <w:jc w:val="center"/>
+      </w:pPr>
+      <w:bookmarkStart w:id="15" w:name="_heading=h.2xcytpi" w:colFirst="0" w:colLast="0"/>
+      <w:bookmarkEnd w:id="15"/>
+    </w:p>
+    <w:p>
       <w:pPr>
         <w:pStyle w:val="Legenda"/>
         <w:keepNext/>
       </w:pPr>
-      <w:bookmarkStart w:id="15" w:name="_Toc25211287"/>
+      <w:bookmarkStart w:id="16" w:name="_Toc25211287"/>
       <w:r>
         <w:t xml:space="preserve">Tabela </w:t>
       </w:r>
-      <w:fldSimple w:instr=" SEQ Tabela \* ARABIC ">
-        <w:r>
-          <w:rPr>
-            <w:noProof/>
-          </w:rPr>
-          <w:t>2</w:t>
-        </w:r>
-      </w:fldSimple>
+      <w:r>
+        <w:fldChar w:fldCharType="begin"/>
+      </w:r>
+      <w:r>
+        <w:instrText xml:space="preserve"> SEQ Tabela \* ARABIC </w:instrText>
+      </w:r>
+      <w:r>
+        <w:fldChar w:fldCharType="separate"/>
+      </w:r>
+      <w:r>
+        <w:rPr>
+          <w:noProof/>
+        </w:rPr>
+        <w:t>2</w:t>
+      </w:r>
+      <w:r>
+        <w:rPr>
+          <w:noProof/>
+        </w:rPr>
+        <w:fldChar w:fldCharType="end"/>
+      </w:r>
       <w:r>
         <w:t xml:space="preserve"> - Requisitos não Funcionais</w:t>
       </w:r>
-      <w:bookmarkEnd w:id="15"/>
+      <w:bookmarkEnd w:id="16"/>
     </w:p>
     <w:tbl>
       <w:tblPr>
@@ -6154,11 +7548,27 @@
               <w:jc w:val="left"/>
             </w:pPr>
             <w:r>
-              <w:t xml:space="preserve">A aplicação será desenvolvida utilizando o framework Angular (front-end) e .NET </w:t>
+              <w:t>A aplicação será desenvolvida utilizando o framework Angular (front-</w:t>
+            </w:r>
+            <w:proofErr w:type="spellStart"/>
+            <w:r>
+              <w:t>end</w:t>
+            </w:r>
+            <w:proofErr w:type="spellEnd"/>
+            <w:r>
+              <w:t xml:space="preserve">) e .NET </w:t>
             </w:r>
             <w:r>
               <w:lastRenderedPageBreak/>
-              <w:t>(back-end).</w:t>
+              <w:t>(</w:t>
+            </w:r>
+            <w:proofErr w:type="spellStart"/>
+            <w:r>
+              <w:t>back-end</w:t>
+            </w:r>
+            <w:proofErr w:type="spellEnd"/>
+            <w:r>
+              <w:t>).</w:t>
             </w:r>
           </w:p>
         </w:tc>
@@ -6304,9 +7714,11 @@
               <w:spacing w:before="240" w:after="240" w:line="240" w:lineRule="auto"/>
               <w:jc w:val="left"/>
             </w:pPr>
+            <w:proofErr w:type="spellStart"/>
             <w:r>
               <w:t>Reusabilidade</w:t>
             </w:r>
+            <w:proofErr w:type="spellEnd"/>
           </w:p>
         </w:tc>
         <w:tc>
@@ -6333,7 +7745,15 @@
               <w:jc w:val="center"/>
             </w:pPr>
             <w:r>
-              <w:t>O sistema deverá ser construído a partir de módulos para uma melhor reusabilidade.</w:t>
+              <w:t xml:space="preserve">O sistema deverá ser construído a partir de módulos para uma melhor </w:t>
+            </w:r>
+            <w:proofErr w:type="spellStart"/>
+            <w:r>
+              <w:t>reusabilidade</w:t>
+            </w:r>
+            <w:proofErr w:type="spellEnd"/>
+            <w:r>
+              <w:t>.</w:t>
             </w:r>
           </w:p>
         </w:tc>
@@ -6408,11 +7828,11 @@
           <w:numId w:val="1"/>
         </w:numPr>
       </w:pPr>
-      <w:bookmarkStart w:id="16" w:name="_Toc25211315"/>
+      <w:bookmarkStart w:id="17" w:name="_Toc25211315"/>
       <w:r>
         <w:t>Requisitos do Domínio</w:t>
       </w:r>
-      <w:bookmarkEnd w:id="16"/>
+      <w:bookmarkEnd w:id="17"/>
     </w:p>
     <w:p>
       <w:r>
@@ -6424,30 +7844,43 @@
       <w:pPr>
         <w:jc w:val="center"/>
       </w:pPr>
-      <w:bookmarkStart w:id="17" w:name="_heading=h.3whwml4" w:colFirst="0" w:colLast="0"/>
-      <w:bookmarkEnd w:id="17"/>
+      <w:bookmarkStart w:id="18" w:name="_heading=h.3whwml4" w:colFirst="0" w:colLast="0"/>
+      <w:bookmarkEnd w:id="18"/>
     </w:p>
     <w:p>
       <w:pPr>
         <w:pStyle w:val="Legenda"/>
         <w:keepNext/>
       </w:pPr>
-      <w:bookmarkStart w:id="18" w:name="_Toc25211288"/>
+      <w:bookmarkStart w:id="19" w:name="_Toc25211288"/>
       <w:r>
         <w:t xml:space="preserve">Tabela </w:t>
       </w:r>
-      <w:fldSimple w:instr=" SEQ Tabela \* ARABIC ">
-        <w:r>
-          <w:rPr>
-            <w:noProof/>
-          </w:rPr>
-          <w:t>3</w:t>
-        </w:r>
-      </w:fldSimple>
+      <w:r>
+        <w:fldChar w:fldCharType="begin"/>
+      </w:r>
+      <w:r>
+        <w:instrText xml:space="preserve"> SEQ Tabela \* ARABIC </w:instrText>
+      </w:r>
+      <w:r>
+        <w:fldChar w:fldCharType="separate"/>
+      </w:r>
+      <w:r>
+        <w:rPr>
+          <w:noProof/>
+        </w:rPr>
+        <w:t>3</w:t>
+      </w:r>
+      <w:r>
+        <w:rPr>
+          <w:noProof/>
+        </w:rPr>
+        <w:fldChar w:fldCharType="end"/>
+      </w:r>
       <w:r>
         <w:t xml:space="preserve"> - Requisitos de Domínio</w:t>
       </w:r>
-      <w:bookmarkEnd w:id="18"/>
+      <w:bookmarkEnd w:id="19"/>
     </w:p>
     <w:tbl>
       <w:tblPr>
@@ -6551,12 +7984,12 @@
           <w:numId w:val="1"/>
         </w:numPr>
       </w:pPr>
-      <w:bookmarkStart w:id="19" w:name="_Toc25211316"/>
+      <w:bookmarkStart w:id="20" w:name="_Toc25211316"/>
       <w:r>
         <w:lastRenderedPageBreak/>
         <w:t>Definição do Projeto</w:t>
       </w:r>
-      <w:bookmarkEnd w:id="19"/>
+      <w:bookmarkEnd w:id="20"/>
     </w:p>
     <w:p>
       <w:pPr>
@@ -6569,16 +8002,40 @@
         <w:t xml:space="preserve">A </w:t>
       </w:r>
       <w:r>
-        <w:t>API (a</w:t>
-      </w:r>
-      <w:r>
-        <w:t>pplication programming interface</w:t>
+        <w:t>API (</w:t>
+      </w:r>
+      <w:proofErr w:type="spellStart"/>
+      <w:r>
+        <w:t>a</w:t>
+      </w:r>
+      <w:r>
+        <w:t>pplication</w:t>
+      </w:r>
+      <w:proofErr w:type="spellEnd"/>
+      <w:r>
+        <w:t xml:space="preserve"> </w:t>
+      </w:r>
+      <w:proofErr w:type="spellStart"/>
+      <w:r>
+        <w:t>programming</w:t>
+      </w:r>
+      <w:proofErr w:type="spellEnd"/>
+      <w:r>
+        <w:t xml:space="preserve"> interface</w:t>
       </w:r>
       <w:r>
         <w:t xml:space="preserve">) e o website presentes na </w:t>
       </w:r>
       <w:r>
-        <w:t>plataforma Event Hub fo</w:t>
+        <w:t xml:space="preserve">plataforma </w:t>
+      </w:r>
+      <w:proofErr w:type="spellStart"/>
+      <w:r>
+        <w:t>Event</w:t>
+      </w:r>
+      <w:proofErr w:type="spellEnd"/>
+      <w:r>
+        <w:t xml:space="preserve"> Hub fo</w:t>
       </w:r>
       <w:r>
         <w:t>ram</w:t>
@@ -6673,12 +8130,7 @@
         <w:t xml:space="preserve"> robustez</w:t>
       </w:r>
       <w:r>
-        <w:t xml:space="preserve"> e garantir persistências dos dados da aplicação. Além de ser de comum conhecimento dentre os presentes envolvidos no </w:t>
-      </w:r>
-      <w:bookmarkStart w:id="20" w:name="_GoBack"/>
-      <w:bookmarkEnd w:id="20"/>
-      <w:r>
-        <w:t xml:space="preserve">projeto. </w:t>
+        <w:t xml:space="preserve"> e garantir persistências dos dados da aplicação. Além de ser de comum conhecimento dentre os presentes envolvidos no projeto. </w:t>
       </w:r>
     </w:p>
     <w:p>
@@ -6718,14 +8170,27 @@
         <w:lastRenderedPageBreak/>
         <w:t xml:space="preserve">Figura </w:t>
       </w:r>
-      <w:fldSimple w:instr=" SEQ Figura \* ARABIC ">
-        <w:r>
-          <w:rPr>
-            <w:noProof/>
-          </w:rPr>
-          <w:t>1</w:t>
-        </w:r>
-      </w:fldSimple>
+      <w:r>
+        <w:fldChar w:fldCharType="begin"/>
+      </w:r>
+      <w:r>
+        <w:instrText xml:space="preserve"> SEQ Figura \* ARABIC </w:instrText>
+      </w:r>
+      <w:r>
+        <w:fldChar w:fldCharType="separate"/>
+      </w:r>
+      <w:r>
+        <w:rPr>
+          <w:noProof/>
+        </w:rPr>
+        <w:t>1</w:t>
+      </w:r>
+      <w:r>
+        <w:rPr>
+          <w:noProof/>
+        </w:rPr>
+        <w:fldChar w:fldCharType="end"/>
+      </w:r>
       <w:r>
         <w:t xml:space="preserve"> - Diagrama de Casos de Uso</w:t>
       </w:r>
@@ -6810,14 +8275,27 @@
       <w:r>
         <w:t xml:space="preserve">Tabela </w:t>
       </w:r>
-      <w:fldSimple w:instr=" SEQ Tabela \* ARABIC ">
-        <w:r>
-          <w:rPr>
-            <w:noProof/>
-          </w:rPr>
-          <w:t>4</w:t>
-        </w:r>
-      </w:fldSimple>
+      <w:r>
+        <w:fldChar w:fldCharType="begin"/>
+      </w:r>
+      <w:r>
+        <w:instrText xml:space="preserve"> SEQ Tabela \* ARABIC </w:instrText>
+      </w:r>
+      <w:r>
+        <w:fldChar w:fldCharType="separate"/>
+      </w:r>
+      <w:r>
+        <w:rPr>
+          <w:noProof/>
+        </w:rPr>
+        <w:t>4</w:t>
+      </w:r>
+      <w:r>
+        <w:rPr>
+          <w:noProof/>
+        </w:rPr>
+        <w:fldChar w:fldCharType="end"/>
+      </w:r>
       <w:r>
         <w:t xml:space="preserve"> - Casos de Uso</w:t>
       </w:r>
@@ -7090,9 +8568,11 @@
               <w:spacing w:line="240" w:lineRule="auto"/>
               <w:jc w:val="left"/>
             </w:pPr>
+            <w:proofErr w:type="spellStart"/>
             <w:r>
               <w:t>Logar</w:t>
             </w:r>
+            <w:proofErr w:type="spellEnd"/>
           </w:p>
         </w:tc>
         <w:tc>
@@ -7161,8 +8641,13 @@
             </w:pPr>
             <w:r>
               <w:lastRenderedPageBreak/>
-              <w:t>UC02- Logar</w:t>
-            </w:r>
+              <w:t xml:space="preserve">UC02- </w:t>
+            </w:r>
+            <w:proofErr w:type="spellStart"/>
+            <w:r>
+              <w:t>Logar</w:t>
+            </w:r>
+            <w:proofErr w:type="spellEnd"/>
           </w:p>
         </w:tc>
         <w:tc>
@@ -7954,7 +9439,15 @@
               <w:jc w:val="left"/>
             </w:pPr>
             <w:r>
-              <w:t>-se em evento.</w:t>
+              <w:t>-</w:t>
+            </w:r>
+            <w:proofErr w:type="gramStart"/>
+            <w:r>
+              <w:t>se</w:t>
+            </w:r>
+            <w:proofErr w:type="gramEnd"/>
+            <w:r>
+              <w:t xml:space="preserve"> em evento.</w:t>
             </w:r>
           </w:p>
         </w:tc>
@@ -8141,7 +9634,15 @@
               <w:jc w:val="left"/>
             </w:pPr>
             <w:r>
-              <w:t>UC09- Desinscreve em Evento</w:t>
+              <w:t xml:space="preserve">UC09- </w:t>
+            </w:r>
+            <w:proofErr w:type="spellStart"/>
+            <w:r>
+              <w:t>Desinscreve</w:t>
+            </w:r>
+            <w:proofErr w:type="spellEnd"/>
+            <w:r>
+              <w:t xml:space="preserve"> em Evento</w:t>
             </w:r>
           </w:p>
         </w:tc>
@@ -8344,7 +9845,28 @@
               <w:jc w:val="left"/>
             </w:pPr>
             <w:r>
-              <w:t>Usuário deve divulgar,alterar,excluir,visualizar,inscrever ou desinscrever de algum evento.</w:t>
+              <w:t xml:space="preserve">Usuário deve </w:t>
+            </w:r>
+            <w:proofErr w:type="spellStart"/>
+            <w:proofErr w:type="gramStart"/>
+            <w:r>
+              <w:t>divulgar,alterar</w:t>
+            </w:r>
+            <w:proofErr w:type="gramEnd"/>
+            <w:r>
+              <w:t>,excluir,visualizar,inscrever</w:t>
+            </w:r>
+            <w:proofErr w:type="spellEnd"/>
+            <w:r>
+              <w:t xml:space="preserve"> ou </w:t>
+            </w:r>
+            <w:proofErr w:type="spellStart"/>
+            <w:r>
+              <w:t>desinscrever</w:t>
+            </w:r>
+            <w:proofErr w:type="spellEnd"/>
+            <w:r>
+              <w:t xml:space="preserve"> de algum evento.</w:t>
             </w:r>
           </w:p>
         </w:tc>
@@ -8445,14 +9967,27 @@
         <w:lastRenderedPageBreak/>
         <w:t xml:space="preserve">Figura </w:t>
       </w:r>
-      <w:fldSimple w:instr=" SEQ Figura \* ARABIC ">
-        <w:r>
-          <w:rPr>
-            <w:noProof/>
-          </w:rPr>
-          <w:t>2</w:t>
-        </w:r>
-      </w:fldSimple>
+      <w:r>
+        <w:fldChar w:fldCharType="begin"/>
+      </w:r>
+      <w:r>
+        <w:instrText xml:space="preserve"> SEQ Figura \* ARABIC </w:instrText>
+      </w:r>
+      <w:r>
+        <w:fldChar w:fldCharType="separate"/>
+      </w:r>
+      <w:r>
+        <w:rPr>
+          <w:noProof/>
+        </w:rPr>
+        <w:t>2</w:t>
+      </w:r>
+      <w:r>
+        <w:rPr>
+          <w:noProof/>
+        </w:rPr>
+        <w:fldChar w:fldCharType="end"/>
+      </w:r>
       <w:r>
         <w:t xml:space="preserve"> - </w:t>
       </w:r>
@@ -8463,9 +9998,14 @@
         <w:t>de classe -</w:t>
       </w:r>
       <w:r>
-        <w:t xml:space="preserve"> User</w:t>
+        <w:t xml:space="preserve"> </w:t>
+      </w:r>
+      <w:proofErr w:type="spellStart"/>
+      <w:r>
+        <w:t>User</w:t>
       </w:r>
       <w:bookmarkEnd w:id="28"/>
+      <w:proofErr w:type="spellEnd"/>
     </w:p>
     <w:p>
       <w:r>
@@ -8610,14 +10150,27 @@
         <w:lastRenderedPageBreak/>
         <w:t xml:space="preserve">Figura </w:t>
       </w:r>
-      <w:fldSimple w:instr=" SEQ Figura \* ARABIC ">
-        <w:r>
-          <w:rPr>
-            <w:noProof/>
-          </w:rPr>
-          <w:t>3</w:t>
-        </w:r>
-      </w:fldSimple>
+      <w:r>
+        <w:fldChar w:fldCharType="begin"/>
+      </w:r>
+      <w:r>
+        <w:instrText xml:space="preserve"> SEQ Figura \* ARABIC </w:instrText>
+      </w:r>
+      <w:r>
+        <w:fldChar w:fldCharType="separate"/>
+      </w:r>
+      <w:r>
+        <w:rPr>
+          <w:noProof/>
+        </w:rPr>
+        <w:t>3</w:t>
+      </w:r>
+      <w:r>
+        <w:rPr>
+          <w:noProof/>
+        </w:rPr>
+        <w:fldChar w:fldCharType="end"/>
+      </w:r>
       <w:r>
         <w:t xml:space="preserve"> - </w:t>
       </w:r>
@@ -8633,10 +10186,12 @@
       <w:r>
         <w:t xml:space="preserve">- </w:t>
       </w:r>
+      <w:proofErr w:type="spellStart"/>
       <w:r>
         <w:t>Event</w:t>
       </w:r>
       <w:bookmarkEnd w:id="31"/>
+      <w:proofErr w:type="spellEnd"/>
     </w:p>
     <w:p>
       <w:r>
@@ -8760,14 +10315,27 @@
       <w:r>
         <w:t xml:space="preserve">Figura </w:t>
       </w:r>
-      <w:fldSimple w:instr=" SEQ Figura \* ARABIC ">
-        <w:r>
-          <w:rPr>
-            <w:noProof/>
-          </w:rPr>
-          <w:t>4</w:t>
-        </w:r>
-      </w:fldSimple>
+      <w:r>
+        <w:fldChar w:fldCharType="begin"/>
+      </w:r>
+      <w:r>
+        <w:instrText xml:space="preserve"> SEQ Figura \* ARABIC </w:instrText>
+      </w:r>
+      <w:r>
+        <w:fldChar w:fldCharType="separate"/>
+      </w:r>
+      <w:r>
+        <w:rPr>
+          <w:noProof/>
+        </w:rPr>
+        <w:t>4</w:t>
+      </w:r>
+      <w:r>
+        <w:rPr>
+          <w:noProof/>
+        </w:rPr>
+        <w:fldChar w:fldCharType="end"/>
+      </w:r>
       <w:r>
         <w:t xml:space="preserve"> - </w:t>
       </w:r>
@@ -8850,14 +10418,27 @@
         <w:lastRenderedPageBreak/>
         <w:t xml:space="preserve">Figura </w:t>
       </w:r>
-      <w:fldSimple w:instr=" SEQ Figura \* ARABIC ">
-        <w:r>
-          <w:rPr>
-            <w:noProof/>
-          </w:rPr>
-          <w:t>5</w:t>
-        </w:r>
-      </w:fldSimple>
+      <w:r>
+        <w:fldChar w:fldCharType="begin"/>
+      </w:r>
+      <w:r>
+        <w:instrText xml:space="preserve"> SEQ Figura \* ARABIC </w:instrText>
+      </w:r>
+      <w:r>
+        <w:fldChar w:fldCharType="separate"/>
+      </w:r>
+      <w:r>
+        <w:rPr>
+          <w:noProof/>
+        </w:rPr>
+        <w:t>5</w:t>
+      </w:r>
+      <w:r>
+        <w:rPr>
+          <w:noProof/>
+        </w:rPr>
+        <w:fldChar w:fldCharType="end"/>
+      </w:r>
       <w:r>
         <w:t xml:space="preserve"> </w:t>
       </w:r>
@@ -8874,9 +10455,14 @@
         <w:t xml:space="preserve"> de classe </w:t>
       </w:r>
       <w:r>
-        <w:t>da biblioteca SocialConnection</w:t>
+        <w:t xml:space="preserve">da biblioteca </w:t>
+      </w:r>
+      <w:proofErr w:type="spellStart"/>
+      <w:r>
+        <w:t>SocialConnection</w:t>
       </w:r>
       <w:bookmarkEnd w:id="34"/>
+      <w:proofErr w:type="spellEnd"/>
     </w:p>
     <w:p>
       <w:pPr>
@@ -9032,14 +10618,27 @@
       <w:r>
         <w:t xml:space="preserve">Figura </w:t>
       </w:r>
-      <w:fldSimple w:instr=" SEQ Figura \* ARABIC ">
-        <w:r>
-          <w:rPr>
-            <w:noProof/>
-          </w:rPr>
-          <w:t>6</w:t>
-        </w:r>
-      </w:fldSimple>
+      <w:r>
+        <w:fldChar w:fldCharType="begin"/>
+      </w:r>
+      <w:r>
+        <w:instrText xml:space="preserve"> SEQ Figura \* ARABIC </w:instrText>
+      </w:r>
+      <w:r>
+        <w:fldChar w:fldCharType="separate"/>
+      </w:r>
+      <w:r>
+        <w:rPr>
+          <w:noProof/>
+        </w:rPr>
+        <w:t>6</w:t>
+      </w:r>
+      <w:r>
+        <w:rPr>
+          <w:noProof/>
+        </w:rPr>
+        <w:fldChar w:fldCharType="end"/>
+      </w:r>
       <w:r>
         <w:t xml:space="preserve"> - </w:t>
       </w:r>
@@ -9150,14 +10749,27 @@
         <w:lastRenderedPageBreak/>
         <w:t xml:space="preserve">Figura </w:t>
       </w:r>
-      <w:fldSimple w:instr=" SEQ Figura \* ARABIC ">
-        <w:r>
-          <w:rPr>
-            <w:noProof/>
-          </w:rPr>
-          <w:t>7</w:t>
-        </w:r>
-      </w:fldSimple>
+      <w:r>
+        <w:fldChar w:fldCharType="begin"/>
+      </w:r>
+      <w:r>
+        <w:instrText xml:space="preserve"> SEQ Figura \* ARABIC </w:instrText>
+      </w:r>
+      <w:r>
+        <w:fldChar w:fldCharType="separate"/>
+      </w:r>
+      <w:r>
+        <w:rPr>
+          <w:noProof/>
+        </w:rPr>
+        <w:t>7</w:t>
+      </w:r>
+      <w:r>
+        <w:rPr>
+          <w:noProof/>
+        </w:rPr>
+        <w:fldChar w:fldCharType="end"/>
+      </w:r>
       <w:r>
         <w:t xml:space="preserve"> - </w:t>
       </w:r>
@@ -9260,14 +10872,27 @@
       <w:r>
         <w:t xml:space="preserve">Tabela </w:t>
       </w:r>
-      <w:fldSimple w:instr=" SEQ Tabela \* ARABIC ">
-        <w:r>
-          <w:rPr>
-            <w:noProof/>
-          </w:rPr>
-          <w:t>5</w:t>
-        </w:r>
-      </w:fldSimple>
+      <w:r>
+        <w:fldChar w:fldCharType="begin"/>
+      </w:r>
+      <w:r>
+        <w:instrText xml:space="preserve"> SEQ Tabela \* ARABIC </w:instrText>
+      </w:r>
+      <w:r>
+        <w:fldChar w:fldCharType="separate"/>
+      </w:r>
+      <w:r>
+        <w:rPr>
+          <w:noProof/>
+        </w:rPr>
+        <w:t>5</w:t>
+      </w:r>
+      <w:r>
+        <w:rPr>
+          <w:noProof/>
+        </w:rPr>
+        <w:fldChar w:fldCharType="end"/>
+      </w:r>
       <w:r>
         <w:t xml:space="preserve"> - </w:t>
       </w:r>
@@ -9566,6 +11191,7 @@
                 <w:sz w:val="22"/>
               </w:rPr>
             </w:pPr>
+            <w:proofErr w:type="spellStart"/>
             <w:r>
               <w:rPr>
                 <w:rFonts w:ascii="Calibri" w:eastAsia="Calibri" w:hAnsi="Calibri" w:cs="Calibri"/>
@@ -9574,6 +11200,7 @@
               </w:rPr>
               <w:t>UserName</w:t>
             </w:r>
+            <w:proofErr w:type="spellEnd"/>
           </w:p>
         </w:tc>
         <w:tc>
@@ -9675,6 +11302,7 @@
                 <w:sz w:val="22"/>
               </w:rPr>
             </w:pPr>
+            <w:proofErr w:type="spellStart"/>
             <w:r>
               <w:rPr>
                 <w:rFonts w:ascii="Calibri" w:eastAsia="Calibri" w:hAnsi="Calibri" w:cs="Calibri"/>
@@ -9683,6 +11311,7 @@
               </w:rPr>
               <w:t>Email</w:t>
             </w:r>
+            <w:proofErr w:type="spellEnd"/>
           </w:p>
         </w:tc>
         <w:tc>
@@ -9784,6 +11413,7 @@
                 <w:sz w:val="22"/>
               </w:rPr>
             </w:pPr>
+            <w:proofErr w:type="spellStart"/>
             <w:r>
               <w:rPr>
                 <w:rFonts w:ascii="Calibri" w:eastAsia="Calibri" w:hAnsi="Calibri" w:cs="Calibri"/>
@@ -9792,6 +11422,7 @@
               </w:rPr>
               <w:t>UserPassword</w:t>
             </w:r>
+            <w:proofErr w:type="spellEnd"/>
           </w:p>
         </w:tc>
         <w:tc>
@@ -9893,6 +11524,7 @@
                 <w:sz w:val="22"/>
               </w:rPr>
             </w:pPr>
+            <w:proofErr w:type="spellStart"/>
             <w:r>
               <w:rPr>
                 <w:rFonts w:ascii="Calibri" w:eastAsia="Calibri" w:hAnsi="Calibri" w:cs="Calibri"/>
@@ -9901,6 +11533,7 @@
               </w:rPr>
               <w:t>TwitterAcessTokenSecret</w:t>
             </w:r>
+            <w:proofErr w:type="spellEnd"/>
           </w:p>
         </w:tc>
         <w:tc>
@@ -10002,6 +11635,7 @@
                 <w:sz w:val="22"/>
               </w:rPr>
             </w:pPr>
+            <w:proofErr w:type="spellStart"/>
             <w:r>
               <w:rPr>
                 <w:rFonts w:ascii="Calibri" w:eastAsia="Calibri" w:hAnsi="Calibri" w:cs="Calibri"/>
@@ -10011,6 +11645,7 @@
               <w:lastRenderedPageBreak/>
               <w:t>TwitterAcessToken</w:t>
             </w:r>
+            <w:proofErr w:type="spellEnd"/>
           </w:p>
         </w:tc>
         <w:tc>
@@ -10112,6 +11747,7 @@
                 <w:sz w:val="22"/>
               </w:rPr>
             </w:pPr>
+            <w:proofErr w:type="spellStart"/>
             <w:r>
               <w:rPr>
                 <w:rFonts w:ascii="Calibri" w:eastAsia="Calibri" w:hAnsi="Calibri" w:cs="Calibri"/>
@@ -10120,6 +11756,7 @@
               </w:rPr>
               <w:t>GoogleRefreshToken</w:t>
             </w:r>
+            <w:proofErr w:type="spellEnd"/>
           </w:p>
         </w:tc>
         <w:tc>
@@ -10221,6 +11858,7 @@
                 <w:sz w:val="22"/>
               </w:rPr>
             </w:pPr>
+            <w:proofErr w:type="spellStart"/>
             <w:r>
               <w:rPr>
                 <w:rFonts w:ascii="Calibri" w:eastAsia="Calibri" w:hAnsi="Calibri" w:cs="Calibri"/>
@@ -10229,6 +11867,7 @@
               </w:rPr>
               <w:t>ActiveUser</w:t>
             </w:r>
+            <w:proofErr w:type="spellEnd"/>
           </w:p>
         </w:tc>
         <w:tc>
@@ -10341,21 +11980,47 @@
       <w:r>
         <w:t xml:space="preserve">Tabela </w:t>
       </w:r>
-      <w:fldSimple w:instr=" SEQ Tabela \* ARABIC ">
-        <w:r>
-          <w:rPr>
-            <w:noProof/>
-          </w:rPr>
-          <w:t>6</w:t>
-        </w:r>
-      </w:fldSimple>
+      <w:r>
+        <w:fldChar w:fldCharType="begin"/>
+      </w:r>
+      <w:r>
+        <w:instrText xml:space="preserve"> SEQ Tabela \* ARABIC </w:instrText>
+      </w:r>
+      <w:r>
+        <w:fldChar w:fldCharType="separate"/>
+      </w:r>
+      <w:r>
+        <w:rPr>
+          <w:noProof/>
+        </w:rPr>
+        <w:t>6</w:t>
+      </w:r>
+      <w:r>
+        <w:rPr>
+          <w:noProof/>
+        </w:rPr>
+        <w:fldChar w:fldCharType="end"/>
+      </w:r>
       <w:r>
         <w:t xml:space="preserve"> - </w:t>
       </w:r>
       <w:r>
-        <w:t>Entidade Public Place</w:t>
+        <w:t xml:space="preserve">Entidade </w:t>
+      </w:r>
+      <w:proofErr w:type="spellStart"/>
+      <w:r>
+        <w:t>Public</w:t>
+      </w:r>
+      <w:proofErr w:type="spellEnd"/>
+      <w:r>
+        <w:t xml:space="preserve"> </w:t>
+      </w:r>
+      <w:proofErr w:type="spellStart"/>
+      <w:r>
+        <w:t>Place</w:t>
       </w:r>
       <w:bookmarkEnd w:id="45"/>
+      <w:proofErr w:type="spellEnd"/>
     </w:p>
     <w:tbl>
       <w:tblPr>
@@ -10406,8 +12071,18 @@
                 <w:color w:val="000000"/>
                 <w:sz w:val="22"/>
               </w:rPr>
-              <w:t>Entidade: PublicPlace</w:t>
-            </w:r>
+              <w:t xml:space="preserve">Entidade: </w:t>
+            </w:r>
+            <w:proofErr w:type="spellStart"/>
+            <w:r>
+              <w:rPr>
+                <w:rFonts w:ascii="Calibri" w:eastAsia="Calibri" w:hAnsi="Calibri" w:cs="Calibri"/>
+                <w:color w:val="000000"/>
+                <w:sz w:val="22"/>
+              </w:rPr>
+              <w:t>PublicPlace</w:t>
+            </w:r>
+            <w:proofErr w:type="spellEnd"/>
           </w:p>
         </w:tc>
       </w:tr>
@@ -10647,6 +12322,7 @@
                 <w:sz w:val="22"/>
               </w:rPr>
             </w:pPr>
+            <w:proofErr w:type="spellStart"/>
             <w:r>
               <w:rPr>
                 <w:rFonts w:ascii="Calibri" w:eastAsia="Calibri" w:hAnsi="Calibri" w:cs="Calibri"/>
@@ -10655,6 +12331,7 @@
               </w:rPr>
               <w:t>PlaceName</w:t>
             </w:r>
+            <w:proofErr w:type="spellEnd"/>
           </w:p>
         </w:tc>
         <w:tc>
@@ -10751,21 +12428,39 @@
       <w:r>
         <w:t xml:space="preserve">Tabela </w:t>
       </w:r>
-      <w:fldSimple w:instr=" SEQ Tabela \* ARABIC ">
-        <w:r>
-          <w:rPr>
-            <w:noProof/>
-          </w:rPr>
-          <w:t>7</w:t>
-        </w:r>
-      </w:fldSimple>
+      <w:r>
+        <w:fldChar w:fldCharType="begin"/>
+      </w:r>
+      <w:r>
+        <w:instrText xml:space="preserve"> SEQ Tabela \* ARABIC </w:instrText>
+      </w:r>
+      <w:r>
+        <w:fldChar w:fldCharType="separate"/>
+      </w:r>
+      <w:r>
+        <w:rPr>
+          <w:noProof/>
+        </w:rPr>
+        <w:t>7</w:t>
+      </w:r>
+      <w:r>
+        <w:rPr>
+          <w:noProof/>
+        </w:rPr>
+        <w:fldChar w:fldCharType="end"/>
+      </w:r>
       <w:r>
         <w:t xml:space="preserve"> - </w:t>
       </w:r>
       <w:r>
-        <w:t>Entidade Adress</w:t>
+        <w:t xml:space="preserve">Entidade </w:t>
+      </w:r>
+      <w:proofErr w:type="spellStart"/>
+      <w:r>
+        <w:t>Adress</w:t>
       </w:r>
       <w:bookmarkEnd w:id="47"/>
+      <w:proofErr w:type="spellEnd"/>
     </w:p>
     <w:tbl>
       <w:tblPr>
@@ -10816,8 +12511,18 @@
                 <w:color w:val="000000"/>
                 <w:sz w:val="22"/>
               </w:rPr>
-              <w:t>Entidade: Adress</w:t>
-            </w:r>
+              <w:t xml:space="preserve">Entidade: </w:t>
+            </w:r>
+            <w:proofErr w:type="spellStart"/>
+            <w:r>
+              <w:rPr>
+                <w:rFonts w:ascii="Calibri" w:eastAsia="Calibri" w:hAnsi="Calibri" w:cs="Calibri"/>
+                <w:color w:val="000000"/>
+                <w:sz w:val="22"/>
+              </w:rPr>
+              <w:t>Adress</w:t>
+            </w:r>
+            <w:proofErr w:type="spellEnd"/>
           </w:p>
         </w:tc>
       </w:tr>
@@ -11057,6 +12762,7 @@
                 <w:sz w:val="22"/>
               </w:rPr>
             </w:pPr>
+            <w:proofErr w:type="spellStart"/>
             <w:r>
               <w:rPr>
                 <w:rFonts w:ascii="Calibri" w:eastAsia="Calibri" w:hAnsi="Calibri" w:cs="Calibri"/>
@@ -11065,6 +12771,7 @@
               </w:rPr>
               <w:t>PublicPlaceID</w:t>
             </w:r>
+            <w:proofErr w:type="spellEnd"/>
           </w:p>
         </w:tc>
         <w:tc>
@@ -11301,6 +13008,7 @@
                 <w:sz w:val="22"/>
               </w:rPr>
             </w:pPr>
+            <w:proofErr w:type="spellStart"/>
             <w:r>
               <w:rPr>
                 <w:rFonts w:ascii="Calibri" w:eastAsia="Calibri" w:hAnsi="Calibri" w:cs="Calibri"/>
@@ -11309,6 +13017,7 @@
               </w:rPr>
               <w:t>SImples</w:t>
             </w:r>
+            <w:proofErr w:type="spellEnd"/>
           </w:p>
         </w:tc>
         <w:tc>
@@ -11493,6 +13202,7 @@
                 <w:sz w:val="22"/>
               </w:rPr>
             </w:pPr>
+            <w:proofErr w:type="spellStart"/>
             <w:r>
               <w:rPr>
                 <w:rFonts w:ascii="Calibri" w:eastAsia="Calibri" w:hAnsi="Calibri" w:cs="Calibri"/>
@@ -11501,6 +13211,7 @@
               </w:rPr>
               <w:t>Neighborhood</w:t>
             </w:r>
+            <w:proofErr w:type="spellEnd"/>
           </w:p>
         </w:tc>
         <w:tc>
@@ -11602,6 +13313,7 @@
                 <w:sz w:val="22"/>
               </w:rPr>
             </w:pPr>
+            <w:proofErr w:type="spellStart"/>
             <w:r>
               <w:rPr>
                 <w:rFonts w:ascii="Calibri" w:eastAsia="Calibri" w:hAnsi="Calibri" w:cs="Calibri"/>
@@ -11610,6 +13322,7 @@
               </w:rPr>
               <w:t>AdressComplement</w:t>
             </w:r>
+            <w:proofErr w:type="spellEnd"/>
           </w:p>
         </w:tc>
         <w:tc>
@@ -11711,6 +13424,7 @@
                 <w:sz w:val="22"/>
               </w:rPr>
             </w:pPr>
+            <w:proofErr w:type="spellStart"/>
             <w:r>
               <w:rPr>
                 <w:rFonts w:ascii="Calibri" w:eastAsia="Calibri" w:hAnsi="Calibri" w:cs="Calibri"/>
@@ -11719,6 +13433,7 @@
               </w:rPr>
               <w:t>AdressNumer</w:t>
             </w:r>
+            <w:proofErr w:type="spellEnd"/>
           </w:p>
         </w:tc>
         <w:tc>
@@ -11820,6 +13535,7 @@
                 <w:sz w:val="22"/>
               </w:rPr>
             </w:pPr>
+            <w:proofErr w:type="spellStart"/>
             <w:r>
               <w:rPr>
                 <w:rFonts w:ascii="Calibri" w:eastAsia="Calibri" w:hAnsi="Calibri" w:cs="Calibri"/>
@@ -11828,6 +13544,7 @@
               </w:rPr>
               <w:t>ActiveAdress</w:t>
             </w:r>
+            <w:proofErr w:type="spellEnd"/>
           </w:p>
         </w:tc>
         <w:tc>
@@ -11940,21 +13657,39 @@
       <w:r>
         <w:t xml:space="preserve">Tabela </w:t>
       </w:r>
-      <w:fldSimple w:instr=" SEQ Tabela \* ARABIC ">
-        <w:r>
-          <w:rPr>
-            <w:noProof/>
-          </w:rPr>
-          <w:t>8</w:t>
-        </w:r>
-      </w:fldSimple>
+      <w:r>
+        <w:fldChar w:fldCharType="begin"/>
+      </w:r>
+      <w:r>
+        <w:instrText xml:space="preserve"> SEQ Tabela \* ARABIC </w:instrText>
+      </w:r>
+      <w:r>
+        <w:fldChar w:fldCharType="separate"/>
+      </w:r>
+      <w:r>
+        <w:rPr>
+          <w:noProof/>
+        </w:rPr>
+        <w:t>8</w:t>
+      </w:r>
+      <w:r>
+        <w:rPr>
+          <w:noProof/>
+        </w:rPr>
+        <w:fldChar w:fldCharType="end"/>
+      </w:r>
       <w:r>
         <w:t xml:space="preserve"> - </w:t>
       </w:r>
       <w:r>
-        <w:t>Entidade Event</w:t>
+        <w:t xml:space="preserve">Entidade </w:t>
+      </w:r>
+      <w:proofErr w:type="spellStart"/>
+      <w:r>
+        <w:t>Event</w:t>
       </w:r>
       <w:bookmarkEnd w:id="49"/>
+      <w:proofErr w:type="spellEnd"/>
     </w:p>
     <w:tbl>
       <w:tblPr>
@@ -12005,8 +13740,18 @@
                 <w:color w:val="000000"/>
                 <w:sz w:val="22"/>
               </w:rPr>
-              <w:t>Entidade: Event</w:t>
-            </w:r>
+              <w:t xml:space="preserve">Entidade: </w:t>
+            </w:r>
+            <w:proofErr w:type="spellStart"/>
+            <w:r>
+              <w:rPr>
+                <w:rFonts w:ascii="Calibri" w:eastAsia="Calibri" w:hAnsi="Calibri" w:cs="Calibri"/>
+                <w:color w:val="000000"/>
+                <w:sz w:val="22"/>
+              </w:rPr>
+              <w:t>Event</w:t>
+            </w:r>
+            <w:proofErr w:type="spellEnd"/>
           </w:p>
         </w:tc>
       </w:tr>
@@ -12246,6 +13991,7 @@
                 <w:sz w:val="22"/>
               </w:rPr>
             </w:pPr>
+            <w:proofErr w:type="spellStart"/>
             <w:r>
               <w:rPr>
                 <w:rFonts w:ascii="Calibri" w:eastAsia="Calibri" w:hAnsi="Calibri" w:cs="Calibri"/>
@@ -12254,6 +14000,7 @@
               </w:rPr>
               <w:t>UserOwnerId</w:t>
             </w:r>
+            <w:proofErr w:type="spellEnd"/>
           </w:p>
         </w:tc>
         <w:tc>
@@ -12355,6 +14102,7 @@
                 <w:sz w:val="22"/>
               </w:rPr>
             </w:pPr>
+            <w:proofErr w:type="spellStart"/>
             <w:r>
               <w:rPr>
                 <w:rFonts w:ascii="Calibri" w:eastAsia="Calibri" w:hAnsi="Calibri" w:cs="Calibri"/>
@@ -12363,6 +14111,7 @@
               </w:rPr>
               <w:t>AdressId</w:t>
             </w:r>
+            <w:proofErr w:type="spellEnd"/>
           </w:p>
         </w:tc>
         <w:tc>
@@ -12464,6 +14213,7 @@
                 <w:sz w:val="22"/>
               </w:rPr>
             </w:pPr>
+            <w:proofErr w:type="spellStart"/>
             <w:r>
               <w:rPr>
                 <w:rFonts w:ascii="Calibri" w:eastAsia="Calibri" w:hAnsi="Calibri" w:cs="Calibri"/>
@@ -12473,6 +14223,7 @@
               <w:lastRenderedPageBreak/>
               <w:t>StartDate</w:t>
             </w:r>
+            <w:proofErr w:type="spellEnd"/>
           </w:p>
         </w:tc>
         <w:tc>
@@ -12491,6 +14242,7 @@
                 <w:sz w:val="22"/>
               </w:rPr>
             </w:pPr>
+            <w:proofErr w:type="spellStart"/>
             <w:r>
               <w:rPr>
                 <w:rFonts w:ascii="Calibri" w:eastAsia="Calibri" w:hAnsi="Calibri" w:cs="Calibri"/>
@@ -12499,6 +14251,7 @@
               </w:rPr>
               <w:t>SImples</w:t>
             </w:r>
+            <w:proofErr w:type="spellEnd"/>
           </w:p>
         </w:tc>
         <w:tc>
@@ -12551,22 +14304,52 @@
                 <w:sz w:val="22"/>
               </w:rPr>
             </w:pPr>
-            <w:r>
-              <w:rPr>
-                <w:rFonts w:ascii="Calibri" w:eastAsia="Calibri" w:hAnsi="Calibri" w:cs="Calibri"/>
-                <w:color w:val="000000"/>
-                <w:sz w:val="22"/>
-              </w:rPr>
-              <w:t>dd/mm/aaaa</w:t>
-            </w:r>
-            <w:r>
-              <w:rPr>
-                <w:rFonts w:ascii="Calibri" w:eastAsia="Calibri" w:hAnsi="Calibri" w:cs="Calibri"/>
-                <w:color w:val="000000"/>
-                <w:sz w:val="22"/>
-              </w:rPr>
-              <w:t xml:space="preserve"> hh:mm:ss</w:t>
-            </w:r>
+            <w:proofErr w:type="spellStart"/>
+            <w:r>
+              <w:rPr>
+                <w:rFonts w:ascii="Calibri" w:eastAsia="Calibri" w:hAnsi="Calibri" w:cs="Calibri"/>
+                <w:color w:val="000000"/>
+                <w:sz w:val="22"/>
+              </w:rPr>
+              <w:t>dd</w:t>
+            </w:r>
+            <w:proofErr w:type="spellEnd"/>
+            <w:r>
+              <w:rPr>
+                <w:rFonts w:ascii="Calibri" w:eastAsia="Calibri" w:hAnsi="Calibri" w:cs="Calibri"/>
+                <w:color w:val="000000"/>
+                <w:sz w:val="22"/>
+              </w:rPr>
+              <w:t>/mm/</w:t>
+            </w:r>
+            <w:proofErr w:type="spellStart"/>
+            <w:r>
+              <w:rPr>
+                <w:rFonts w:ascii="Calibri" w:eastAsia="Calibri" w:hAnsi="Calibri" w:cs="Calibri"/>
+                <w:color w:val="000000"/>
+                <w:sz w:val="22"/>
+              </w:rPr>
+              <w:t>aaaa</w:t>
+            </w:r>
+            <w:proofErr w:type="spellEnd"/>
+            <w:r>
+              <w:rPr>
+                <w:rFonts w:ascii="Calibri" w:eastAsia="Calibri" w:hAnsi="Calibri" w:cs="Calibri"/>
+                <w:color w:val="000000"/>
+                <w:sz w:val="22"/>
+              </w:rPr>
+              <w:t xml:space="preserve"> </w:t>
+            </w:r>
+            <w:proofErr w:type="spellStart"/>
+            <w:r>
+              <w:rPr>
+                <w:rFonts w:ascii="Calibri" w:eastAsia="Calibri" w:hAnsi="Calibri" w:cs="Calibri"/>
+                <w:color w:val="000000"/>
+                <w:sz w:val="22"/>
+              </w:rPr>
+              <w:t>hh:mm:ss</w:t>
+            </w:r>
+            <w:proofErr w:type="spellEnd"/>
           </w:p>
         </w:tc>
       </w:tr>
@@ -12590,6 +14373,7 @@
                 <w:sz w:val="22"/>
               </w:rPr>
             </w:pPr>
+            <w:proofErr w:type="spellStart"/>
             <w:r>
               <w:rPr>
                 <w:rFonts w:ascii="Calibri" w:eastAsia="Calibri" w:hAnsi="Calibri" w:cs="Calibri"/>
@@ -12598,6 +14382,7 @@
               </w:rPr>
               <w:t>EndDate</w:t>
             </w:r>
+            <w:proofErr w:type="spellEnd"/>
           </w:p>
         </w:tc>
         <w:tc>
@@ -12668,14 +14453,52 @@
                 <w:sz w:val="22"/>
               </w:rPr>
             </w:pPr>
-            <w:r>
-              <w:rPr>
-                <w:rFonts w:ascii="Calibri" w:eastAsia="Calibri" w:hAnsi="Calibri" w:cs="Calibri"/>
-                <w:color w:val="000000"/>
-                <w:sz w:val="22"/>
-              </w:rPr>
-              <w:t>dd/mm/aaaa hh:mm:ss</w:t>
-            </w:r>
+            <w:proofErr w:type="spellStart"/>
+            <w:r>
+              <w:rPr>
+                <w:rFonts w:ascii="Calibri" w:eastAsia="Calibri" w:hAnsi="Calibri" w:cs="Calibri"/>
+                <w:color w:val="000000"/>
+                <w:sz w:val="22"/>
+              </w:rPr>
+              <w:t>dd</w:t>
+            </w:r>
+            <w:proofErr w:type="spellEnd"/>
+            <w:r>
+              <w:rPr>
+                <w:rFonts w:ascii="Calibri" w:eastAsia="Calibri" w:hAnsi="Calibri" w:cs="Calibri"/>
+                <w:color w:val="000000"/>
+                <w:sz w:val="22"/>
+              </w:rPr>
+              <w:t>/mm/</w:t>
+            </w:r>
+            <w:proofErr w:type="spellStart"/>
+            <w:r>
+              <w:rPr>
+                <w:rFonts w:ascii="Calibri" w:eastAsia="Calibri" w:hAnsi="Calibri" w:cs="Calibri"/>
+                <w:color w:val="000000"/>
+                <w:sz w:val="22"/>
+              </w:rPr>
+              <w:t>aaaa</w:t>
+            </w:r>
+            <w:proofErr w:type="spellEnd"/>
+            <w:r>
+              <w:rPr>
+                <w:rFonts w:ascii="Calibri" w:eastAsia="Calibri" w:hAnsi="Calibri" w:cs="Calibri"/>
+                <w:color w:val="000000"/>
+                <w:sz w:val="22"/>
+              </w:rPr>
+              <w:t xml:space="preserve"> </w:t>
+            </w:r>
+            <w:proofErr w:type="spellStart"/>
+            <w:r>
+              <w:rPr>
+                <w:rFonts w:ascii="Calibri" w:eastAsia="Calibri" w:hAnsi="Calibri" w:cs="Calibri"/>
+                <w:color w:val="000000"/>
+                <w:sz w:val="22"/>
+              </w:rPr>
+              <w:t>hh:mm:ss</w:t>
+            </w:r>
+            <w:proofErr w:type="spellEnd"/>
           </w:p>
         </w:tc>
       </w:tr>
@@ -12699,6 +14522,7 @@
                 <w:sz w:val="22"/>
               </w:rPr>
             </w:pPr>
+            <w:proofErr w:type="spellStart"/>
             <w:r>
               <w:rPr>
                 <w:rFonts w:ascii="Calibri" w:eastAsia="Calibri" w:hAnsi="Calibri" w:cs="Calibri"/>
@@ -12707,6 +14531,7 @@
               </w:rPr>
               <w:t>EventName</w:t>
             </w:r>
+            <w:proofErr w:type="spellEnd"/>
           </w:p>
         </w:tc>
         <w:tc>
@@ -12808,6 +14633,7 @@
                 <w:sz w:val="22"/>
               </w:rPr>
             </w:pPr>
+            <w:proofErr w:type="spellStart"/>
             <w:r>
               <w:rPr>
                 <w:rFonts w:ascii="Calibri" w:eastAsia="Calibri" w:hAnsi="Calibri" w:cs="Calibri"/>
@@ -12816,6 +14642,7 @@
               </w:rPr>
               <w:t>EventShortDescription</w:t>
             </w:r>
+            <w:proofErr w:type="spellEnd"/>
           </w:p>
         </w:tc>
         <w:tc>
@@ -12917,6 +14744,7 @@
                 <w:sz w:val="22"/>
               </w:rPr>
             </w:pPr>
+            <w:proofErr w:type="spellStart"/>
             <w:r>
               <w:rPr>
                 <w:rFonts w:ascii="Calibri" w:eastAsia="Calibri" w:hAnsi="Calibri" w:cs="Calibri"/>
@@ -12925,6 +14753,7 @@
               </w:rPr>
               <w:t>EventDescription</w:t>
             </w:r>
+            <w:proofErr w:type="spellEnd"/>
           </w:p>
         </w:tc>
         <w:tc>
@@ -13026,6 +14855,7 @@
                 <w:sz w:val="22"/>
               </w:rPr>
             </w:pPr>
+            <w:proofErr w:type="spellStart"/>
             <w:r>
               <w:rPr>
                 <w:rFonts w:ascii="Calibri" w:eastAsia="Calibri" w:hAnsi="Calibri" w:cs="Calibri"/>
@@ -13034,6 +14864,7 @@
               </w:rPr>
               <w:t>TicketsLimit</w:t>
             </w:r>
+            <w:proofErr w:type="spellEnd"/>
           </w:p>
         </w:tc>
         <w:tc>
@@ -13135,6 +14966,7 @@
                 <w:sz w:val="22"/>
               </w:rPr>
             </w:pPr>
+            <w:proofErr w:type="spellStart"/>
             <w:r>
               <w:rPr>
                 <w:rFonts w:ascii="Calibri" w:eastAsia="Calibri" w:hAnsi="Calibri" w:cs="Calibri"/>
@@ -13143,6 +14975,7 @@
               </w:rPr>
               <w:t>ActiveEvent</w:t>
             </w:r>
+            <w:proofErr w:type="spellEnd"/>
           </w:p>
         </w:tc>
         <w:tc>
@@ -13187,6 +15020,7 @@
                 <w:sz w:val="22"/>
               </w:rPr>
             </w:pPr>
+            <w:proofErr w:type="spellStart"/>
             <w:r>
               <w:rPr>
                 <w:rFonts w:ascii="Calibri" w:eastAsia="Calibri" w:hAnsi="Calibri" w:cs="Calibri"/>
@@ -13195,6 +15029,7 @@
               </w:rPr>
               <w:t>Boleano</w:t>
             </w:r>
+            <w:proofErr w:type="spellEnd"/>
           </w:p>
         </w:tc>
         <w:tc>
@@ -13239,21 +15074,39 @@
       <w:r>
         <w:t xml:space="preserve">Tabela </w:t>
       </w:r>
-      <w:fldSimple w:instr=" SEQ Tabela \* ARABIC ">
-        <w:r>
-          <w:rPr>
-            <w:noProof/>
-          </w:rPr>
-          <w:t>9</w:t>
-        </w:r>
-      </w:fldSimple>
+      <w:r>
+        <w:fldChar w:fldCharType="begin"/>
+      </w:r>
+      <w:r>
+        <w:instrText xml:space="preserve"> SEQ Tabela \* ARABIC </w:instrText>
+      </w:r>
+      <w:r>
+        <w:fldChar w:fldCharType="separate"/>
+      </w:r>
+      <w:r>
+        <w:rPr>
+          <w:noProof/>
+        </w:rPr>
+        <w:t>9</w:t>
+      </w:r>
+      <w:r>
+        <w:rPr>
+          <w:noProof/>
+        </w:rPr>
+        <w:fldChar w:fldCharType="end"/>
+      </w:r>
       <w:r>
         <w:t xml:space="preserve"> - </w:t>
       </w:r>
       <w:r>
-        <w:t>Entidade EventSubscriptions</w:t>
+        <w:t xml:space="preserve">Entidade </w:t>
+      </w:r>
+      <w:proofErr w:type="spellStart"/>
+      <w:r>
+        <w:t>EventSubscriptions</w:t>
       </w:r>
       <w:bookmarkEnd w:id="51"/>
+      <w:proofErr w:type="spellEnd"/>
     </w:p>
     <w:tbl>
       <w:tblPr>
@@ -13304,8 +15157,18 @@
                 <w:color w:val="000000"/>
                 <w:sz w:val="22"/>
               </w:rPr>
-              <w:t>Entidade: EventSubscriptions</w:t>
-            </w:r>
+              <w:t xml:space="preserve">Entidade: </w:t>
+            </w:r>
+            <w:proofErr w:type="spellStart"/>
+            <w:r>
+              <w:rPr>
+                <w:rFonts w:ascii="Calibri" w:eastAsia="Calibri" w:hAnsi="Calibri" w:cs="Calibri"/>
+                <w:color w:val="000000"/>
+                <w:sz w:val="22"/>
+              </w:rPr>
+              <w:t>EventSubscriptions</w:t>
+            </w:r>
+            <w:proofErr w:type="spellEnd"/>
           </w:p>
         </w:tc>
       </w:tr>
@@ -13545,6 +15408,7 @@
                 <w:sz w:val="22"/>
               </w:rPr>
             </w:pPr>
+            <w:proofErr w:type="spellStart"/>
             <w:r>
               <w:rPr>
                 <w:rFonts w:ascii="Calibri" w:eastAsia="Calibri" w:hAnsi="Calibri" w:cs="Calibri"/>
@@ -13553,6 +15417,7 @@
               </w:rPr>
               <w:t>UserId</w:t>
             </w:r>
+            <w:proofErr w:type="spellEnd"/>
           </w:p>
         </w:tc>
         <w:tc>
@@ -13654,6 +15519,7 @@
                 <w:sz w:val="22"/>
               </w:rPr>
             </w:pPr>
+            <w:proofErr w:type="spellStart"/>
             <w:r>
               <w:rPr>
                 <w:rFonts w:ascii="Calibri" w:eastAsia="Calibri" w:hAnsi="Calibri" w:cs="Calibri"/>
@@ -13662,6 +15528,7 @@
               </w:rPr>
               <w:t>EventId</w:t>
             </w:r>
+            <w:proofErr w:type="spellEnd"/>
           </w:p>
         </w:tc>
         <w:tc>
@@ -13758,21 +15625,39 @@
       <w:r>
         <w:t xml:space="preserve">Tabela </w:t>
       </w:r>
-      <w:fldSimple w:instr=" SEQ Tabela \* ARABIC ">
-        <w:r>
-          <w:rPr>
-            <w:noProof/>
-          </w:rPr>
-          <w:t>10</w:t>
-        </w:r>
-      </w:fldSimple>
+      <w:r>
+        <w:fldChar w:fldCharType="begin"/>
+      </w:r>
+      <w:r>
+        <w:instrText xml:space="preserve"> SEQ Tabela \* ARABIC </w:instrText>
+      </w:r>
+      <w:r>
+        <w:fldChar w:fldCharType="separate"/>
+      </w:r>
+      <w:r>
+        <w:rPr>
+          <w:noProof/>
+        </w:rPr>
+        <w:t>10</w:t>
+      </w:r>
+      <w:r>
+        <w:rPr>
+          <w:noProof/>
+        </w:rPr>
+        <w:fldChar w:fldCharType="end"/>
+      </w:r>
       <w:r>
         <w:t xml:space="preserve"> - </w:t>
       </w:r>
       <w:r>
-        <w:t>Entidade GoogleCalendarSocialMarketing</w:t>
+        <w:t xml:space="preserve">Entidade </w:t>
+      </w:r>
+      <w:proofErr w:type="spellStart"/>
+      <w:r>
+        <w:t>GoogleCalendarSocialMarketing</w:t>
       </w:r>
       <w:bookmarkEnd w:id="53"/>
+      <w:proofErr w:type="spellEnd"/>
     </w:p>
     <w:tbl>
       <w:tblPr>
@@ -13823,8 +15708,18 @@
                 <w:color w:val="000000"/>
                 <w:sz w:val="22"/>
               </w:rPr>
-              <w:t>Entidade: GoogleCalendarSocialMarketing</w:t>
-            </w:r>
+              <w:t xml:space="preserve">Entidade: </w:t>
+            </w:r>
+            <w:proofErr w:type="spellStart"/>
+            <w:r>
+              <w:rPr>
+                <w:rFonts w:ascii="Calibri" w:eastAsia="Calibri" w:hAnsi="Calibri" w:cs="Calibri"/>
+                <w:color w:val="000000"/>
+                <w:sz w:val="22"/>
+              </w:rPr>
+              <w:t>GoogleCalendarSocialMarketing</w:t>
+            </w:r>
+            <w:proofErr w:type="spellEnd"/>
           </w:p>
         </w:tc>
       </w:tr>
@@ -13957,6 +15852,7 @@
                 <w:sz w:val="22"/>
               </w:rPr>
             </w:pPr>
+            <w:proofErr w:type="spellStart"/>
             <w:r>
               <w:rPr>
                 <w:rFonts w:ascii="Calibri" w:eastAsia="Calibri" w:hAnsi="Calibri" w:cs="Calibri"/>
@@ -13965,6 +15861,7 @@
               </w:rPr>
               <w:t>HashCalendar</w:t>
             </w:r>
+            <w:proofErr w:type="spellEnd"/>
           </w:p>
         </w:tc>
         <w:tc>
@@ -14066,6 +15963,7 @@
                 <w:sz w:val="22"/>
               </w:rPr>
             </w:pPr>
+            <w:proofErr w:type="spellStart"/>
             <w:r>
               <w:rPr>
                 <w:rFonts w:ascii="Calibri" w:eastAsia="Calibri" w:hAnsi="Calibri" w:cs="Calibri"/>
@@ -14074,6 +15972,7 @@
               </w:rPr>
               <w:t>CalendarLink</w:t>
             </w:r>
+            <w:proofErr w:type="spellEnd"/>
           </w:p>
         </w:tc>
         <w:tc>
@@ -14282,6 +16181,7 @@
                 <w:sz w:val="22"/>
               </w:rPr>
             </w:pPr>
+            <w:proofErr w:type="spellStart"/>
             <w:r>
               <w:rPr>
                 <w:rFonts w:ascii="Calibri" w:eastAsia="Calibri" w:hAnsi="Calibri" w:cs="Calibri"/>
@@ -14290,6 +16190,7 @@
               </w:rPr>
               <w:t>EventId</w:t>
             </w:r>
+            <w:proofErr w:type="spellEnd"/>
           </w:p>
         </w:tc>
         <w:tc>
@@ -14389,21 +16290,39 @@
       <w:r>
         <w:t xml:space="preserve">Tabela </w:t>
       </w:r>
-      <w:fldSimple w:instr=" SEQ Tabela \* ARABIC ">
-        <w:r>
-          <w:rPr>
-            <w:noProof/>
-          </w:rPr>
-          <w:t>11</w:t>
-        </w:r>
-      </w:fldSimple>
+      <w:r>
+        <w:fldChar w:fldCharType="begin"/>
+      </w:r>
+      <w:r>
+        <w:instrText xml:space="preserve"> SEQ Tabela \* ARABIC </w:instrText>
+      </w:r>
+      <w:r>
+        <w:fldChar w:fldCharType="separate"/>
+      </w:r>
+      <w:r>
+        <w:rPr>
+          <w:noProof/>
+        </w:rPr>
+        <w:t>11</w:t>
+      </w:r>
+      <w:r>
+        <w:rPr>
+          <w:noProof/>
+        </w:rPr>
+        <w:fldChar w:fldCharType="end"/>
+      </w:r>
       <w:r>
         <w:t xml:space="preserve"> - </w:t>
       </w:r>
       <w:r>
-        <w:t>Entidade TwitterSocialMarketing</w:t>
+        <w:t xml:space="preserve">Entidade </w:t>
+      </w:r>
+      <w:proofErr w:type="spellStart"/>
+      <w:r>
+        <w:t>TwitterSocialMarketing</w:t>
       </w:r>
       <w:bookmarkEnd w:id="56"/>
+      <w:proofErr w:type="spellEnd"/>
     </w:p>
     <w:tbl>
       <w:tblPr>
@@ -14454,8 +16373,18 @@
                 <w:color w:val="000000"/>
                 <w:sz w:val="22"/>
               </w:rPr>
-              <w:t>Entidade: TwitterSocialMarketing</w:t>
-            </w:r>
+              <w:t xml:space="preserve">Entidade: </w:t>
+            </w:r>
+            <w:proofErr w:type="spellStart"/>
+            <w:r>
+              <w:rPr>
+                <w:rFonts w:ascii="Calibri" w:eastAsia="Calibri" w:hAnsi="Calibri" w:cs="Calibri"/>
+                <w:color w:val="000000"/>
+                <w:sz w:val="22"/>
+              </w:rPr>
+              <w:t>TwitterSocialMarketing</w:t>
+            </w:r>
+            <w:proofErr w:type="spellEnd"/>
           </w:p>
         </w:tc>
       </w:tr>
@@ -14689,6 +16618,7 @@
                 <w:sz w:val="22"/>
               </w:rPr>
             </w:pPr>
+            <w:proofErr w:type="spellStart"/>
             <w:r>
               <w:rPr>
                 <w:rFonts w:ascii="Calibri" w:eastAsia="Calibri" w:hAnsi="Calibri" w:cs="Calibri"/>
@@ -14698,6 +16628,7 @@
               <w:lastRenderedPageBreak/>
               <w:t>EventId</w:t>
             </w:r>
+            <w:proofErr w:type="spellEnd"/>
           </w:p>
         </w:tc>
         <w:tc>
@@ -14791,6 +16722,7 @@
                 <w:sz w:val="22"/>
               </w:rPr>
             </w:pPr>
+            <w:proofErr w:type="spellStart"/>
             <w:r>
               <w:rPr>
                 <w:rFonts w:ascii="Calibri" w:eastAsia="Calibri" w:hAnsi="Calibri" w:cs="Calibri"/>
@@ -14799,6 +16731,7 @@
               </w:rPr>
               <w:t>TweetID</w:t>
             </w:r>
+            <w:proofErr w:type="spellEnd"/>
           </w:p>
         </w:tc>
         <w:tc>
@@ -14900,6 +16833,7 @@
                 <w:sz w:val="22"/>
               </w:rPr>
             </w:pPr>
+            <w:proofErr w:type="spellStart"/>
             <w:r>
               <w:rPr>
                 <w:rFonts w:ascii="Calibri" w:eastAsia="Calibri" w:hAnsi="Calibri" w:cs="Calibri"/>
@@ -14908,6 +16842,7 @@
               </w:rPr>
               <w:t>ShortUrlTweet</w:t>
             </w:r>
+            <w:proofErr w:type="spellEnd"/>
           </w:p>
         </w:tc>
         <w:tc>
@@ -15030,7 +16965,71 @@
         <w:ind w:firstLine="708"/>
       </w:pPr>
       <w:r>
-        <w:t>O sistema EventHub é composto por três partes, o FrontEnd, que foi criado utilizando a plataforma Angular 8 que utiliza a linguagem typescript, o BackEnd, que por sua vez é subdividido em algumas camadas de acordo com o padrão DDD (Domain-Driven Design), sendo que a WebApi está utilizando o .NET Core e as Class Libraries o .NET Framework 4.7.2 ambas utilizando a linguagem C#, e o Banco de dados, que foi gerado utilizando o SQL Server.</w:t>
+        <w:t xml:space="preserve">O sistema </w:t>
+      </w:r>
+      <w:proofErr w:type="spellStart"/>
+      <w:r>
+        <w:t>EventHub</w:t>
+      </w:r>
+      <w:proofErr w:type="spellEnd"/>
+      <w:r>
+        <w:t xml:space="preserve"> é composto por três partes, o </w:t>
+      </w:r>
+      <w:proofErr w:type="spellStart"/>
+      <w:r>
+        <w:t>FrontEnd</w:t>
+      </w:r>
+      <w:proofErr w:type="spellEnd"/>
+      <w:r>
+        <w:t xml:space="preserve">, que foi criado utilizando a plataforma Angular 8 que utiliza a linguagem </w:t>
+      </w:r>
+      <w:proofErr w:type="spellStart"/>
+      <w:r>
+        <w:t>typescript</w:t>
+      </w:r>
+      <w:proofErr w:type="spellEnd"/>
+      <w:r>
+        <w:t xml:space="preserve">, o </w:t>
+      </w:r>
+      <w:proofErr w:type="spellStart"/>
+      <w:r>
+        <w:t>BackEnd</w:t>
+      </w:r>
+      <w:proofErr w:type="spellEnd"/>
+      <w:r>
+        <w:t>, que por sua vez é subdividido em algumas camadas de acordo com o padrão DDD (Domain-</w:t>
+      </w:r>
+      <w:proofErr w:type="spellStart"/>
+      <w:r>
+        <w:t>Driven</w:t>
+      </w:r>
+      <w:proofErr w:type="spellEnd"/>
+      <w:r>
+        <w:t xml:space="preserve"> Design), sendo que a </w:t>
+      </w:r>
+      <w:proofErr w:type="spellStart"/>
+      <w:r>
+        <w:t>WebApi</w:t>
+      </w:r>
+      <w:proofErr w:type="spellEnd"/>
+      <w:r>
+        <w:t xml:space="preserve"> está utilizando o .NET Core e as </w:t>
+      </w:r>
+      <w:proofErr w:type="spellStart"/>
+      <w:r>
+        <w:t>Class</w:t>
+      </w:r>
+      <w:proofErr w:type="spellEnd"/>
+      <w:r>
+        <w:t xml:space="preserve"> </w:t>
+      </w:r>
+      <w:proofErr w:type="spellStart"/>
+      <w:r>
+        <w:t>Libraries</w:t>
+      </w:r>
+      <w:proofErr w:type="spellEnd"/>
+      <w:r>
+        <w:t xml:space="preserve"> o .NET Framework 4.7.2 ambas utilizando a linguagem C#, e o Banco de dados, que foi gerado utilizando o SQL Server.</w:t>
       </w:r>
     </w:p>
     <w:p>
@@ -15038,7 +17037,71 @@
         <w:ind w:firstLine="708"/>
       </w:pPr>
       <w:r>
-        <w:t>Para o BackEnd foi escolhido o padrão de arquitetura DDD, que consiste em dividir o sistema em camadas: a camada Application, responsável por conter a WebApi e as classes de apresentação, a Domain, responsável por conter as entidades e as classes POCOs (Plain old CLR objects) auxiliares, a Infrastructure, responsável por realizar a persistência no banco de dados e a Service, que contém a lógica de negócio. A arquitetura DDD consiste em modularizar o sistema para separar as responsabilidades das camadas do software.</w:t>
+        <w:t xml:space="preserve">Para o </w:t>
+      </w:r>
+      <w:proofErr w:type="spellStart"/>
+      <w:r>
+        <w:t>BackEnd</w:t>
+      </w:r>
+      <w:proofErr w:type="spellEnd"/>
+      <w:r>
+        <w:t xml:space="preserve"> foi escolhido o padrão de arquitetura DDD, que consiste em dividir o sistema em camadas: a camada </w:t>
+      </w:r>
+      <w:proofErr w:type="spellStart"/>
+      <w:r>
+        <w:t>Application</w:t>
+      </w:r>
+      <w:proofErr w:type="spellEnd"/>
+      <w:r>
+        <w:t xml:space="preserve">, responsável por conter a </w:t>
+      </w:r>
+      <w:proofErr w:type="spellStart"/>
+      <w:r>
+        <w:t>WebApi</w:t>
+      </w:r>
+      <w:proofErr w:type="spellEnd"/>
+      <w:r>
+        <w:t xml:space="preserve"> e as classes de apresentação, a Domain, responsável por conter as entidades e as classes </w:t>
+      </w:r>
+      <w:proofErr w:type="spellStart"/>
+      <w:r>
+        <w:t>POCOs</w:t>
+      </w:r>
+      <w:proofErr w:type="spellEnd"/>
+      <w:r>
+        <w:t xml:space="preserve"> (</w:t>
+      </w:r>
+      <w:proofErr w:type="spellStart"/>
+      <w:r>
+        <w:t>Plain</w:t>
+      </w:r>
+      <w:proofErr w:type="spellEnd"/>
+      <w:r>
+        <w:t xml:space="preserve"> </w:t>
+      </w:r>
+      <w:proofErr w:type="spellStart"/>
+      <w:r>
+        <w:t>old</w:t>
+      </w:r>
+      <w:proofErr w:type="spellEnd"/>
+      <w:r>
+        <w:t xml:space="preserve"> CLR </w:t>
+      </w:r>
+      <w:proofErr w:type="spellStart"/>
+      <w:r>
+        <w:t>objects</w:t>
+      </w:r>
+      <w:proofErr w:type="spellEnd"/>
+      <w:r>
+        <w:t xml:space="preserve">) auxiliares, a </w:t>
+      </w:r>
+      <w:proofErr w:type="spellStart"/>
+      <w:r>
+        <w:t>Infrastructure</w:t>
+      </w:r>
+      <w:proofErr w:type="spellEnd"/>
+      <w:r>
+        <w:t>, responsável por realizar a persistência no banco de dados e a Service, que contém a lógica de negócio. A arquitetura DDD consiste em modularizar o sistema para separar as responsabilidades das camadas do software.</w:t>
       </w:r>
     </w:p>
     <w:p>
@@ -15046,7 +17109,23 @@
         <w:ind w:firstLine="708"/>
       </w:pPr>
       <w:r>
-        <w:t>Para o FrontEnd foi desenvolvido utilizando a biblioteca Angular 8, uma ferramenta desenvolvida pela Google, que consiste em dividir a aplicação em pequenas camadas, chamadas componentes, para que seja possível a reutilização de um mesmo component em várias partes do projeto, para maximizar a reutilização do código.</w:t>
+        <w:t xml:space="preserve">Para o </w:t>
+      </w:r>
+      <w:proofErr w:type="spellStart"/>
+      <w:r>
+        <w:t>FrontEnd</w:t>
+      </w:r>
+      <w:proofErr w:type="spellEnd"/>
+      <w:r>
+        <w:t xml:space="preserve"> foi desenvolvido utilizando a biblioteca Angular 8, uma ferramenta desenvolvida pela Google, que consiste em dividir a aplicação em pequenas camadas, chamadas componentes, para que seja possível a reutilização de um mesmo </w:t>
+      </w:r>
+      <w:proofErr w:type="spellStart"/>
+      <w:r>
+        <w:t>component</w:t>
+      </w:r>
+      <w:proofErr w:type="spellEnd"/>
+      <w:r>
+        <w:t xml:space="preserve"> em várias partes do projeto, para maximizar a reutilização do código.</w:t>
       </w:r>
     </w:p>
     <w:p>
@@ -15062,7 +17141,79 @@
         <w:ind w:firstLine="708"/>
       </w:pPr>
       <w:r>
-        <w:t xml:space="preserve"> Todas as funcionalidades do sistema seguem um ciclo base que começa no FrontEnd, onde o usuário insere os dados pela interface. Após realizada a ação pelo FrontEnd é feita uma requisição à WebApi do BackEnd, onde esses dados seguirão pelo fluxo do padrão DDD. Os dados passarão pela camada Application, que fará a validação inicial do payload recebido, irá para a camada de Service, onde está implementado as lógicas de negócio da aplicação, após isso irá para a Infrastructure, onde as classes de repositório serão responsáveis por se comunicar com o banco e realizar as operações necessárias. Após o método do repositório ser executado é enviado a resposta para o Controller correspondente na WebApi que irá devolver o response para o Front.</w:t>
+        <w:t xml:space="preserve"> Todas as funcionalidades do sistema seguem um ciclo base que começa no </w:t>
+      </w:r>
+      <w:proofErr w:type="spellStart"/>
+      <w:r>
+        <w:t>FrontEnd</w:t>
+      </w:r>
+      <w:proofErr w:type="spellEnd"/>
+      <w:r>
+        <w:t xml:space="preserve">, onde o usuário insere os dados pela interface. Após realizada a ação pelo </w:t>
+      </w:r>
+      <w:proofErr w:type="spellStart"/>
+      <w:r>
+        <w:t>FrontEnd</w:t>
+      </w:r>
+      <w:proofErr w:type="spellEnd"/>
+      <w:r>
+        <w:t xml:space="preserve"> é feita uma requisição à </w:t>
+      </w:r>
+      <w:proofErr w:type="spellStart"/>
+      <w:r>
+        <w:t>WebApi</w:t>
+      </w:r>
+      <w:proofErr w:type="spellEnd"/>
+      <w:r>
+        <w:t xml:space="preserve"> do </w:t>
+      </w:r>
+      <w:proofErr w:type="spellStart"/>
+      <w:r>
+        <w:t>BackEnd</w:t>
+      </w:r>
+      <w:proofErr w:type="spellEnd"/>
+      <w:r>
+        <w:t xml:space="preserve">, onde esses dados seguirão pelo fluxo do padrão DDD. Os dados passarão pela camada </w:t>
+      </w:r>
+      <w:proofErr w:type="spellStart"/>
+      <w:r>
+        <w:t>Application</w:t>
+      </w:r>
+      <w:proofErr w:type="spellEnd"/>
+      <w:r>
+        <w:t xml:space="preserve">, que fará a validação inicial do </w:t>
+      </w:r>
+      <w:proofErr w:type="spellStart"/>
+      <w:r>
+        <w:t>payload</w:t>
+      </w:r>
+      <w:proofErr w:type="spellEnd"/>
+      <w:r>
+        <w:t xml:space="preserve"> recebido, irá para a camada de Service, onde está implementado as lógicas de negócio da aplicação, após isso irá para a </w:t>
+      </w:r>
+      <w:proofErr w:type="spellStart"/>
+      <w:r>
+        <w:t>Infrastructure</w:t>
+      </w:r>
+      <w:proofErr w:type="spellEnd"/>
+      <w:r>
+        <w:t xml:space="preserve">, onde as classes de repositório serão responsáveis por se comunicar com o banco e realizar as operações necessárias. Após o método do repositório ser executado é enviado a resposta para o </w:t>
+      </w:r>
+      <w:proofErr w:type="spellStart"/>
+      <w:r>
+        <w:t>Controller</w:t>
+      </w:r>
+      <w:proofErr w:type="spellEnd"/>
+      <w:r>
+        <w:t xml:space="preserve"> correspondente na </w:t>
+      </w:r>
+      <w:proofErr w:type="spellStart"/>
+      <w:r>
+        <w:t>WebApi</w:t>
+      </w:r>
+      <w:proofErr w:type="spellEnd"/>
+      <w:r>
+        <w:t xml:space="preserve"> que irá devolver o response para o Front.</w:t>
       </w:r>
     </w:p>
     <w:p>
@@ -15128,6 +17279,7 @@
         </w:rPr>
         <w:t xml:space="preserve">TWITTER (Estados Unidos). </w:t>
       </w:r>
+      <w:proofErr w:type="spellStart"/>
       <w:r>
         <w:rPr>
           <w:b/>
@@ -15137,12 +17289,29 @@
         </w:rPr>
         <w:t>Docs</w:t>
       </w:r>
+      <w:proofErr w:type="spellEnd"/>
       <w:r>
         <w:rPr>
           <w:szCs w:val="24"/>
           <w:lang w:eastAsia="pt-BR"/>
         </w:rPr>
-        <w:t>: Twitter Developers. 1.0. [</w:t>
+        <w:t xml:space="preserve">: Twitter </w:t>
+      </w:r>
+      <w:proofErr w:type="spellStart"/>
+      <w:r>
+        <w:rPr>
+          <w:szCs w:val="24"/>
+          <w:lang w:eastAsia="pt-BR"/>
+        </w:rPr>
+        <w:t>Developers</w:t>
+      </w:r>
+      <w:proofErr w:type="spellEnd"/>
+      <w:r>
+        <w:rPr>
+          <w:szCs w:val="24"/>
+          <w:lang w:eastAsia="pt-BR"/>
+        </w:rPr>
+        <w:t>. 1.0. [</w:t>
       </w:r>
       <w:r>
         <w:rPr>
@@ -15223,6 +17392,7 @@
         </w:rPr>
         <w:t xml:space="preserve">. </w:t>
       </w:r>
+      <w:proofErr w:type="spellStart"/>
       <w:r>
         <w:rPr>
           <w:b/>
@@ -15232,12 +17402,29 @@
         </w:rPr>
         <w:t>Calendar</w:t>
       </w:r>
+      <w:proofErr w:type="spellEnd"/>
       <w:r>
         <w:rPr>
           <w:szCs w:val="24"/>
           <w:lang w:eastAsia="pt-BR"/>
         </w:rPr>
-        <w:t>: Developers. 1.0. [</w:t>
+        <w:t xml:space="preserve">: </w:t>
+      </w:r>
+      <w:proofErr w:type="spellStart"/>
+      <w:r>
+        <w:rPr>
+          <w:szCs w:val="24"/>
+          <w:lang w:eastAsia="pt-BR"/>
+        </w:rPr>
+        <w:t>Developers</w:t>
+      </w:r>
+      <w:proofErr w:type="spellEnd"/>
+      <w:r>
+        <w:rPr>
+          <w:szCs w:val="24"/>
+          <w:lang w:eastAsia="pt-BR"/>
+        </w:rPr>
+        <w:t>. 1.0. [</w:t>
       </w:r>
       <w:r>
         <w:rPr>
@@ -15296,12 +17483,21 @@
           <w:lang w:eastAsia="pt-BR"/>
         </w:rPr>
       </w:pPr>
+      <w:proofErr w:type="gramStart"/>
       <w:r>
         <w:rPr>
           <w:szCs w:val="24"/>
           <w:lang w:eastAsia="pt-BR"/>
         </w:rPr>
-        <w:t xml:space="preserve">NASCIMENTO , Wellington  </w:t>
+        <w:t>NASCIMENTO ,</w:t>
+      </w:r>
+      <w:proofErr w:type="gramEnd"/>
+      <w:r>
+        <w:rPr>
+          <w:szCs w:val="24"/>
+          <w:lang w:eastAsia="pt-BR"/>
+        </w:rPr>
+        <w:t xml:space="preserve"> Wellington  </w:t>
       </w:r>
       <w:r>
         <w:rPr>
@@ -15317,8 +17513,41 @@
           <w:szCs w:val="24"/>
           <w:lang w:eastAsia="pt-BR"/>
         </w:rPr>
-        <w:t xml:space="preserve">. Não lance Exceptions em seu Domínio: Use Notifications!. </w:t>
-      </w:r>
+        <w:t xml:space="preserve">. Não lance </w:t>
+      </w:r>
+      <w:proofErr w:type="spellStart"/>
+      <w:r>
+        <w:rPr>
+          <w:szCs w:val="24"/>
+          <w:lang w:eastAsia="pt-BR"/>
+        </w:rPr>
+        <w:t>Exceptions</w:t>
+      </w:r>
+      <w:proofErr w:type="spellEnd"/>
+      <w:r>
+        <w:rPr>
+          <w:szCs w:val="24"/>
+          <w:lang w:eastAsia="pt-BR"/>
+        </w:rPr>
+        <w:t xml:space="preserve"> em seu Domínio: Use </w:t>
+      </w:r>
+      <w:proofErr w:type="spellStart"/>
+      <w:r>
+        <w:rPr>
+          <w:szCs w:val="24"/>
+          <w:lang w:eastAsia="pt-BR"/>
+        </w:rPr>
+        <w:t>Notifications</w:t>
+      </w:r>
+      <w:proofErr w:type="spellEnd"/>
+      <w:r>
+        <w:rPr>
+          <w:szCs w:val="24"/>
+          <w:lang w:eastAsia="pt-BR"/>
+        </w:rPr>
+        <w:t xml:space="preserve">!. </w:t>
+      </w:r>
+      <w:proofErr w:type="spellStart"/>
       <w:r>
         <w:rPr>
           <w:b/>
@@ -15328,6 +17557,7 @@
         </w:rPr>
         <w:t>Wellingtonjhn</w:t>
       </w:r>
+      <w:proofErr w:type="spellEnd"/>
       <w:r>
         <w:rPr>
           <w:szCs w:val="24"/>
@@ -15474,7 +17704,15 @@
         <w:ind w:firstLine="708"/>
       </w:pPr>
       <w:r>
-        <w:t>O sistema EventHub é um sistema web, dessa forma para a sua utilização é necessário possuir conexão com a Internet e um navegador web (Google Chrome, Mozilla Firefox, Safari, entre outros).</w:t>
+        <w:t xml:space="preserve">O sistema </w:t>
+      </w:r>
+      <w:proofErr w:type="spellStart"/>
+      <w:r>
+        <w:t>EventHub</w:t>
+      </w:r>
+      <w:proofErr w:type="spellEnd"/>
+      <w:r>
+        <w:t xml:space="preserve"> é um sistema web, dessa forma para a sua utilização é necessário possuir conexão com a Internet e um navegador web (Google Chrome, Mozilla Firefox, Safari, entre outros).</w:t>
       </w:r>
     </w:p>
     <w:p>
@@ -15482,7 +17720,15 @@
         <w:ind w:firstLine="708"/>
       </w:pPr>
       <w:r>
-        <w:t>Para usufruir das funções fornecidas pelo sistema é necessário criar uma nova conta, caso não possua. O sistema fornece um sistema simples e rápido de cadastro para que o usuário possa começar a utilizar o site imediatamente. O usuário caso não esteja logado no site será redirecionado automaticamente para a página de login. Dessa tela é possível selecionar a opção de “Ainda não é cadastrado? Clique aqui!”, onde será redirecionado para a tela de cadastro. Nessa tela, ao terminar de preencher as informações pedidas pelo formulário e clicar no botão “Cadastrar” o usuário será redirecionado para a tela principal do aplicativo.</w:t>
+        <w:t xml:space="preserve">Para usufruir das funções fornecidas pelo sistema é necessário </w:t>
+      </w:r>
+      <w:proofErr w:type="gramStart"/>
+      <w:r>
+        <w:t>criar uma nova</w:t>
+      </w:r>
+      <w:proofErr w:type="gramEnd"/>
+      <w:r>
+        <w:t xml:space="preserve"> conta, caso não possua. O sistema fornece um sistema simples e rápido de cadastro para que o usuário possa começar a utilizar o site imediatamente. O usuário caso não esteja logado no site será redirecionado automaticamente para a página de login. Dessa tela é possível selecionar a opção de “Ainda não é cadastrado? Clique aqui!”, onde será redirecionado para a tela de cadastro. Nessa tela, ao terminar de preencher as informações pedidas pelo formulário e clicar no botão “Cadastrar” o usuário será redirecionado para a tela principal do aplicativo.</w:t>
       </w:r>
     </w:p>
     <w:p>
@@ -15506,7 +17752,15 @@
         <w:ind w:firstLine="708"/>
       </w:pPr>
       <w:r>
-        <w:t>O usuário poderá gerenciar os eventos inscritos através de uma página específica, que possui uma lista com os detalhes dos eventos inscritos e um botão de ação para se desinscrever do evento.</w:t>
+        <w:t xml:space="preserve">O usuário poderá gerenciar os eventos inscritos através de uma página específica, que possui uma lista com os detalhes dos eventos inscritos e um botão de ação para se </w:t>
+      </w:r>
+      <w:proofErr w:type="spellStart"/>
+      <w:r>
+        <w:t>desinscrever</w:t>
+      </w:r>
+      <w:proofErr w:type="spellEnd"/>
+      <w:r>
+        <w:t xml:space="preserve"> do evento.</w:t>
       </w:r>
     </w:p>
     <w:p>
@@ -15646,6 +17900,7 @@
         <w:docPartUnique/>
       </w:docPartObj>
     </w:sdtPr>
+    <w:sdtEndPr/>
     <w:sdtContent>
       <w:p>
         <w:pPr>
@@ -16175,6 +18430,7 @@
     <w:lsdException w:name="HTML Sample" w:semiHidden="1" w:unhideWhenUsed="1"/>
     <w:lsdException w:name="HTML Typewriter" w:semiHidden="1" w:unhideWhenUsed="1"/>
     <w:lsdException w:name="HTML Variable" w:semiHidden="1" w:unhideWhenUsed="1"/>
+    <w:lsdException w:name="Normal Table" w:semiHidden="1" w:unhideWhenUsed="1"/>
     <w:lsdException w:name="annotation subject" w:semiHidden="1" w:unhideWhenUsed="1"/>
     <w:lsdException w:name="No List" w:semiHidden="1" w:unhideWhenUsed="1"/>
     <w:lsdException w:name="Outline List 1" w:semiHidden="1" w:unhideWhenUsed="1"/>
@@ -16221,8 +18477,10 @@
     <w:lsdException w:name="Table Subtle 2" w:semiHidden="1" w:unhideWhenUsed="1"/>
     <w:lsdException w:name="Table Web 1" w:semiHidden="1" w:unhideWhenUsed="1"/>
     <w:lsdException w:name="Table Web 2" w:semiHidden="1" w:unhideWhenUsed="1"/>
+    <w:lsdException w:name="Table Web 3" w:semiHidden="1" w:unhideWhenUsed="1"/>
     <w:lsdException w:name="Balloon Text" w:semiHidden="1" w:unhideWhenUsed="1"/>
     <w:lsdException w:name="Table Grid" w:uiPriority="39"/>
+    <w:lsdException w:name="Table Theme" w:semiHidden="1" w:unhideWhenUsed="1"/>
     <w:lsdException w:name="Placeholder Text" w:semiHidden="1"/>
     <w:lsdException w:name="No Spacing" w:uiPriority="1" w:qFormat="1"/>
     <w:lsdException w:name="Light Shading" w:uiPriority="60"/>
@@ -18110,7 +20368,7 @@
 </file>
 
 <file path=customXml/itemProps2.xml><?xml version="1.0" encoding="utf-8"?>
-<ds:datastoreItem xmlns:ds="http://schemas.openxmlformats.org/officeDocument/2006/customXml" ds:itemID="{7CA3159A-C799-4BD1-8AC9-D73B769D3A4C}">
+<ds:datastoreItem xmlns:ds="http://schemas.openxmlformats.org/officeDocument/2006/customXml" ds:itemID="{90738BD3-7C1F-469B-88DF-9183831675CF}">
   <ds:schemaRefs>
     <ds:schemaRef ds:uri="http://schemas.openxmlformats.org/officeDocument/2006/bibliography"/>
   </ds:schemaRefs>

</xml_diff>

<commit_message>
retirada da numeração da primeira página
</commit_message>
<xml_diff>
--- a/Monografia/TCC_EventHub.docx
+++ b/Monografia/TCC_EventHub.docx
@@ -15,6 +15,8 @@
         </w:rPr>
         <w:t>CENTRO ESTADUAL DE EDUCAÇÃO TECNOLÓGICA PAULA SOUZA</w:t>
       </w:r>
+      <w:bookmarkStart w:id="0" w:name="_GoBack"/>
+      <w:bookmarkEnd w:id="0"/>
     </w:p>
     <w:p>
       <w:pPr>
@@ -385,8 +387,6 @@
         </w:rPr>
         <w:t xml:space="preserve">Professor </w:t>
       </w:r>
-      <w:bookmarkStart w:id="0" w:name="_GoBack"/>
-      <w:bookmarkEnd w:id="0"/>
       <w:r>
         <w:rPr>
           <w:highlight w:val="white"/>
@@ -2270,7 +2270,7 @@
             <w:noProof/>
             <w:webHidden/>
           </w:rPr>
-          <w:t>18</w:t>
+          <w:t>19</w:t>
         </w:r>
         <w:r>
           <w:rPr>
@@ -2342,7 +2342,7 @@
             <w:noProof/>
             <w:webHidden/>
           </w:rPr>
-          <w:t>21</w:t>
+          <w:t>22</w:t>
         </w:r>
         <w:r>
           <w:rPr>
@@ -2414,7 +2414,7 @@
             <w:noProof/>
             <w:webHidden/>
           </w:rPr>
-          <w:t>23</w:t>
+          <w:t>24</w:t>
         </w:r>
         <w:r>
           <w:rPr>
@@ -2486,7 +2486,7 @@
             <w:noProof/>
             <w:webHidden/>
           </w:rPr>
-          <w:t>24</w:t>
+          <w:t>25</w:t>
         </w:r>
         <w:r>
           <w:rPr>
@@ -2558,7 +2558,7 @@
             <w:noProof/>
             <w:webHidden/>
           </w:rPr>
-          <w:t>25</w:t>
+          <w:t>26</w:t>
         </w:r>
         <w:r>
           <w:rPr>
@@ -2630,7 +2630,7 @@
             <w:noProof/>
             <w:webHidden/>
           </w:rPr>
-          <w:t>26</w:t>
+          <w:t>27</w:t>
         </w:r>
         <w:r>
           <w:rPr>
@@ -2702,7 +2702,7 @@
             <w:noProof/>
             <w:webHidden/>
           </w:rPr>
-          <w:t>27</w:t>
+          <w:t>28</w:t>
         </w:r>
         <w:r>
           <w:rPr>
@@ -3159,7 +3159,7 @@
             <w:noProof/>
             <w:webHidden/>
           </w:rPr>
-          <w:t>27</w:t>
+          <w:t>28</w:t>
         </w:r>
         <w:r>
           <w:rPr>
@@ -3231,7 +3231,7 @@
             <w:noProof/>
             <w:webHidden/>
           </w:rPr>
-          <w:t>28</w:t>
+          <w:t>29</w:t>
         </w:r>
         <w:r>
           <w:rPr>
@@ -3303,7 +3303,7 @@
             <w:noProof/>
             <w:webHidden/>
           </w:rPr>
-          <w:t>28</w:t>
+          <w:t>29</w:t>
         </w:r>
         <w:r>
           <w:rPr>
@@ -3375,7 +3375,7 @@
             <w:noProof/>
             <w:webHidden/>
           </w:rPr>
-          <w:t>28</w:t>
+          <w:t>29</w:t>
         </w:r>
         <w:r>
           <w:rPr>
@@ -3447,7 +3447,7 @@
             <w:noProof/>
             <w:webHidden/>
           </w:rPr>
-          <w:t>29</w:t>
+          <w:t>30</w:t>
         </w:r>
         <w:r>
           <w:rPr>
@@ -3519,7 +3519,7 @@
             <w:noProof/>
             <w:webHidden/>
           </w:rPr>
-          <w:t>29</w:t>
+          <w:t>30</w:t>
         </w:r>
         <w:r>
           <w:rPr>
@@ -3591,7 +3591,7 @@
             <w:noProof/>
             <w:webHidden/>
           </w:rPr>
-          <w:t>29</w:t>
+          <w:t>30</w:t>
         </w:r>
         <w:r>
           <w:rPr>
@@ -3704,7 +3704,6 @@
           <w:docPartUnique/>
         </w:docPartObj>
       </w:sdtPr>
-      <w:sdtEndPr/>
       <w:sdtContent>
         <w:p>
           <w:pPr>
@@ -3719,7 +3718,7 @@
               <w:caps w:val="0"/>
               <w:sz w:val="22"/>
               <w:szCs w:val="22"/>
-              <w:lang w:val="en-US"/>
+              <w:lang w:eastAsia="pt-BR"/>
             </w:rPr>
           </w:pPr>
           <w:r>
@@ -3731,7 +3730,7 @@
           <w:r>
             <w:fldChar w:fldCharType="separate"/>
           </w:r>
-          <w:hyperlink w:anchor="_Toc25211309" w:history="1">
+          <w:hyperlink w:anchor="_Toc27090885" w:history="1">
             <w:r>
               <w:rPr>
                 <w:rStyle w:val="Hyperlink"/>
@@ -3746,7 +3745,7 @@
                 <w:caps w:val="0"/>
                 <w:sz w:val="22"/>
                 <w:szCs w:val="22"/>
-                <w:lang w:val="en-US"/>
+                <w:lang w:eastAsia="pt-BR"/>
               </w:rPr>
               <w:tab/>
             </w:r>
@@ -3772,7 +3771,7 @@
               <w:rPr>
                 <w:webHidden/>
               </w:rPr>
-              <w:instrText xml:space="preserve"> PAGEREF _Toc25211309 \h </w:instrText>
+              <w:instrText xml:space="preserve"> PAGEREF _Toc27090885 \h </w:instrText>
             </w:r>
             <w:r>
               <w:rPr>
@@ -3807,10 +3806,10 @@
               <w:b w:val="0"/>
               <w:sz w:val="22"/>
               <w:szCs w:val="22"/>
-              <w:lang w:val="en-US"/>
+              <w:lang w:eastAsia="pt-BR"/>
             </w:rPr>
           </w:pPr>
-          <w:hyperlink w:anchor="_Toc25211310" w:history="1">
+          <w:hyperlink w:anchor="_Toc27090886" w:history="1">
             <w:r>
               <w:rPr>
                 <w:rStyle w:val="Hyperlink"/>
@@ -3823,7 +3822,7 @@
                 <w:b w:val="0"/>
                 <w:sz w:val="22"/>
                 <w:szCs w:val="22"/>
-                <w:lang w:val="en-US"/>
+                <w:lang w:eastAsia="pt-BR"/>
               </w:rPr>
               <w:tab/>
             </w:r>
@@ -3849,7 +3848,7 @@
               <w:rPr>
                 <w:webHidden/>
               </w:rPr>
-              <w:instrText xml:space="preserve"> PAGEREF _Toc25211310 \h </w:instrText>
+              <w:instrText xml:space="preserve"> PAGEREF _Toc27090886 \h </w:instrText>
             </w:r>
             <w:r>
               <w:rPr>
@@ -3884,10 +3883,10 @@
               <w:b w:val="0"/>
               <w:sz w:val="22"/>
               <w:szCs w:val="22"/>
-              <w:lang w:val="en-US"/>
+              <w:lang w:eastAsia="pt-BR"/>
             </w:rPr>
           </w:pPr>
-          <w:hyperlink w:anchor="_Toc25211311" w:history="1">
+          <w:hyperlink w:anchor="_Toc27090887" w:history="1">
             <w:r>
               <w:rPr>
                 <w:rStyle w:val="Hyperlink"/>
@@ -3900,7 +3899,7 @@
                 <w:b w:val="0"/>
                 <w:sz w:val="22"/>
                 <w:szCs w:val="22"/>
-                <w:lang w:val="en-US"/>
+                <w:lang w:eastAsia="pt-BR"/>
               </w:rPr>
               <w:tab/>
             </w:r>
@@ -3926,7 +3925,7 @@
               <w:rPr>
                 <w:webHidden/>
               </w:rPr>
-              <w:instrText xml:space="preserve"> PAGEREF _Toc25211311 \h </w:instrText>
+              <w:instrText xml:space="preserve"> PAGEREF _Toc27090887 \h </w:instrText>
             </w:r>
             <w:r>
               <w:rPr>
@@ -3966,10 +3965,10 @@
               <w:caps w:val="0"/>
               <w:sz w:val="22"/>
               <w:szCs w:val="22"/>
-              <w:lang w:val="en-US"/>
+              <w:lang w:eastAsia="pt-BR"/>
             </w:rPr>
           </w:pPr>
-          <w:hyperlink w:anchor="_Toc25211312" w:history="1">
+          <w:hyperlink w:anchor="_Toc27090888" w:history="1">
             <w:r>
               <w:rPr>
                 <w:rStyle w:val="Hyperlink"/>
@@ -3984,7 +3983,7 @@
                 <w:caps w:val="0"/>
                 <w:sz w:val="22"/>
                 <w:szCs w:val="22"/>
-                <w:lang w:val="en-US"/>
+                <w:lang w:eastAsia="pt-BR"/>
               </w:rPr>
               <w:tab/>
             </w:r>
@@ -4010,7 +4009,7 @@
               <w:rPr>
                 <w:webHidden/>
               </w:rPr>
-              <w:instrText xml:space="preserve"> PAGEREF _Toc25211312 \h </w:instrText>
+              <w:instrText xml:space="preserve"> PAGEREF _Toc27090888 \h </w:instrText>
             </w:r>
             <w:r>
               <w:rPr>
@@ -4045,10 +4044,10 @@
               <w:b w:val="0"/>
               <w:sz w:val="22"/>
               <w:szCs w:val="22"/>
-              <w:lang w:val="en-US"/>
+              <w:lang w:eastAsia="pt-BR"/>
             </w:rPr>
           </w:pPr>
-          <w:hyperlink w:anchor="_Toc25211313" w:history="1">
+          <w:hyperlink w:anchor="_Toc27090889" w:history="1">
             <w:r>
               <w:rPr>
                 <w:rStyle w:val="Hyperlink"/>
@@ -4061,7 +4060,7 @@
                 <w:b w:val="0"/>
                 <w:sz w:val="22"/>
                 <w:szCs w:val="22"/>
-                <w:lang w:val="en-US"/>
+                <w:lang w:eastAsia="pt-BR"/>
               </w:rPr>
               <w:tab/>
             </w:r>
@@ -4087,7 +4086,7 @@
               <w:rPr>
                 <w:webHidden/>
               </w:rPr>
-              <w:instrText xml:space="preserve"> PAGEREF _Toc25211313 \h </w:instrText>
+              <w:instrText xml:space="preserve"> PAGEREF _Toc27090889 \h </w:instrText>
             </w:r>
             <w:r>
               <w:rPr>
@@ -4122,10 +4121,10 @@
               <w:b w:val="0"/>
               <w:sz w:val="22"/>
               <w:szCs w:val="22"/>
-              <w:lang w:val="en-US"/>
+              <w:lang w:eastAsia="pt-BR"/>
             </w:rPr>
           </w:pPr>
-          <w:hyperlink w:anchor="_Toc25211314" w:history="1">
+          <w:hyperlink w:anchor="_Toc27090890" w:history="1">
             <w:r>
               <w:rPr>
                 <w:rStyle w:val="Hyperlink"/>
@@ -4138,7 +4137,7 @@
                 <w:b w:val="0"/>
                 <w:sz w:val="22"/>
                 <w:szCs w:val="22"/>
-                <w:lang w:val="en-US"/>
+                <w:lang w:eastAsia="pt-BR"/>
               </w:rPr>
               <w:tab/>
             </w:r>
@@ -4164,7 +4163,7 @@
               <w:rPr>
                 <w:webHidden/>
               </w:rPr>
-              <w:instrText xml:space="preserve"> PAGEREF _Toc25211314 \h </w:instrText>
+              <w:instrText xml:space="preserve"> PAGEREF _Toc27090890 \h </w:instrText>
             </w:r>
             <w:r>
               <w:rPr>
@@ -4199,10 +4198,10 @@
               <w:b w:val="0"/>
               <w:sz w:val="22"/>
               <w:szCs w:val="22"/>
-              <w:lang w:val="en-US"/>
+              <w:lang w:eastAsia="pt-BR"/>
             </w:rPr>
           </w:pPr>
-          <w:hyperlink w:anchor="_Toc25211315" w:history="1">
+          <w:hyperlink w:anchor="_Toc27090891" w:history="1">
             <w:r>
               <w:rPr>
                 <w:rStyle w:val="Hyperlink"/>
@@ -4215,7 +4214,7 @@
                 <w:b w:val="0"/>
                 <w:sz w:val="22"/>
                 <w:szCs w:val="22"/>
-                <w:lang w:val="en-US"/>
+                <w:lang w:eastAsia="pt-BR"/>
               </w:rPr>
               <w:tab/>
             </w:r>
@@ -4241,7 +4240,7 @@
               <w:rPr>
                 <w:webHidden/>
               </w:rPr>
-              <w:instrText xml:space="preserve"> PAGEREF _Toc25211315 \h </w:instrText>
+              <w:instrText xml:space="preserve"> PAGEREF _Toc27090891 \h </w:instrText>
             </w:r>
             <w:r>
               <w:rPr>
@@ -4281,10 +4280,10 @@
               <w:caps w:val="0"/>
               <w:sz w:val="22"/>
               <w:szCs w:val="22"/>
-              <w:lang w:val="en-US"/>
+              <w:lang w:eastAsia="pt-BR"/>
             </w:rPr>
           </w:pPr>
-          <w:hyperlink w:anchor="_Toc25211316" w:history="1">
+          <w:hyperlink w:anchor="_Toc27090892" w:history="1">
             <w:r>
               <w:rPr>
                 <w:rStyle w:val="Hyperlink"/>
@@ -4299,7 +4298,7 @@
                 <w:caps w:val="0"/>
                 <w:sz w:val="22"/>
                 <w:szCs w:val="22"/>
-                <w:lang w:val="en-US"/>
+                <w:lang w:eastAsia="pt-BR"/>
               </w:rPr>
               <w:tab/>
             </w:r>
@@ -4307,7 +4306,7 @@
               <w:rPr>
                 <w:rStyle w:val="Hyperlink"/>
               </w:rPr>
-              <w:t>Definição do Projeto (caso: orientado objeto)</w:t>
+              <w:t>Definição do Projeto</w:t>
             </w:r>
             <w:r>
               <w:rPr>
@@ -4325,7 +4324,7 @@
               <w:rPr>
                 <w:webHidden/>
               </w:rPr>
-              <w:instrText xml:space="preserve"> PAGEREF _Toc25211316 \h </w:instrText>
+              <w:instrText xml:space="preserve"> PAGEREF _Toc27090892 \h </w:instrText>
             </w:r>
             <w:r>
               <w:rPr>
@@ -4360,10 +4359,10 @@
               <w:b w:val="0"/>
               <w:sz w:val="22"/>
               <w:szCs w:val="22"/>
-              <w:lang w:val="en-US"/>
+              <w:lang w:eastAsia="pt-BR"/>
             </w:rPr>
           </w:pPr>
-          <w:hyperlink w:anchor="_Toc25211317" w:history="1">
+          <w:hyperlink w:anchor="_Toc27090893" w:history="1">
             <w:r>
               <w:rPr>
                 <w:rStyle w:val="Hyperlink"/>
@@ -4376,7 +4375,7 @@
                 <w:b w:val="0"/>
                 <w:sz w:val="22"/>
                 <w:szCs w:val="22"/>
-                <w:lang w:val="en-US"/>
+                <w:lang w:eastAsia="pt-BR"/>
               </w:rPr>
               <w:tab/>
             </w:r>
@@ -4402,7 +4401,7 @@
               <w:rPr>
                 <w:webHidden/>
               </w:rPr>
-              <w:instrText xml:space="preserve"> PAGEREF _Toc25211317 \h </w:instrText>
+              <w:instrText xml:space="preserve"> PAGEREF _Toc27090893 \h </w:instrText>
             </w:r>
             <w:r>
               <w:rPr>
@@ -4437,10 +4436,10 @@
               <w:b w:val="0"/>
               <w:sz w:val="22"/>
               <w:szCs w:val="22"/>
-              <w:lang w:val="en-US"/>
+              <w:lang w:eastAsia="pt-BR"/>
             </w:rPr>
           </w:pPr>
-          <w:hyperlink w:anchor="_Toc25211318" w:history="1">
+          <w:hyperlink w:anchor="_Toc27090894" w:history="1">
             <w:r>
               <w:rPr>
                 <w:rStyle w:val="Hyperlink"/>
@@ -4453,7 +4452,7 @@
                 <w:b w:val="0"/>
                 <w:sz w:val="22"/>
                 <w:szCs w:val="22"/>
-                <w:lang w:val="en-US"/>
+                <w:lang w:eastAsia="pt-BR"/>
               </w:rPr>
               <w:tab/>
             </w:r>
@@ -4479,7 +4478,7 @@
               <w:rPr>
                 <w:webHidden/>
               </w:rPr>
-              <w:instrText xml:space="preserve"> PAGEREF _Toc25211318 \h </w:instrText>
+              <w:instrText xml:space="preserve"> PAGEREF _Toc27090894 \h </w:instrText>
             </w:r>
             <w:r>
               <w:rPr>
@@ -4514,10 +4513,10 @@
               <w:b w:val="0"/>
               <w:sz w:val="22"/>
               <w:szCs w:val="22"/>
-              <w:lang w:val="en-US"/>
+              <w:lang w:eastAsia="pt-BR"/>
             </w:rPr>
           </w:pPr>
-          <w:hyperlink w:anchor="_Toc25211319" w:history="1">
+          <w:hyperlink w:anchor="_Toc27090895" w:history="1">
             <w:r>
               <w:rPr>
                 <w:rStyle w:val="Hyperlink"/>
@@ -4530,7 +4529,7 @@
                 <w:b w:val="0"/>
                 <w:sz w:val="22"/>
                 <w:szCs w:val="22"/>
-                <w:lang w:val="en-US"/>
+                <w:lang w:eastAsia="pt-BR"/>
               </w:rPr>
               <w:tab/>
             </w:r>
@@ -4556,7 +4555,7 @@
               <w:rPr>
                 <w:webHidden/>
               </w:rPr>
-              <w:instrText xml:space="preserve"> PAGEREF _Toc25211319 \h </w:instrText>
+              <w:instrText xml:space="preserve"> PAGEREF _Toc27090895 \h </w:instrText>
             </w:r>
             <w:r>
               <w:rPr>
@@ -4573,7 +4572,7 @@
               <w:rPr>
                 <w:webHidden/>
               </w:rPr>
-              <w:t>26</w:t>
+              <w:t>27</w:t>
             </w:r>
             <w:r>
               <w:rPr>
@@ -4591,10 +4590,10 @@
               <w:b w:val="0"/>
               <w:sz w:val="22"/>
               <w:szCs w:val="22"/>
-              <w:lang w:val="en-US"/>
+              <w:lang w:eastAsia="pt-BR"/>
             </w:rPr>
           </w:pPr>
-          <w:hyperlink w:anchor="_Toc25211320" w:history="1">
+          <w:hyperlink w:anchor="_Toc27090896" w:history="1">
             <w:r>
               <w:rPr>
                 <w:rStyle w:val="Hyperlink"/>
@@ -4607,7 +4606,7 @@
                 <w:b w:val="0"/>
                 <w:sz w:val="22"/>
                 <w:szCs w:val="22"/>
-                <w:lang w:val="en-US"/>
+                <w:lang w:eastAsia="pt-BR"/>
               </w:rPr>
               <w:tab/>
             </w:r>
@@ -4633,7 +4632,7 @@
               <w:rPr>
                 <w:webHidden/>
               </w:rPr>
-              <w:instrText xml:space="preserve"> PAGEREF _Toc25211320 \h </w:instrText>
+              <w:instrText xml:space="preserve"> PAGEREF _Toc27090896 \h </w:instrText>
             </w:r>
             <w:r>
               <w:rPr>
@@ -4650,7 +4649,7 @@
               <w:rPr>
                 <w:webHidden/>
               </w:rPr>
-              <w:t>26</w:t>
+              <w:t>27</w:t>
             </w:r>
             <w:r>
               <w:rPr>
@@ -4668,10 +4667,10 @@
               <w:b w:val="0"/>
               <w:sz w:val="22"/>
               <w:szCs w:val="22"/>
-              <w:lang w:val="en-US"/>
+              <w:lang w:eastAsia="pt-BR"/>
             </w:rPr>
           </w:pPr>
-          <w:hyperlink w:anchor="_Toc25211321" w:history="1">
+          <w:hyperlink w:anchor="_Toc27090897" w:history="1">
             <w:r>
               <w:rPr>
                 <w:rStyle w:val="Hyperlink"/>
@@ -4684,7 +4683,7 @@
                 <w:b w:val="0"/>
                 <w:sz w:val="22"/>
                 <w:szCs w:val="22"/>
-                <w:lang w:val="en-US"/>
+                <w:lang w:eastAsia="pt-BR"/>
               </w:rPr>
               <w:tab/>
             </w:r>
@@ -4710,7 +4709,7 @@
               <w:rPr>
                 <w:webHidden/>
               </w:rPr>
-              <w:instrText xml:space="preserve"> PAGEREF _Toc25211321 \h </w:instrText>
+              <w:instrText xml:space="preserve"> PAGEREF _Toc27090897 \h </w:instrText>
             </w:r>
             <w:r>
               <w:rPr>
@@ -4727,7 +4726,7 @@
               <w:rPr>
                 <w:webHidden/>
               </w:rPr>
-              <w:t>27</w:t>
+              <w:t>28</w:t>
             </w:r>
             <w:r>
               <w:rPr>
@@ -4750,10 +4749,10 @@
               <w:caps w:val="0"/>
               <w:sz w:val="22"/>
               <w:szCs w:val="22"/>
-              <w:lang w:val="en-US"/>
+              <w:lang w:eastAsia="pt-BR"/>
             </w:rPr>
           </w:pPr>
-          <w:hyperlink w:anchor="_Toc25211322" w:history="1">
+          <w:hyperlink w:anchor="_Toc27090898" w:history="1">
             <w:r>
               <w:rPr>
                 <w:rStyle w:val="Hyperlink"/>
@@ -4768,7 +4767,7 @@
                 <w:caps w:val="0"/>
                 <w:sz w:val="22"/>
                 <w:szCs w:val="22"/>
-                <w:lang w:val="en-US"/>
+                <w:lang w:eastAsia="pt-BR"/>
               </w:rPr>
               <w:tab/>
             </w:r>
@@ -4794,7 +4793,7 @@
               <w:rPr>
                 <w:webHidden/>
               </w:rPr>
-              <w:instrText xml:space="preserve"> PAGEREF _Toc25211322 \h </w:instrText>
+              <w:instrText xml:space="preserve"> PAGEREF _Toc27090898 \h </w:instrText>
             </w:r>
             <w:r>
               <w:rPr>
@@ -4811,7 +4810,7 @@
               <w:rPr>
                 <w:webHidden/>
               </w:rPr>
-              <w:t>31</w:t>
+              <w:t>32</w:t>
             </w:r>
             <w:r>
               <w:rPr>
@@ -4834,10 +4833,10 @@
               <w:caps w:val="0"/>
               <w:sz w:val="22"/>
               <w:szCs w:val="22"/>
-              <w:lang w:val="en-US"/>
+              <w:lang w:eastAsia="pt-BR"/>
             </w:rPr>
           </w:pPr>
-          <w:hyperlink w:anchor="_Toc25211323" w:history="1">
+          <w:hyperlink w:anchor="_Toc27090899" w:history="1">
             <w:r>
               <w:rPr>
                 <w:rStyle w:val="Hyperlink"/>
@@ -4852,7 +4851,7 @@
                 <w:caps w:val="0"/>
                 <w:sz w:val="22"/>
                 <w:szCs w:val="22"/>
-                <w:lang w:val="en-US"/>
+                <w:lang w:eastAsia="pt-BR"/>
               </w:rPr>
               <w:tab/>
             </w:r>
@@ -4878,7 +4877,7 @@
               <w:rPr>
                 <w:webHidden/>
               </w:rPr>
-              <w:instrText xml:space="preserve"> PAGEREF _Toc25211323 \h </w:instrText>
+              <w:instrText xml:space="preserve"> PAGEREF _Toc27090899 \h </w:instrText>
             </w:r>
             <w:r>
               <w:rPr>
@@ -4895,7 +4894,7 @@
               <w:rPr>
                 <w:webHidden/>
               </w:rPr>
-              <w:t>32</w:t>
+              <w:t>33</w:t>
             </w:r>
             <w:r>
               <w:rPr>
@@ -4915,10 +4914,10 @@
               <w:caps w:val="0"/>
               <w:sz w:val="22"/>
               <w:szCs w:val="22"/>
-              <w:lang w:val="en-US"/>
+              <w:lang w:eastAsia="pt-BR"/>
             </w:rPr>
           </w:pPr>
-          <w:hyperlink w:anchor="_Toc25211324" w:history="1">
+          <w:hyperlink w:anchor="_Toc27090900" w:history="1">
             <w:r>
               <w:rPr>
                 <w:rStyle w:val="Hyperlink"/>
@@ -4941,7 +4940,7 @@
               <w:rPr>
                 <w:webHidden/>
               </w:rPr>
-              <w:instrText xml:space="preserve"> PAGEREF _Toc25211324 \h </w:instrText>
+              <w:instrText xml:space="preserve"> PAGEREF _Toc27090900 \h </w:instrText>
             </w:r>
             <w:r>
               <w:rPr>
@@ -4958,7 +4957,7 @@
               <w:rPr>
                 <w:webHidden/>
               </w:rPr>
-              <w:t>33</w:t>
+              <w:t>34</w:t>
             </w:r>
             <w:r>
               <w:rPr>
@@ -4978,10 +4977,10 @@
               <w:caps w:val="0"/>
               <w:sz w:val="22"/>
               <w:szCs w:val="22"/>
-              <w:lang w:val="en-US"/>
+              <w:lang w:eastAsia="pt-BR"/>
             </w:rPr>
           </w:pPr>
-          <w:hyperlink w:anchor="_Toc25211325" w:history="1">
+          <w:hyperlink w:anchor="_Toc27090901" w:history="1">
             <w:r>
               <w:rPr>
                 <w:rStyle w:val="Hyperlink"/>
@@ -5004,7 +5003,7 @@
               <w:rPr>
                 <w:webHidden/>
               </w:rPr>
-              <w:instrText xml:space="preserve"> PAGEREF _Toc25211325 \h </w:instrText>
+              <w:instrText xml:space="preserve"> PAGEREF _Toc27090901 \h </w:instrText>
             </w:r>
             <w:r>
               <w:rPr>
@@ -5021,7 +5020,7 @@
               <w:rPr>
                 <w:webHidden/>
               </w:rPr>
-              <w:t>34</w:t>
+              <w:t>35</w:t>
             </w:r>
             <w:r>
               <w:rPr>
@@ -5062,7 +5061,7 @@
           <w:pgMar w:top="1701" w:right="1134" w:bottom="1134" w:left="1701" w:header="709" w:footer="709" w:gutter="0"/>
           <w:pgNumType w:start="1"/>
           <w:cols w:space="720"/>
-          <w:titlePg/>
+          <w:docGrid w:linePitch="326"/>
         </w:sectPr>
       </w:pPr>
     </w:p>
@@ -5074,7 +5073,7 @@
           <w:numId w:val="4"/>
         </w:numPr>
       </w:pPr>
-      <w:bookmarkStart w:id="7" w:name="_Toc25211309"/>
+      <w:bookmarkStart w:id="7" w:name="_Toc27090885"/>
       <w:r>
         <w:lastRenderedPageBreak/>
         <w:t>Introdução</w:t>
@@ -5154,7 +5153,7 @@
           <w:numId w:val="1"/>
         </w:numPr>
       </w:pPr>
-      <w:bookmarkStart w:id="8" w:name="_Toc25211310"/>
+      <w:bookmarkStart w:id="8" w:name="_Toc27090886"/>
       <w:r>
         <w:t>Escopo</w:t>
       </w:r>
@@ -5193,7 +5192,7 @@
           <w:numId w:val="1"/>
         </w:numPr>
       </w:pPr>
-      <w:bookmarkStart w:id="9" w:name="_Toc25211311"/>
+      <w:bookmarkStart w:id="9" w:name="_Toc27090887"/>
       <w:r>
         <w:t>Clientes do software</w:t>
       </w:r>
@@ -5215,7 +5214,7 @@
           <w:numId w:val="1"/>
         </w:numPr>
       </w:pPr>
-      <w:bookmarkStart w:id="10" w:name="_Toc25211312"/>
+      <w:bookmarkStart w:id="10" w:name="_Toc27090888"/>
       <w:r>
         <w:lastRenderedPageBreak/>
         <w:t>Requisitos do Sistema</w:t>
@@ -5235,7 +5234,7 @@
           <w:numId w:val="1"/>
         </w:numPr>
       </w:pPr>
-      <w:bookmarkStart w:id="11" w:name="_Toc25211313"/>
+      <w:bookmarkStart w:id="11" w:name="_Toc27090889"/>
       <w:r>
         <w:t>Requisitos Funcionais</w:t>
       </w:r>
@@ -5258,27 +5257,14 @@
       <w:r>
         <w:t xml:space="preserve">Tabela </w:t>
       </w:r>
-      <w:r>
-        <w:fldChar w:fldCharType="begin"/>
-      </w:r>
-      <w:r>
-        <w:instrText xml:space="preserve"> SEQ Tabela \* ARABIC </w:instrText>
-      </w:r>
-      <w:r>
-        <w:fldChar w:fldCharType="separate"/>
-      </w:r>
-      <w:r>
-        <w:rPr>
-          <w:noProof/>
-        </w:rPr>
-        <w:t>1</w:t>
-      </w:r>
-      <w:r>
-        <w:rPr>
-          <w:noProof/>
-        </w:rPr>
-        <w:fldChar w:fldCharType="end"/>
-      </w:r>
+      <w:fldSimple w:instr=" SEQ Tabela \* ARABIC ">
+        <w:r>
+          <w:rPr>
+            <w:noProof/>
+          </w:rPr>
+          <w:t>1</w:t>
+        </w:r>
+      </w:fldSimple>
       <w:r>
         <w:t xml:space="preserve"> - Requisitos Funcionais</w:t>
       </w:r>
@@ -7279,7 +7265,7 @@
           <w:numId w:val="1"/>
         </w:numPr>
       </w:pPr>
-      <w:bookmarkStart w:id="14" w:name="_Toc25211314"/>
+      <w:bookmarkStart w:id="14" w:name="_Toc27090890"/>
       <w:r>
         <w:t>Requisitos não funcionais</w:t>
       </w:r>
@@ -7311,27 +7297,14 @@
       <w:r>
         <w:t xml:space="preserve">Tabela </w:t>
       </w:r>
-      <w:r>
-        <w:fldChar w:fldCharType="begin"/>
-      </w:r>
-      <w:r>
-        <w:instrText xml:space="preserve"> SEQ Tabela \* ARABIC </w:instrText>
-      </w:r>
-      <w:r>
-        <w:fldChar w:fldCharType="separate"/>
-      </w:r>
-      <w:r>
-        <w:rPr>
-          <w:noProof/>
-        </w:rPr>
-        <w:t>2</w:t>
-      </w:r>
-      <w:r>
-        <w:rPr>
-          <w:noProof/>
-        </w:rPr>
-        <w:fldChar w:fldCharType="end"/>
-      </w:r>
+      <w:fldSimple w:instr=" SEQ Tabela \* ARABIC ">
+        <w:r>
+          <w:rPr>
+            <w:noProof/>
+          </w:rPr>
+          <w:t>2</w:t>
+        </w:r>
+      </w:fldSimple>
       <w:r>
         <w:t xml:space="preserve"> - Requisitos não Funcionais</w:t>
       </w:r>
@@ -7828,7 +7801,7 @@
           <w:numId w:val="1"/>
         </w:numPr>
       </w:pPr>
-      <w:bookmarkStart w:id="17" w:name="_Toc25211315"/>
+      <w:bookmarkStart w:id="17" w:name="_Toc27090891"/>
       <w:r>
         <w:t>Requisitos do Domínio</w:t>
       </w:r>
@@ -7856,27 +7829,14 @@
       <w:r>
         <w:t xml:space="preserve">Tabela </w:t>
       </w:r>
-      <w:r>
-        <w:fldChar w:fldCharType="begin"/>
-      </w:r>
-      <w:r>
-        <w:instrText xml:space="preserve"> SEQ Tabela \* ARABIC </w:instrText>
-      </w:r>
-      <w:r>
-        <w:fldChar w:fldCharType="separate"/>
-      </w:r>
-      <w:r>
-        <w:rPr>
-          <w:noProof/>
-        </w:rPr>
-        <w:t>3</w:t>
-      </w:r>
-      <w:r>
-        <w:rPr>
-          <w:noProof/>
-        </w:rPr>
-        <w:fldChar w:fldCharType="end"/>
-      </w:r>
+      <w:fldSimple w:instr=" SEQ Tabela \* ARABIC ">
+        <w:r>
+          <w:rPr>
+            <w:noProof/>
+          </w:rPr>
+          <w:t>3</w:t>
+        </w:r>
+      </w:fldSimple>
       <w:r>
         <w:t xml:space="preserve"> - Requisitos de Domínio</w:t>
       </w:r>
@@ -7984,7 +7944,7 @@
           <w:numId w:val="1"/>
         </w:numPr>
       </w:pPr>
-      <w:bookmarkStart w:id="20" w:name="_Toc25211316"/>
+      <w:bookmarkStart w:id="20" w:name="_Toc27090892"/>
       <w:r>
         <w:lastRenderedPageBreak/>
         <w:t>Definição do Projeto</w:t>
@@ -8141,7 +8101,7 @@
           <w:numId w:val="1"/>
         </w:numPr>
       </w:pPr>
-      <w:bookmarkStart w:id="21" w:name="_Toc25211317"/>
+      <w:bookmarkStart w:id="21" w:name="_Toc27090893"/>
       <w:r>
         <w:t>Casos de Uso</w:t>
       </w:r>
@@ -8170,27 +8130,14 @@
         <w:lastRenderedPageBreak/>
         <w:t xml:space="preserve">Figura </w:t>
       </w:r>
-      <w:r>
-        <w:fldChar w:fldCharType="begin"/>
-      </w:r>
-      <w:r>
-        <w:instrText xml:space="preserve"> SEQ Figura \* ARABIC </w:instrText>
-      </w:r>
-      <w:r>
-        <w:fldChar w:fldCharType="separate"/>
-      </w:r>
-      <w:r>
-        <w:rPr>
-          <w:noProof/>
-        </w:rPr>
-        <w:t>1</w:t>
-      </w:r>
-      <w:r>
-        <w:rPr>
-          <w:noProof/>
-        </w:rPr>
-        <w:fldChar w:fldCharType="end"/>
-      </w:r>
+      <w:fldSimple w:instr=" SEQ Figura \* ARABIC ">
+        <w:r>
+          <w:rPr>
+            <w:noProof/>
+          </w:rPr>
+          <w:t>1</w:t>
+        </w:r>
+      </w:fldSimple>
       <w:r>
         <w:t xml:space="preserve"> - Diagrama de Casos de Uso</w:t>
       </w:r>
@@ -8275,27 +8222,14 @@
       <w:r>
         <w:t xml:space="preserve">Tabela </w:t>
       </w:r>
-      <w:r>
-        <w:fldChar w:fldCharType="begin"/>
-      </w:r>
-      <w:r>
-        <w:instrText xml:space="preserve"> SEQ Tabela \* ARABIC </w:instrText>
-      </w:r>
-      <w:r>
-        <w:fldChar w:fldCharType="separate"/>
-      </w:r>
-      <w:r>
-        <w:rPr>
-          <w:noProof/>
-        </w:rPr>
-        <w:t>4</w:t>
-      </w:r>
-      <w:r>
-        <w:rPr>
-          <w:noProof/>
-        </w:rPr>
-        <w:fldChar w:fldCharType="end"/>
-      </w:r>
+      <w:fldSimple w:instr=" SEQ Tabela \* ARABIC ">
+        <w:r>
+          <w:rPr>
+            <w:noProof/>
+          </w:rPr>
+          <w:t>4</w:t>
+        </w:r>
+      </w:fldSimple>
       <w:r>
         <w:t xml:space="preserve"> - Casos de Uso</w:t>
       </w:r>
@@ -9926,7 +9860,7 @@
           <w:numId w:val="1"/>
         </w:numPr>
       </w:pPr>
-      <w:bookmarkStart w:id="26" w:name="_Toc25211318"/>
+      <w:bookmarkStart w:id="26" w:name="_Toc27090894"/>
       <w:r>
         <w:t>Diagramas de Classe</w:t>
       </w:r>
@@ -9967,27 +9901,14 @@
         <w:lastRenderedPageBreak/>
         <w:t xml:space="preserve">Figura </w:t>
       </w:r>
-      <w:r>
-        <w:fldChar w:fldCharType="begin"/>
-      </w:r>
-      <w:r>
-        <w:instrText xml:space="preserve"> SEQ Figura \* ARABIC </w:instrText>
-      </w:r>
-      <w:r>
-        <w:fldChar w:fldCharType="separate"/>
-      </w:r>
-      <w:r>
-        <w:rPr>
-          <w:noProof/>
-        </w:rPr>
-        <w:t>2</w:t>
-      </w:r>
-      <w:r>
-        <w:rPr>
-          <w:noProof/>
-        </w:rPr>
-        <w:fldChar w:fldCharType="end"/>
-      </w:r>
+      <w:fldSimple w:instr=" SEQ Figura \* ARABIC ">
+        <w:r>
+          <w:rPr>
+            <w:noProof/>
+          </w:rPr>
+          <w:t>2</w:t>
+        </w:r>
+      </w:fldSimple>
       <w:r>
         <w:t xml:space="preserve"> - </w:t>
       </w:r>
@@ -10150,27 +10071,14 @@
         <w:lastRenderedPageBreak/>
         <w:t xml:space="preserve">Figura </w:t>
       </w:r>
-      <w:r>
-        <w:fldChar w:fldCharType="begin"/>
-      </w:r>
-      <w:r>
-        <w:instrText xml:space="preserve"> SEQ Figura \* ARABIC </w:instrText>
-      </w:r>
-      <w:r>
-        <w:fldChar w:fldCharType="separate"/>
-      </w:r>
-      <w:r>
-        <w:rPr>
-          <w:noProof/>
-        </w:rPr>
-        <w:t>3</w:t>
-      </w:r>
-      <w:r>
-        <w:rPr>
-          <w:noProof/>
-        </w:rPr>
-        <w:fldChar w:fldCharType="end"/>
-      </w:r>
+      <w:fldSimple w:instr=" SEQ Figura \* ARABIC ">
+        <w:r>
+          <w:rPr>
+            <w:noProof/>
+          </w:rPr>
+          <w:t>3</w:t>
+        </w:r>
+      </w:fldSimple>
       <w:r>
         <w:t xml:space="preserve"> - </w:t>
       </w:r>
@@ -10315,27 +10223,14 @@
       <w:r>
         <w:t xml:space="preserve">Figura </w:t>
       </w:r>
-      <w:r>
-        <w:fldChar w:fldCharType="begin"/>
-      </w:r>
-      <w:r>
-        <w:instrText xml:space="preserve"> SEQ Figura \* ARABIC </w:instrText>
-      </w:r>
-      <w:r>
-        <w:fldChar w:fldCharType="separate"/>
-      </w:r>
-      <w:r>
-        <w:rPr>
-          <w:noProof/>
-        </w:rPr>
-        <w:t>4</w:t>
-      </w:r>
-      <w:r>
-        <w:rPr>
-          <w:noProof/>
-        </w:rPr>
-        <w:fldChar w:fldCharType="end"/>
-      </w:r>
+      <w:fldSimple w:instr=" SEQ Figura \* ARABIC ">
+        <w:r>
+          <w:rPr>
+            <w:noProof/>
+          </w:rPr>
+          <w:t>4</w:t>
+        </w:r>
+      </w:fldSimple>
       <w:r>
         <w:t xml:space="preserve"> - </w:t>
       </w:r>
@@ -10418,27 +10313,14 @@
         <w:lastRenderedPageBreak/>
         <w:t xml:space="preserve">Figura </w:t>
       </w:r>
-      <w:r>
-        <w:fldChar w:fldCharType="begin"/>
-      </w:r>
-      <w:r>
-        <w:instrText xml:space="preserve"> SEQ Figura \* ARABIC </w:instrText>
-      </w:r>
-      <w:r>
-        <w:fldChar w:fldCharType="separate"/>
-      </w:r>
-      <w:r>
-        <w:rPr>
-          <w:noProof/>
-        </w:rPr>
-        <w:t>5</w:t>
-      </w:r>
-      <w:r>
-        <w:rPr>
-          <w:noProof/>
-        </w:rPr>
-        <w:fldChar w:fldCharType="end"/>
-      </w:r>
+      <w:fldSimple w:instr=" SEQ Figura \* ARABIC ">
+        <w:r>
+          <w:rPr>
+            <w:noProof/>
+          </w:rPr>
+          <w:t>5</w:t>
+        </w:r>
+      </w:fldSimple>
       <w:r>
         <w:t xml:space="preserve"> </w:t>
       </w:r>
@@ -10562,7 +10444,7 @@
           <w:numId w:val="1"/>
         </w:numPr>
       </w:pPr>
-      <w:bookmarkStart w:id="35" w:name="_Toc25211319"/>
+      <w:bookmarkStart w:id="35" w:name="_Toc27090895"/>
       <w:r>
         <w:lastRenderedPageBreak/>
         <w:t>Diagramas de Pacotes</w:t>
@@ -10618,27 +10500,14 @@
       <w:r>
         <w:t xml:space="preserve">Figura </w:t>
       </w:r>
-      <w:r>
-        <w:fldChar w:fldCharType="begin"/>
-      </w:r>
-      <w:r>
-        <w:instrText xml:space="preserve"> SEQ Figura \* ARABIC </w:instrText>
-      </w:r>
-      <w:r>
-        <w:fldChar w:fldCharType="separate"/>
-      </w:r>
-      <w:r>
-        <w:rPr>
-          <w:noProof/>
-        </w:rPr>
-        <w:t>6</w:t>
-      </w:r>
-      <w:r>
-        <w:rPr>
-          <w:noProof/>
-        </w:rPr>
-        <w:fldChar w:fldCharType="end"/>
-      </w:r>
+      <w:fldSimple w:instr=" SEQ Figura \* ARABIC ">
+        <w:r>
+          <w:rPr>
+            <w:noProof/>
+          </w:rPr>
+          <w:t>6</w:t>
+        </w:r>
+      </w:fldSimple>
       <w:r>
         <w:t xml:space="preserve"> - </w:t>
       </w:r>
@@ -10701,7 +10570,7 @@
           <w:numId w:val="1"/>
         </w:numPr>
       </w:pPr>
-      <w:bookmarkStart w:id="38" w:name="_Toc25211320"/>
+      <w:bookmarkStart w:id="38" w:name="_Toc27090896"/>
       <w:r>
         <w:t>Diagrama Entidade Relacionamento</w:t>
       </w:r>
@@ -10749,27 +10618,14 @@
         <w:lastRenderedPageBreak/>
         <w:t xml:space="preserve">Figura </w:t>
       </w:r>
-      <w:r>
-        <w:fldChar w:fldCharType="begin"/>
-      </w:r>
-      <w:r>
-        <w:instrText xml:space="preserve"> SEQ Figura \* ARABIC </w:instrText>
-      </w:r>
-      <w:r>
-        <w:fldChar w:fldCharType="separate"/>
-      </w:r>
-      <w:r>
-        <w:rPr>
-          <w:noProof/>
-        </w:rPr>
-        <w:t>7</w:t>
-      </w:r>
-      <w:r>
-        <w:rPr>
-          <w:noProof/>
-        </w:rPr>
-        <w:fldChar w:fldCharType="end"/>
-      </w:r>
+      <w:fldSimple w:instr=" SEQ Figura \* ARABIC ">
+        <w:r>
+          <w:rPr>
+            <w:noProof/>
+          </w:rPr>
+          <w:t>7</w:t>
+        </w:r>
+      </w:fldSimple>
       <w:r>
         <w:t xml:space="preserve"> - </w:t>
       </w:r>
@@ -10832,7 +10688,7 @@
           <w:numId w:val="1"/>
         </w:numPr>
       </w:pPr>
-      <w:bookmarkStart w:id="41" w:name="_Toc25211321"/>
+      <w:bookmarkStart w:id="41" w:name="_Toc27090897"/>
       <w:r>
         <w:t>Dicionário de Dados</w:t>
       </w:r>
@@ -10872,27 +10728,14 @@
       <w:r>
         <w:t xml:space="preserve">Tabela </w:t>
       </w:r>
-      <w:r>
-        <w:fldChar w:fldCharType="begin"/>
-      </w:r>
-      <w:r>
-        <w:instrText xml:space="preserve"> SEQ Tabela \* ARABIC </w:instrText>
-      </w:r>
-      <w:r>
-        <w:fldChar w:fldCharType="separate"/>
-      </w:r>
-      <w:r>
-        <w:rPr>
-          <w:noProof/>
-        </w:rPr>
-        <w:t>5</w:t>
-      </w:r>
-      <w:r>
-        <w:rPr>
-          <w:noProof/>
-        </w:rPr>
-        <w:fldChar w:fldCharType="end"/>
-      </w:r>
+      <w:fldSimple w:instr=" SEQ Tabela \* ARABIC ">
+        <w:r>
+          <w:rPr>
+            <w:noProof/>
+          </w:rPr>
+          <w:t>5</w:t>
+        </w:r>
+      </w:fldSimple>
       <w:r>
         <w:t xml:space="preserve"> - </w:t>
       </w:r>
@@ -11980,27 +11823,14 @@
       <w:r>
         <w:t xml:space="preserve">Tabela </w:t>
       </w:r>
-      <w:r>
-        <w:fldChar w:fldCharType="begin"/>
-      </w:r>
-      <w:r>
-        <w:instrText xml:space="preserve"> SEQ Tabela \* ARABIC </w:instrText>
-      </w:r>
-      <w:r>
-        <w:fldChar w:fldCharType="separate"/>
-      </w:r>
-      <w:r>
-        <w:rPr>
-          <w:noProof/>
-        </w:rPr>
-        <w:t>6</w:t>
-      </w:r>
-      <w:r>
-        <w:rPr>
-          <w:noProof/>
-        </w:rPr>
-        <w:fldChar w:fldCharType="end"/>
-      </w:r>
+      <w:fldSimple w:instr=" SEQ Tabela \* ARABIC ">
+        <w:r>
+          <w:rPr>
+            <w:noProof/>
+          </w:rPr>
+          <w:t>6</w:t>
+        </w:r>
+      </w:fldSimple>
       <w:r>
         <w:t xml:space="preserve"> - </w:t>
       </w:r>
@@ -12428,27 +12258,14 @@
       <w:r>
         <w:t xml:space="preserve">Tabela </w:t>
       </w:r>
-      <w:r>
-        <w:fldChar w:fldCharType="begin"/>
-      </w:r>
-      <w:r>
-        <w:instrText xml:space="preserve"> SEQ Tabela \* ARABIC </w:instrText>
-      </w:r>
-      <w:r>
-        <w:fldChar w:fldCharType="separate"/>
-      </w:r>
-      <w:r>
-        <w:rPr>
-          <w:noProof/>
-        </w:rPr>
-        <w:t>7</w:t>
-      </w:r>
-      <w:r>
-        <w:rPr>
-          <w:noProof/>
-        </w:rPr>
-        <w:fldChar w:fldCharType="end"/>
-      </w:r>
+      <w:fldSimple w:instr=" SEQ Tabela \* ARABIC ">
+        <w:r>
+          <w:rPr>
+            <w:noProof/>
+          </w:rPr>
+          <w:t>7</w:t>
+        </w:r>
+      </w:fldSimple>
       <w:r>
         <w:t xml:space="preserve"> - </w:t>
       </w:r>
@@ -13657,27 +13474,14 @@
       <w:r>
         <w:t xml:space="preserve">Tabela </w:t>
       </w:r>
-      <w:r>
-        <w:fldChar w:fldCharType="begin"/>
-      </w:r>
-      <w:r>
-        <w:instrText xml:space="preserve"> SEQ Tabela \* ARABIC </w:instrText>
-      </w:r>
-      <w:r>
-        <w:fldChar w:fldCharType="separate"/>
-      </w:r>
-      <w:r>
-        <w:rPr>
-          <w:noProof/>
-        </w:rPr>
-        <w:t>8</w:t>
-      </w:r>
-      <w:r>
-        <w:rPr>
-          <w:noProof/>
-        </w:rPr>
-        <w:fldChar w:fldCharType="end"/>
-      </w:r>
+      <w:fldSimple w:instr=" SEQ Tabela \* ARABIC ">
+        <w:r>
+          <w:rPr>
+            <w:noProof/>
+          </w:rPr>
+          <w:t>8</w:t>
+        </w:r>
+      </w:fldSimple>
       <w:r>
         <w:t xml:space="preserve"> - </w:t>
       </w:r>
@@ -15074,27 +14878,14 @@
       <w:r>
         <w:t xml:space="preserve">Tabela </w:t>
       </w:r>
-      <w:r>
-        <w:fldChar w:fldCharType="begin"/>
-      </w:r>
-      <w:r>
-        <w:instrText xml:space="preserve"> SEQ Tabela \* ARABIC </w:instrText>
-      </w:r>
-      <w:r>
-        <w:fldChar w:fldCharType="separate"/>
-      </w:r>
-      <w:r>
-        <w:rPr>
-          <w:noProof/>
-        </w:rPr>
-        <w:t>9</w:t>
-      </w:r>
-      <w:r>
-        <w:rPr>
-          <w:noProof/>
-        </w:rPr>
-        <w:fldChar w:fldCharType="end"/>
-      </w:r>
+      <w:fldSimple w:instr=" SEQ Tabela \* ARABIC ">
+        <w:r>
+          <w:rPr>
+            <w:noProof/>
+          </w:rPr>
+          <w:t>9</w:t>
+        </w:r>
+      </w:fldSimple>
       <w:r>
         <w:t xml:space="preserve"> - </w:t>
       </w:r>
@@ -15625,27 +15416,14 @@
       <w:r>
         <w:t xml:space="preserve">Tabela </w:t>
       </w:r>
-      <w:r>
-        <w:fldChar w:fldCharType="begin"/>
-      </w:r>
-      <w:r>
-        <w:instrText xml:space="preserve"> SEQ Tabela \* ARABIC </w:instrText>
-      </w:r>
-      <w:r>
-        <w:fldChar w:fldCharType="separate"/>
-      </w:r>
-      <w:r>
-        <w:rPr>
-          <w:noProof/>
-        </w:rPr>
-        <w:t>10</w:t>
-      </w:r>
-      <w:r>
-        <w:rPr>
-          <w:noProof/>
-        </w:rPr>
-        <w:fldChar w:fldCharType="end"/>
-      </w:r>
+      <w:fldSimple w:instr=" SEQ Tabela \* ARABIC ">
+        <w:r>
+          <w:rPr>
+            <w:noProof/>
+          </w:rPr>
+          <w:t>10</w:t>
+        </w:r>
+      </w:fldSimple>
       <w:r>
         <w:t xml:space="preserve"> - </w:t>
       </w:r>
@@ -16290,27 +16068,14 @@
       <w:r>
         <w:t xml:space="preserve">Tabela </w:t>
       </w:r>
-      <w:r>
-        <w:fldChar w:fldCharType="begin"/>
-      </w:r>
-      <w:r>
-        <w:instrText xml:space="preserve"> SEQ Tabela \* ARABIC </w:instrText>
-      </w:r>
-      <w:r>
-        <w:fldChar w:fldCharType="separate"/>
-      </w:r>
-      <w:r>
-        <w:rPr>
-          <w:noProof/>
-        </w:rPr>
-        <w:t>11</w:t>
-      </w:r>
-      <w:r>
-        <w:rPr>
-          <w:noProof/>
-        </w:rPr>
-        <w:fldChar w:fldCharType="end"/>
-      </w:r>
+      <w:fldSimple w:instr=" SEQ Tabela \* ARABIC ">
+        <w:r>
+          <w:rPr>
+            <w:noProof/>
+          </w:rPr>
+          <w:t>11</w:t>
+        </w:r>
+      </w:fldSimple>
       <w:r>
         <w:t xml:space="preserve"> - </w:t>
       </w:r>
@@ -16953,7 +16718,7 @@
           <w:numId w:val="1"/>
         </w:numPr>
       </w:pPr>
-      <w:bookmarkStart w:id="57" w:name="_Toc25211322"/>
+      <w:bookmarkStart w:id="57" w:name="_Toc27090898"/>
       <w:r>
         <w:lastRenderedPageBreak/>
         <w:t>Escolha da Arquitetura da Solução</w:t>
@@ -17224,7 +16989,7 @@
           <w:numId w:val="1"/>
         </w:numPr>
       </w:pPr>
-      <w:bookmarkStart w:id="58" w:name="_Toc25211323"/>
+      <w:bookmarkStart w:id="58" w:name="_Toc27090899"/>
       <w:r>
         <w:lastRenderedPageBreak/>
         <w:t>Considerações Finais</w:t>
@@ -17254,7 +17019,7 @@
       <w:pPr>
         <w:pStyle w:val="Ttulo"/>
       </w:pPr>
-      <w:bookmarkStart w:id="60" w:name="_Toc25211324"/>
+      <w:bookmarkStart w:id="60" w:name="_Toc27090900"/>
       <w:r>
         <w:lastRenderedPageBreak/>
         <w:t>Referências</w:t>
@@ -17692,7 +17457,7 @@
       <w:pPr>
         <w:pStyle w:val="Ttulo"/>
       </w:pPr>
-      <w:bookmarkStart w:id="61" w:name="_Toc25211325"/>
+      <w:bookmarkStart w:id="61" w:name="_Toc27090901"/>
       <w:r>
         <w:lastRenderedPageBreak/>
         <w:t>APÊNDICE A - Manual do Usuário</w:t>
@@ -17900,7 +17665,6 @@
         <w:docPartUnique/>
       </w:docPartObj>
     </w:sdtPr>
-    <w:sdtEndPr/>
     <w:sdtContent>
       <w:p>
         <w:pPr>
@@ -20368,7 +20132,7 @@
 </file>
 
 <file path=customXml/itemProps2.xml><?xml version="1.0" encoding="utf-8"?>
-<ds:datastoreItem xmlns:ds="http://schemas.openxmlformats.org/officeDocument/2006/customXml" ds:itemID="{90738BD3-7C1F-469B-88DF-9183831675CF}">
+<ds:datastoreItem xmlns:ds="http://schemas.openxmlformats.org/officeDocument/2006/customXml" ds:itemID="{FB8C8847-614A-49F6-BCAA-50109B0A5C35}">
   <ds:schemaRefs>
     <ds:schemaRef ds:uri="http://schemas.openxmlformats.org/officeDocument/2006/bibliography"/>
   </ds:schemaRefs>

</xml_diff>